<commit_message>
Editing the content of the documentation.
</commit_message>
<xml_diff>
--- a/Documentation.docx
+++ b/Documentation.docx
@@ -283,16 +283,32 @@
           <w:szCs w:val="28"/>
         </w:rPr>
       </w:pPr>
-      <w:proofErr w:type="spellStart"/>
-      <w:r>
-        <w:rPr>
-          <w:rFonts w:ascii="Times New Roman" w:hAnsi="Times New Roman" w:cs="Times New Roman"/>
-          <w:sz w:val="28"/>
-          <w:szCs w:val="28"/>
-        </w:rPr>
-        <w:t>Zdravko</w:t>
-      </w:r>
-      <w:proofErr w:type="spellEnd"/>
+      <w:r>
+        <w:rPr>
+          <w:rFonts w:ascii="Times New Roman" w:hAnsi="Times New Roman" w:cs="Times New Roman"/>
+          <w:sz w:val="28"/>
+          <w:szCs w:val="28"/>
+        </w:rPr>
+        <w:t>Zdravko Donev, F ?????</w:t>
+      </w:r>
+    </w:p>
+    <w:p>
+      <w:pPr>
+        <w:spacing w:line="360" w:lineRule="auto"/>
+        <w:rPr>
+          <w:rFonts w:ascii="Times New Roman" w:hAnsi="Times New Roman" w:cs="Times New Roman"/>
+          <w:sz w:val="28"/>
+          <w:szCs w:val="28"/>
+        </w:rPr>
+      </w:pPr>
+      <w:r>
+        <w:rPr>
+          <w:rFonts w:ascii="Times New Roman" w:hAnsi="Times New Roman" w:cs="Times New Roman"/>
+          <w:sz w:val="28"/>
+          <w:szCs w:val="28"/>
+        </w:rPr>
+        <w:t>Vasil Yoshev, F</w:t>
+      </w:r>
       <w:r>
         <w:rPr>
           <w:rFonts w:ascii="Times New Roman" w:hAnsi="Times New Roman" w:cs="Times New Roman"/>
@@ -301,87 +317,6 @@
         </w:rPr>
         <w:t xml:space="preserve"> </w:t>
       </w:r>
-      <w:proofErr w:type="spellStart"/>
-      <w:r>
-        <w:rPr>
-          <w:rFonts w:ascii="Times New Roman" w:hAnsi="Times New Roman" w:cs="Times New Roman"/>
-          <w:sz w:val="28"/>
-          <w:szCs w:val="28"/>
-        </w:rPr>
-        <w:t>Donev</w:t>
-      </w:r>
-      <w:proofErr w:type="spellEnd"/>
-      <w:r>
-        <w:rPr>
-          <w:rFonts w:ascii="Times New Roman" w:hAnsi="Times New Roman" w:cs="Times New Roman"/>
-          <w:sz w:val="28"/>
-          <w:szCs w:val="28"/>
-        </w:rPr>
-        <w:t xml:space="preserve">, </w:t>
-      </w:r>
-      <w:proofErr w:type="gramStart"/>
-      <w:r>
-        <w:rPr>
-          <w:rFonts w:ascii="Times New Roman" w:hAnsi="Times New Roman" w:cs="Times New Roman"/>
-          <w:sz w:val="28"/>
-          <w:szCs w:val="28"/>
-        </w:rPr>
-        <w:t>F ?????</w:t>
-      </w:r>
-      <w:proofErr w:type="gramEnd"/>
-    </w:p>
-    <w:p>
-      <w:pPr>
-        <w:spacing w:line="360" w:lineRule="auto"/>
-        <w:rPr>
-          <w:rFonts w:ascii="Times New Roman" w:hAnsi="Times New Roman" w:cs="Times New Roman"/>
-          <w:sz w:val="28"/>
-          <w:szCs w:val="28"/>
-        </w:rPr>
-      </w:pPr>
-      <w:r>
-        <w:rPr>
-          <w:rFonts w:ascii="Times New Roman" w:hAnsi="Times New Roman" w:cs="Times New Roman"/>
-          <w:sz w:val="28"/>
-          <w:szCs w:val="28"/>
-        </w:rPr>
-        <w:t xml:space="preserve">Vasil </w:t>
-      </w:r>
-      <w:proofErr w:type="spellStart"/>
-      <w:r>
-        <w:rPr>
-          <w:rFonts w:ascii="Times New Roman" w:hAnsi="Times New Roman" w:cs="Times New Roman"/>
-          <w:sz w:val="28"/>
-          <w:szCs w:val="28"/>
-        </w:rPr>
-        <w:t>Yoshev</w:t>
-      </w:r>
-      <w:proofErr w:type="spellEnd"/>
-      <w:r>
-        <w:rPr>
-          <w:rFonts w:ascii="Times New Roman" w:hAnsi="Times New Roman" w:cs="Times New Roman"/>
-          <w:sz w:val="28"/>
-          <w:szCs w:val="28"/>
-        </w:rPr>
-        <w:t xml:space="preserve">, </w:t>
-      </w:r>
-      <w:proofErr w:type="gramStart"/>
-      <w:r>
-        <w:rPr>
-          <w:rFonts w:ascii="Times New Roman" w:hAnsi="Times New Roman" w:cs="Times New Roman"/>
-          <w:sz w:val="28"/>
-          <w:szCs w:val="28"/>
-        </w:rPr>
-        <w:t>F</w:t>
-      </w:r>
-      <w:r>
-        <w:rPr>
-          <w:rFonts w:ascii="Times New Roman" w:hAnsi="Times New Roman" w:cs="Times New Roman"/>
-          <w:sz w:val="28"/>
-          <w:szCs w:val="28"/>
-        </w:rPr>
-        <w:t xml:space="preserve"> </w:t>
-      </w:r>
       <w:r>
         <w:rPr>
           <w:rFonts w:ascii="Times New Roman" w:hAnsi="Times New Roman" w:cs="Times New Roman"/>
@@ -390,61 +325,23 @@
         </w:rPr>
         <w:t>?????</w:t>
       </w:r>
-      <w:proofErr w:type="gramEnd"/>
-    </w:p>
-    <w:p>
-      <w:pPr>
-        <w:spacing w:line="360" w:lineRule="auto"/>
-        <w:rPr>
-          <w:rFonts w:ascii="Times New Roman" w:hAnsi="Times New Roman" w:cs="Times New Roman"/>
-          <w:sz w:val="28"/>
-          <w:szCs w:val="28"/>
-        </w:rPr>
-      </w:pPr>
-      <w:proofErr w:type="spellStart"/>
-      <w:r>
-        <w:rPr>
-          <w:rFonts w:ascii="Times New Roman" w:hAnsi="Times New Roman" w:cs="Times New Roman"/>
-          <w:sz w:val="28"/>
-          <w:szCs w:val="28"/>
-        </w:rPr>
-        <w:t>Atanas</w:t>
-      </w:r>
-      <w:proofErr w:type="spellEnd"/>
-      <w:r>
-        <w:rPr>
-          <w:rFonts w:ascii="Times New Roman" w:hAnsi="Times New Roman" w:cs="Times New Roman"/>
-          <w:sz w:val="28"/>
-          <w:szCs w:val="28"/>
-        </w:rPr>
-        <w:t xml:space="preserve"> </w:t>
-      </w:r>
-      <w:proofErr w:type="spellStart"/>
-      <w:r>
-        <w:rPr>
-          <w:rFonts w:ascii="Times New Roman" w:hAnsi="Times New Roman" w:cs="Times New Roman"/>
-          <w:sz w:val="28"/>
-          <w:szCs w:val="28"/>
-        </w:rPr>
-        <w:t>Chorbadjiiski</w:t>
-      </w:r>
-      <w:proofErr w:type="spellEnd"/>
-      <w:r>
-        <w:rPr>
-          <w:rFonts w:ascii="Times New Roman" w:hAnsi="Times New Roman" w:cs="Times New Roman"/>
-          <w:sz w:val="28"/>
-          <w:szCs w:val="28"/>
-        </w:rPr>
-        <w:t xml:space="preserve">, </w:t>
-      </w:r>
-      <w:proofErr w:type="gramStart"/>
-      <w:r>
-        <w:rPr>
-          <w:rFonts w:ascii="Times New Roman" w:hAnsi="Times New Roman" w:cs="Times New Roman"/>
-          <w:sz w:val="28"/>
-          <w:szCs w:val="28"/>
-        </w:rPr>
-        <w:t>F</w:t>
+    </w:p>
+    <w:p>
+      <w:pPr>
+        <w:spacing w:line="360" w:lineRule="auto"/>
+        <w:rPr>
+          <w:rFonts w:ascii="Times New Roman" w:hAnsi="Times New Roman" w:cs="Times New Roman"/>
+          <w:sz w:val="28"/>
+          <w:szCs w:val="28"/>
+        </w:rPr>
+      </w:pPr>
+      <w:r>
+        <w:rPr>
+          <w:rFonts w:ascii="Times New Roman" w:hAnsi="Times New Roman" w:cs="Times New Roman"/>
+          <w:sz w:val="28"/>
+          <w:szCs w:val="28"/>
+        </w:rPr>
+        <w:t>Atanas Chorbadjiiski, F</w:t>
       </w:r>
       <w:r>
         <w:rPr>
@@ -462,7 +359,6 @@
         </w:rPr>
         <w:t>????</w:t>
       </w:r>
-      <w:proofErr w:type="gramEnd"/>
     </w:p>
     <w:p>
       <w:pPr>
@@ -517,25 +413,7 @@
           <w:sz w:val="28"/>
           <w:szCs w:val="28"/>
         </w:rPr>
-        <w:t xml:space="preserve">TODO: This will be </w:t>
-      </w:r>
-      <w:proofErr w:type="gramStart"/>
-      <w:r>
-        <w:rPr>
-          <w:rFonts w:ascii="Times New Roman" w:hAnsi="Times New Roman" w:cs="Times New Roman"/>
-          <w:sz w:val="28"/>
-          <w:szCs w:val="28"/>
-        </w:rPr>
-        <w:t>exported  as</w:t>
-      </w:r>
-      <w:proofErr w:type="gramEnd"/>
-      <w:r>
-        <w:rPr>
-          <w:rFonts w:ascii="Times New Roman" w:hAnsi="Times New Roman" w:cs="Times New Roman"/>
-          <w:sz w:val="28"/>
-          <w:szCs w:val="28"/>
-        </w:rPr>
-        <w:t xml:space="preserve"> PDF when we are done !</w:t>
+        <w:t>TODO: This will be exported  as PDF when we are done !</w:t>
       </w:r>
     </w:p>
     <w:p>
@@ -601,33 +479,160 @@
           <w:sz w:val="28"/>
           <w:szCs w:val="28"/>
         </w:rPr>
+        <w:t>……..………………….</w:t>
+      </w:r>
+      <w:r>
+        <w:rPr>
+          <w:rFonts w:ascii="Times New Roman" w:hAnsi="Times New Roman" w:cs="Times New Roman"/>
+          <w:sz w:val="28"/>
+          <w:szCs w:val="28"/>
+        </w:rPr>
+        <w:t>. 3</w:t>
+      </w:r>
+    </w:p>
+    <w:p>
+      <w:pPr>
+        <w:spacing w:line="360" w:lineRule="auto"/>
+        <w:jc w:val="both"/>
+        <w:rPr>
+          <w:rFonts w:ascii="Times New Roman" w:hAnsi="Times New Roman" w:cs="Times New Roman"/>
+          <w:sz w:val="28"/>
+          <w:szCs w:val="28"/>
+        </w:rPr>
+      </w:pPr>
+      <w:r>
+        <w:rPr>
+          <w:rFonts w:ascii="Times New Roman" w:hAnsi="Times New Roman" w:cs="Times New Roman"/>
+          <w:sz w:val="28"/>
+          <w:szCs w:val="28"/>
+        </w:rPr>
+        <w:t>Project architecture</w:t>
+      </w:r>
+      <w:r>
+        <w:rPr>
+          <w:rFonts w:ascii="Times New Roman" w:hAnsi="Times New Roman" w:cs="Times New Roman"/>
+          <w:sz w:val="28"/>
+          <w:szCs w:val="28"/>
+        </w:rPr>
+        <w:t xml:space="preserve"> ……………………</w:t>
+      </w:r>
+      <w:r>
+        <w:rPr>
+          <w:rFonts w:ascii="Times New Roman" w:hAnsi="Times New Roman" w:cs="Times New Roman"/>
+          <w:sz w:val="28"/>
+          <w:szCs w:val="28"/>
+        </w:rPr>
+        <w:t>….……………………………………. 4</w:t>
+      </w:r>
+    </w:p>
+    <w:p>
+      <w:pPr>
+        <w:spacing w:line="360" w:lineRule="auto"/>
+        <w:jc w:val="both"/>
+        <w:rPr>
+          <w:rFonts w:ascii="Times New Roman" w:hAnsi="Times New Roman" w:cs="Times New Roman"/>
+          <w:sz w:val="28"/>
+          <w:szCs w:val="28"/>
+        </w:rPr>
+      </w:pPr>
+      <w:r>
+        <w:rPr>
+          <w:rFonts w:ascii="Times New Roman" w:hAnsi="Times New Roman" w:cs="Times New Roman"/>
+          <w:sz w:val="28"/>
+          <w:szCs w:val="28"/>
+        </w:rPr>
+        <w:t>The chess pieces …………....…….……</w:t>
+      </w:r>
+      <w:r>
+        <w:rPr>
+          <w:rFonts w:ascii="Times New Roman" w:hAnsi="Times New Roman" w:cs="Times New Roman"/>
+          <w:sz w:val="28"/>
+          <w:szCs w:val="28"/>
+        </w:rPr>
+        <w:t>.</w:t>
+      </w:r>
+      <w:r>
+        <w:rPr>
+          <w:rFonts w:ascii="Times New Roman" w:hAnsi="Times New Roman" w:cs="Times New Roman"/>
+          <w:sz w:val="28"/>
+          <w:szCs w:val="28"/>
+        </w:rPr>
+        <w:t>……………………………………..</w:t>
+      </w:r>
+      <w:r>
+        <w:rPr>
+          <w:rFonts w:ascii="Times New Roman" w:hAnsi="Times New Roman" w:cs="Times New Roman"/>
+          <w:sz w:val="28"/>
+          <w:szCs w:val="28"/>
+        </w:rPr>
+        <w:t>.. 5</w:t>
+      </w:r>
+    </w:p>
+    <w:p>
+      <w:pPr>
+        <w:spacing w:line="360" w:lineRule="auto"/>
+        <w:jc w:val="both"/>
+        <w:rPr>
+          <w:rFonts w:ascii="Times New Roman" w:hAnsi="Times New Roman" w:cs="Times New Roman"/>
+          <w:sz w:val="28"/>
+          <w:szCs w:val="28"/>
+        </w:rPr>
+      </w:pPr>
+      <w:r>
+        <w:rPr>
+          <w:rFonts w:ascii="Times New Roman" w:hAnsi="Times New Roman" w:cs="Times New Roman"/>
+          <w:sz w:val="28"/>
+          <w:szCs w:val="28"/>
+        </w:rPr>
+        <w:t xml:space="preserve">The </w:t>
+      </w:r>
+      <w:r>
+        <w:rPr>
+          <w:rFonts w:ascii="Times New Roman" w:hAnsi="Times New Roman" w:cs="Times New Roman"/>
+          <w:sz w:val="28"/>
+          <w:szCs w:val="28"/>
+        </w:rPr>
+        <w:t xml:space="preserve">chess state </w:t>
+      </w:r>
+      <w:r>
+        <w:rPr>
+          <w:rFonts w:ascii="Times New Roman" w:hAnsi="Times New Roman" w:cs="Times New Roman"/>
+          <w:sz w:val="28"/>
+          <w:szCs w:val="28"/>
+        </w:rPr>
         <w:t>…</w:t>
       </w:r>
-      <w:proofErr w:type="gramStart"/>
-      <w:r>
-        <w:rPr>
-          <w:rFonts w:ascii="Times New Roman" w:hAnsi="Times New Roman" w:cs="Times New Roman"/>
-          <w:sz w:val="28"/>
-          <w:szCs w:val="28"/>
-        </w:rPr>
-        <w:t>…..</w:t>
-      </w:r>
-      <w:proofErr w:type="gramEnd"/>
-      <w:r>
-        <w:rPr>
-          <w:rFonts w:ascii="Times New Roman" w:hAnsi="Times New Roman" w:cs="Times New Roman"/>
-          <w:sz w:val="28"/>
-          <w:szCs w:val="28"/>
-        </w:rPr>
-        <w:t>………………….</w:t>
-      </w:r>
-      <w:r>
-        <w:rPr>
-          <w:rFonts w:ascii="Times New Roman" w:hAnsi="Times New Roman" w:cs="Times New Roman"/>
-          <w:sz w:val="28"/>
-          <w:szCs w:val="28"/>
-        </w:rPr>
-        <w:t>. 3</w:t>
+      <w:r>
+        <w:rPr>
+          <w:rFonts w:ascii="Times New Roman" w:hAnsi="Times New Roman" w:cs="Times New Roman"/>
+          <w:sz w:val="28"/>
+          <w:szCs w:val="28"/>
+        </w:rPr>
+        <w:t>..</w:t>
+      </w:r>
+      <w:r>
+        <w:rPr>
+          <w:rFonts w:ascii="Times New Roman" w:hAnsi="Times New Roman" w:cs="Times New Roman"/>
+          <w:sz w:val="28"/>
+          <w:szCs w:val="28"/>
+        </w:rPr>
+        <w:t>……………………</w:t>
+      </w:r>
+      <w:r>
+        <w:rPr>
+          <w:rFonts w:ascii="Times New Roman" w:hAnsi="Times New Roman" w:cs="Times New Roman"/>
+          <w:sz w:val="28"/>
+          <w:szCs w:val="28"/>
+        </w:rPr>
+        <w:t xml:space="preserve"> ..</w:t>
+      </w:r>
+      <w:r>
+        <w:rPr>
+          <w:rFonts w:ascii="Times New Roman" w:hAnsi="Times New Roman" w:cs="Times New Roman"/>
+          <w:sz w:val="28"/>
+          <w:szCs w:val="28"/>
+        </w:rPr>
+        <w:t>……………………………………… 6</w:t>
       </w:r>
     </w:p>
     <w:p>
@@ -646,23 +651,63 @@
           <w:sz w:val="28"/>
           <w:szCs w:val="28"/>
         </w:rPr>
-        <w:t>Project architecture</w:t>
-      </w:r>
-      <w:r>
-        <w:rPr>
-          <w:rFonts w:ascii="Times New Roman" w:hAnsi="Times New Roman" w:cs="Times New Roman"/>
-          <w:sz w:val="28"/>
-          <w:szCs w:val="28"/>
-        </w:rPr>
-        <w:t xml:space="preserve"> ……………………</w:t>
-      </w:r>
-      <w:r>
-        <w:rPr>
-          <w:rFonts w:ascii="Times New Roman" w:hAnsi="Times New Roman" w:cs="Times New Roman"/>
-          <w:sz w:val="28"/>
-          <w:szCs w:val="28"/>
-        </w:rPr>
-        <w:t>….……………………………………. 4</w:t>
+        <w:t xml:space="preserve">The </w:t>
+      </w:r>
+      <w:r>
+        <w:rPr>
+          <w:rFonts w:ascii="Times New Roman" w:hAnsi="Times New Roman" w:cs="Times New Roman"/>
+          <w:sz w:val="28"/>
+          <w:szCs w:val="28"/>
+        </w:rPr>
+        <w:t>chess logic</w:t>
+      </w:r>
+      <w:r>
+        <w:rPr>
+          <w:rFonts w:ascii="Times New Roman" w:hAnsi="Times New Roman" w:cs="Times New Roman"/>
+          <w:sz w:val="28"/>
+          <w:szCs w:val="28"/>
+        </w:rPr>
+        <w:t xml:space="preserve"> </w:t>
+      </w:r>
+      <w:r>
+        <w:rPr>
+          <w:rFonts w:ascii="Times New Roman" w:hAnsi="Times New Roman" w:cs="Times New Roman"/>
+          <w:sz w:val="28"/>
+          <w:szCs w:val="28"/>
+        </w:rPr>
+        <w:t>……</w:t>
+      </w:r>
+      <w:r>
+        <w:rPr>
+          <w:rFonts w:ascii="Times New Roman" w:hAnsi="Times New Roman" w:cs="Times New Roman"/>
+          <w:sz w:val="28"/>
+          <w:szCs w:val="28"/>
+        </w:rPr>
+        <w:t>…</w:t>
+      </w:r>
+      <w:r>
+        <w:rPr>
+          <w:rFonts w:ascii="Times New Roman" w:hAnsi="Times New Roman" w:cs="Times New Roman"/>
+          <w:sz w:val="28"/>
+          <w:szCs w:val="28"/>
+        </w:rPr>
+        <w:t>.</w:t>
+      </w:r>
+      <w:r>
+        <w:rPr>
+          <w:rFonts w:ascii="Times New Roman" w:hAnsi="Times New Roman" w:cs="Times New Roman"/>
+          <w:sz w:val="28"/>
+          <w:szCs w:val="28"/>
+        </w:rPr>
+        <w:t>.…</w:t>
+      </w:r>
+      <w:r>
+        <w:rPr>
+          <w:rFonts w:ascii="Times New Roman" w:hAnsi="Times New Roman" w:cs="Times New Roman"/>
+          <w:sz w:val="28"/>
+          <w:szCs w:val="28"/>
+        </w:rPr>
+        <w:t>….………………………………………………….. 7</w:t>
       </w:r>
     </w:p>
     <w:p>
@@ -681,7 +726,74 @@
           <w:sz w:val="28"/>
           <w:szCs w:val="28"/>
         </w:rPr>
-        <w:t>The s</w:t>
+        <w:t xml:space="preserve">The </w:t>
+      </w:r>
+      <w:r>
+        <w:rPr>
+          <w:rFonts w:ascii="Times New Roman" w:hAnsi="Times New Roman" w:cs="Times New Roman"/>
+          <w:sz w:val="28"/>
+          <w:szCs w:val="28"/>
+        </w:rPr>
+        <w:t>chess utils</w:t>
+      </w:r>
+      <w:r>
+        <w:rPr>
+          <w:rFonts w:ascii="Times New Roman" w:hAnsi="Times New Roman" w:cs="Times New Roman"/>
+          <w:sz w:val="28"/>
+          <w:szCs w:val="28"/>
+        </w:rPr>
+        <w:t xml:space="preserve"> ………..…</w:t>
+      </w:r>
+      <w:r>
+        <w:rPr>
+          <w:rFonts w:ascii="Times New Roman" w:hAnsi="Times New Roman" w:cs="Times New Roman"/>
+          <w:sz w:val="28"/>
+          <w:szCs w:val="28"/>
+        </w:rPr>
+        <w:t>….………………………………………………….. 8</w:t>
+      </w:r>
+    </w:p>
+    <w:p>
+      <w:pPr>
+        <w:spacing w:line="360" w:lineRule="auto"/>
+        <w:jc w:val="both"/>
+        <w:rPr>
+          <w:rFonts w:ascii="Times New Roman" w:hAnsi="Times New Roman" w:cs="Times New Roman"/>
+          <w:sz w:val="28"/>
+          <w:szCs w:val="28"/>
+        </w:rPr>
+      </w:pPr>
+      <w:r>
+        <w:rPr>
+          <w:rFonts w:ascii="Times New Roman" w:hAnsi="Times New Roman" w:cs="Times New Roman"/>
+          <w:sz w:val="28"/>
+          <w:szCs w:val="28"/>
+        </w:rPr>
+        <w:t>Graphic user Interface ...</w:t>
+      </w:r>
+      <w:r>
+        <w:rPr>
+          <w:rFonts w:ascii="Times New Roman" w:hAnsi="Times New Roman" w:cs="Times New Roman"/>
+          <w:sz w:val="28"/>
+          <w:szCs w:val="28"/>
+        </w:rPr>
+        <w:t>…</w:t>
+      </w:r>
+      <w:r>
+        <w:rPr>
+          <w:rFonts w:ascii="Times New Roman" w:hAnsi="Times New Roman" w:cs="Times New Roman"/>
+          <w:sz w:val="28"/>
+          <w:szCs w:val="28"/>
+        </w:rPr>
+        <w:t>….………………</w:t>
+      </w:r>
+      <w:r>
+        <w:rPr>
+          <w:rFonts w:ascii="Times New Roman" w:hAnsi="Times New Roman" w:cs="Times New Roman"/>
+          <w:sz w:val="28"/>
+          <w:szCs w:val="28"/>
+        </w:rPr>
+        <w:t>.</w:t>
       </w:r>
       <w:bookmarkStart w:id="0" w:name="_GoBack"/>
       <w:bookmarkEnd w:id="0"/>
@@ -691,49 +803,7 @@
           <w:sz w:val="28"/>
           <w:szCs w:val="28"/>
         </w:rPr>
-        <w:t>tate</w:t>
-      </w:r>
-      <w:r>
-        <w:rPr>
-          <w:rFonts w:ascii="Times New Roman" w:hAnsi="Times New Roman" w:cs="Times New Roman"/>
-          <w:sz w:val="28"/>
-          <w:szCs w:val="28"/>
-        </w:rPr>
-        <w:t xml:space="preserve"> class …………………………</w:t>
-      </w:r>
-      <w:r>
-        <w:rPr>
-          <w:rFonts w:ascii="Times New Roman" w:hAnsi="Times New Roman" w:cs="Times New Roman"/>
-          <w:sz w:val="28"/>
-          <w:szCs w:val="28"/>
-        </w:rPr>
-        <w:t xml:space="preserve"> ...</w:t>
-      </w:r>
-      <w:r>
-        <w:rPr>
-          <w:rFonts w:ascii="Times New Roman" w:hAnsi="Times New Roman" w:cs="Times New Roman"/>
-          <w:sz w:val="28"/>
-          <w:szCs w:val="28"/>
-        </w:rPr>
-        <w:t>…………………………………</w:t>
-      </w:r>
-      <w:proofErr w:type="gramStart"/>
-      <w:r>
-        <w:rPr>
-          <w:rFonts w:ascii="Times New Roman" w:hAnsi="Times New Roman" w:cs="Times New Roman"/>
-          <w:sz w:val="28"/>
-          <w:szCs w:val="28"/>
-        </w:rPr>
-        <w:t>…..</w:t>
-      </w:r>
-      <w:proofErr w:type="gramEnd"/>
-      <w:r>
-        <w:rPr>
-          <w:rFonts w:ascii="Times New Roman" w:hAnsi="Times New Roman" w:cs="Times New Roman"/>
-          <w:sz w:val="28"/>
-          <w:szCs w:val="28"/>
-        </w:rPr>
-        <w:t xml:space="preserve"> 5</w:t>
+        <w:t>………………………………… 9</w:t>
       </w:r>
     </w:p>
     <w:p>
@@ -752,76 +822,23 @@
           <w:sz w:val="28"/>
           <w:szCs w:val="28"/>
         </w:rPr>
-        <w:t>The pieces …………..</w:t>
-      </w:r>
-      <w:r>
-        <w:rPr>
-          <w:rFonts w:ascii="Times New Roman" w:hAnsi="Times New Roman" w:cs="Times New Roman"/>
-          <w:sz w:val="28"/>
-          <w:szCs w:val="28"/>
-        </w:rPr>
-        <w:t>..…</w:t>
-      </w:r>
-      <w:r>
-        <w:rPr>
-          <w:rFonts w:ascii="Times New Roman" w:hAnsi="Times New Roman" w:cs="Times New Roman"/>
-          <w:sz w:val="28"/>
-          <w:szCs w:val="28"/>
-        </w:rPr>
-        <w:t>….………………………………………………</w:t>
-      </w:r>
-      <w:proofErr w:type="gramStart"/>
-      <w:r>
-        <w:rPr>
-          <w:rFonts w:ascii="Times New Roman" w:hAnsi="Times New Roman" w:cs="Times New Roman"/>
-          <w:sz w:val="28"/>
-          <w:szCs w:val="28"/>
-        </w:rPr>
-        <w:t>…..</w:t>
-      </w:r>
-      <w:proofErr w:type="gramEnd"/>
-      <w:r>
-        <w:rPr>
-          <w:rFonts w:ascii="Times New Roman" w:hAnsi="Times New Roman" w:cs="Times New Roman"/>
-          <w:sz w:val="28"/>
-          <w:szCs w:val="28"/>
-        </w:rPr>
-        <w:t xml:space="preserve"> 6</w:t>
-      </w:r>
-    </w:p>
-    <w:p>
-      <w:pPr>
-        <w:spacing w:line="360" w:lineRule="auto"/>
-        <w:jc w:val="both"/>
-        <w:rPr>
-          <w:rFonts w:ascii="Times New Roman" w:hAnsi="Times New Roman" w:cs="Times New Roman"/>
-          <w:sz w:val="28"/>
-          <w:szCs w:val="28"/>
-        </w:rPr>
-      </w:pPr>
-      <w:r>
-        <w:rPr>
-          <w:rFonts w:ascii="Times New Roman" w:hAnsi="Times New Roman" w:cs="Times New Roman"/>
-          <w:sz w:val="28"/>
-          <w:szCs w:val="28"/>
-        </w:rPr>
-        <w:t xml:space="preserve">The </w:t>
-      </w:r>
-      <w:r>
-        <w:rPr>
-          <w:rFonts w:ascii="Times New Roman" w:hAnsi="Times New Roman" w:cs="Times New Roman"/>
-          <w:sz w:val="28"/>
-          <w:szCs w:val="28"/>
-        </w:rPr>
-        <w:t xml:space="preserve">controller </w:t>
-      </w:r>
-      <w:r>
-        <w:rPr>
-          <w:rFonts w:ascii="Times New Roman" w:hAnsi="Times New Roman" w:cs="Times New Roman"/>
-          <w:sz w:val="28"/>
-          <w:szCs w:val="28"/>
-        </w:rPr>
-        <w:t>……</w:t>
+        <w:t>AI …………………</w:t>
+      </w:r>
+      <w:r>
+        <w:rPr>
+          <w:rFonts w:ascii="Times New Roman" w:hAnsi="Times New Roman" w:cs="Times New Roman"/>
+          <w:sz w:val="28"/>
+          <w:szCs w:val="28"/>
+        </w:rPr>
+        <w:t>….……………………………………………………</w:t>
+      </w:r>
+      <w:r>
+        <w:rPr>
+          <w:rFonts w:ascii="Times New Roman" w:hAnsi="Times New Roman" w:cs="Times New Roman"/>
+          <w:sz w:val="28"/>
+          <w:szCs w:val="28"/>
+        </w:rPr>
+        <w:t>..</w:t>
       </w:r>
       <w:r>
         <w:rPr>
@@ -837,235 +854,7 @@
           <w:sz w:val="28"/>
           <w:szCs w:val="28"/>
         </w:rPr>
-        <w:t>...…</w:t>
-      </w:r>
-      <w:r>
-        <w:rPr>
-          <w:rFonts w:ascii="Times New Roman" w:hAnsi="Times New Roman" w:cs="Times New Roman"/>
-          <w:sz w:val="28"/>
-          <w:szCs w:val="28"/>
-        </w:rPr>
-        <w:t>….………………………………………………</w:t>
-      </w:r>
-      <w:proofErr w:type="gramStart"/>
-      <w:r>
-        <w:rPr>
-          <w:rFonts w:ascii="Times New Roman" w:hAnsi="Times New Roman" w:cs="Times New Roman"/>
-          <w:sz w:val="28"/>
-          <w:szCs w:val="28"/>
-        </w:rPr>
-        <w:t>…..</w:t>
-      </w:r>
-      <w:proofErr w:type="gramEnd"/>
-      <w:r>
-        <w:rPr>
-          <w:rFonts w:ascii="Times New Roman" w:hAnsi="Times New Roman" w:cs="Times New Roman"/>
-          <w:sz w:val="28"/>
-          <w:szCs w:val="28"/>
-        </w:rPr>
-        <w:t xml:space="preserve"> 7</w:t>
-      </w:r>
-    </w:p>
-    <w:p>
-      <w:pPr>
-        <w:spacing w:line="360" w:lineRule="auto"/>
-        <w:jc w:val="both"/>
-        <w:rPr>
-          <w:rFonts w:ascii="Times New Roman" w:hAnsi="Times New Roman" w:cs="Times New Roman"/>
-          <w:sz w:val="28"/>
-          <w:szCs w:val="28"/>
-        </w:rPr>
-      </w:pPr>
-      <w:r>
-        <w:rPr>
-          <w:rFonts w:ascii="Times New Roman" w:hAnsi="Times New Roman" w:cs="Times New Roman"/>
-          <w:sz w:val="28"/>
-          <w:szCs w:val="28"/>
-        </w:rPr>
-        <w:t>The pieces …………. ...…….………………………………………………….. 6</w:t>
-      </w:r>
-    </w:p>
-    <w:p>
-      <w:pPr>
-        <w:spacing w:line="360" w:lineRule="auto"/>
-        <w:jc w:val="both"/>
-        <w:rPr>
-          <w:rFonts w:ascii="Times New Roman" w:hAnsi="Times New Roman" w:cs="Times New Roman"/>
-          <w:sz w:val="28"/>
-          <w:szCs w:val="28"/>
-        </w:rPr>
-      </w:pPr>
-      <w:r>
-        <w:rPr>
-          <w:rFonts w:ascii="Times New Roman" w:hAnsi="Times New Roman" w:cs="Times New Roman"/>
-          <w:sz w:val="28"/>
-          <w:szCs w:val="28"/>
-        </w:rPr>
-        <w:t xml:space="preserve">The </w:t>
-      </w:r>
-      <w:proofErr w:type="spellStart"/>
-      <w:r>
-        <w:rPr>
-          <w:rFonts w:ascii="Times New Roman" w:hAnsi="Times New Roman" w:cs="Times New Roman"/>
-          <w:sz w:val="28"/>
-          <w:szCs w:val="28"/>
-        </w:rPr>
-        <w:t>chesschecker</w:t>
-      </w:r>
-      <w:proofErr w:type="spellEnd"/>
-      <w:r>
-        <w:rPr>
-          <w:rFonts w:ascii="Times New Roman" w:hAnsi="Times New Roman" w:cs="Times New Roman"/>
-          <w:sz w:val="28"/>
-          <w:szCs w:val="28"/>
-        </w:rPr>
-        <w:t xml:space="preserve"> </w:t>
-      </w:r>
-      <w:r>
-        <w:rPr>
-          <w:rFonts w:ascii="Times New Roman" w:hAnsi="Times New Roman" w:cs="Times New Roman"/>
-          <w:sz w:val="28"/>
-          <w:szCs w:val="28"/>
-        </w:rPr>
-        <w:t>…</w:t>
-      </w:r>
-      <w:r>
-        <w:rPr>
-          <w:rFonts w:ascii="Times New Roman" w:hAnsi="Times New Roman" w:cs="Times New Roman"/>
-          <w:sz w:val="28"/>
-          <w:szCs w:val="28"/>
-        </w:rPr>
-        <w:t>…</w:t>
-      </w:r>
-      <w:proofErr w:type="gramStart"/>
-      <w:r>
-        <w:rPr>
-          <w:rFonts w:ascii="Times New Roman" w:hAnsi="Times New Roman" w:cs="Times New Roman"/>
-          <w:sz w:val="28"/>
-          <w:szCs w:val="28"/>
-        </w:rPr>
-        <w:t>…</w:t>
-      </w:r>
-      <w:r>
-        <w:rPr>
-          <w:rFonts w:ascii="Times New Roman" w:hAnsi="Times New Roman" w:cs="Times New Roman"/>
-          <w:sz w:val="28"/>
-          <w:szCs w:val="28"/>
-        </w:rPr>
-        <w:t>.</w:t>
-      </w:r>
-      <w:r>
-        <w:rPr>
-          <w:rFonts w:ascii="Times New Roman" w:hAnsi="Times New Roman" w:cs="Times New Roman"/>
-          <w:sz w:val="28"/>
-          <w:szCs w:val="28"/>
-        </w:rPr>
-        <w:t>.</w:t>
-      </w:r>
-      <w:proofErr w:type="gramEnd"/>
-      <w:r>
-        <w:rPr>
-          <w:rFonts w:ascii="Times New Roman" w:hAnsi="Times New Roman" w:cs="Times New Roman"/>
-          <w:sz w:val="28"/>
-          <w:szCs w:val="28"/>
-        </w:rPr>
-        <w:t>…</w:t>
-      </w:r>
-      <w:r>
-        <w:rPr>
-          <w:rFonts w:ascii="Times New Roman" w:hAnsi="Times New Roman" w:cs="Times New Roman"/>
-          <w:sz w:val="28"/>
-          <w:szCs w:val="28"/>
-        </w:rPr>
-        <w:t>….……………………………………………….. 7</w:t>
-      </w:r>
-    </w:p>
-    <w:p>
-      <w:pPr>
-        <w:spacing w:line="360" w:lineRule="auto"/>
-        <w:jc w:val="both"/>
-        <w:rPr>
-          <w:rFonts w:ascii="Times New Roman" w:hAnsi="Times New Roman" w:cs="Times New Roman"/>
-          <w:sz w:val="28"/>
-          <w:szCs w:val="28"/>
-        </w:rPr>
-      </w:pPr>
-      <w:r>
-        <w:rPr>
-          <w:rFonts w:ascii="Times New Roman" w:hAnsi="Times New Roman" w:cs="Times New Roman"/>
-          <w:sz w:val="28"/>
-          <w:szCs w:val="28"/>
-        </w:rPr>
-        <w:t>Graphic user Interface ...</w:t>
-      </w:r>
-      <w:r>
-        <w:rPr>
-          <w:rFonts w:ascii="Times New Roman" w:hAnsi="Times New Roman" w:cs="Times New Roman"/>
-          <w:sz w:val="28"/>
-          <w:szCs w:val="28"/>
-        </w:rPr>
-        <w:t>…</w:t>
-      </w:r>
-      <w:r>
-        <w:rPr>
-          <w:rFonts w:ascii="Times New Roman" w:hAnsi="Times New Roman" w:cs="Times New Roman"/>
-          <w:sz w:val="28"/>
-          <w:szCs w:val="28"/>
-        </w:rPr>
-        <w:t>….………………………………………………</w:t>
-      </w:r>
-      <w:proofErr w:type="gramStart"/>
-      <w:r>
-        <w:rPr>
-          <w:rFonts w:ascii="Times New Roman" w:hAnsi="Times New Roman" w:cs="Times New Roman"/>
-          <w:sz w:val="28"/>
-          <w:szCs w:val="28"/>
-        </w:rPr>
-        <w:t>…..</w:t>
-      </w:r>
-      <w:proofErr w:type="gramEnd"/>
-      <w:r>
-        <w:rPr>
-          <w:rFonts w:ascii="Times New Roman" w:hAnsi="Times New Roman" w:cs="Times New Roman"/>
-          <w:sz w:val="28"/>
-          <w:szCs w:val="28"/>
-        </w:rPr>
-        <w:t xml:space="preserve"> 8</w:t>
-      </w:r>
-    </w:p>
-    <w:p>
-      <w:pPr>
-        <w:spacing w:line="360" w:lineRule="auto"/>
-        <w:jc w:val="both"/>
-        <w:rPr>
-          <w:rFonts w:ascii="Times New Roman" w:hAnsi="Times New Roman" w:cs="Times New Roman"/>
-          <w:sz w:val="28"/>
-          <w:szCs w:val="28"/>
-        </w:rPr>
-      </w:pPr>
-      <w:r>
-        <w:rPr>
-          <w:rFonts w:ascii="Times New Roman" w:hAnsi="Times New Roman" w:cs="Times New Roman"/>
-          <w:sz w:val="28"/>
-          <w:szCs w:val="28"/>
-        </w:rPr>
-        <w:t>AI …………………</w:t>
-      </w:r>
-      <w:r>
-        <w:rPr>
-          <w:rFonts w:ascii="Times New Roman" w:hAnsi="Times New Roman" w:cs="Times New Roman"/>
-          <w:sz w:val="28"/>
-          <w:szCs w:val="28"/>
-        </w:rPr>
-        <w:t xml:space="preserve">….………………………………………………………… </w:t>
-      </w:r>
-      <w:r>
-        <w:rPr>
-          <w:rFonts w:ascii="Times New Roman" w:hAnsi="Times New Roman" w:cs="Times New Roman"/>
-          <w:sz w:val="28"/>
-          <w:szCs w:val="28"/>
-        </w:rPr>
-        <w:t>9</w:t>
+        <w:t xml:space="preserve"> 10</w:t>
       </w:r>
     </w:p>
     <w:p>
@@ -1117,43 +906,7 @@
           <w:sz w:val="28"/>
           <w:szCs w:val="28"/>
         </w:rPr>
-        <w:t xml:space="preserve">Using the programming language C++ and programming framework </w:t>
-      </w:r>
-      <w:proofErr w:type="spellStart"/>
-      <w:r>
-        <w:rPr>
-          <w:rFonts w:ascii="Times New Roman" w:hAnsi="Times New Roman" w:cs="Times New Roman"/>
-          <w:sz w:val="28"/>
-          <w:szCs w:val="28"/>
-        </w:rPr>
-        <w:t>Qt</w:t>
-      </w:r>
-      <w:proofErr w:type="spellEnd"/>
-      <w:r>
-        <w:rPr>
-          <w:rFonts w:ascii="Times New Roman" w:hAnsi="Times New Roman" w:cs="Times New Roman"/>
-          <w:sz w:val="28"/>
-          <w:szCs w:val="28"/>
-        </w:rPr>
-        <w:t xml:space="preserve"> implement a computer program the famous chess game. The game must </w:t>
-      </w:r>
-      <w:proofErr w:type="gramStart"/>
-      <w:r>
-        <w:rPr>
-          <w:rFonts w:ascii="Times New Roman" w:hAnsi="Times New Roman" w:cs="Times New Roman"/>
-          <w:sz w:val="28"/>
-          <w:szCs w:val="28"/>
-        </w:rPr>
-        <w:t>gave</w:t>
-      </w:r>
-      <w:proofErr w:type="gramEnd"/>
-      <w:r>
-        <w:rPr>
-          <w:rFonts w:ascii="Times New Roman" w:hAnsi="Times New Roman" w:cs="Times New Roman"/>
-          <w:sz w:val="28"/>
-          <w:szCs w:val="28"/>
-        </w:rPr>
-        <w:t xml:space="preserve"> two modes of play: human against human (on the same computer), and human against CPU. The program must have the following features:</w:t>
+        <w:t>Using the programming language C++ and programming framework Qt implement a computer program the famous chess game. The game must gave two modes of play: human against human (on the same computer), and human against CPU. The program must have the following features:</w:t>
       </w:r>
     </w:p>
     <w:p>
@@ -1253,6 +1006,294 @@
           <w:szCs w:val="28"/>
         </w:rPr>
       </w:pPr>
+    </w:p>
+    <w:p>
+      <w:pPr>
+        <w:rPr>
+          <w:rFonts w:ascii="Times New Roman" w:hAnsi="Times New Roman" w:cs="Times New Roman"/>
+          <w:sz w:val="28"/>
+          <w:szCs w:val="28"/>
+        </w:rPr>
+      </w:pPr>
+      <w:r>
+        <w:rPr>
+          <w:rFonts w:ascii="Times New Roman" w:hAnsi="Times New Roman" w:cs="Times New Roman"/>
+          <w:sz w:val="28"/>
+          <w:szCs w:val="28"/>
+        </w:rPr>
+        <w:br w:type="page"/>
+      </w:r>
+    </w:p>
+    <w:p>
+      <w:pPr>
+        <w:jc w:val="center"/>
+        <w:rPr>
+          <w:rFonts w:ascii="Times New Roman" w:hAnsi="Times New Roman" w:cs="Times New Roman"/>
+          <w:sz w:val="44"/>
+          <w:szCs w:val="44"/>
+        </w:rPr>
+      </w:pPr>
+      <w:r>
+        <w:rPr>
+          <w:rFonts w:ascii="Times New Roman" w:hAnsi="Times New Roman" w:cs="Times New Roman"/>
+          <w:sz w:val="44"/>
+          <w:szCs w:val="44"/>
+        </w:rPr>
+        <w:lastRenderedPageBreak/>
+        <w:t>Project Architecture</w:t>
+      </w:r>
+    </w:p>
+    <w:p>
+      <w:pPr>
+        <w:jc w:val="center"/>
+        <w:rPr>
+          <w:rFonts w:ascii="Times New Roman" w:hAnsi="Times New Roman" w:cs="Times New Roman"/>
+          <w:sz w:val="44"/>
+          <w:szCs w:val="44"/>
+        </w:rPr>
+      </w:pPr>
+    </w:p>
+    <w:p>
+      <w:pPr>
+        <w:rPr>
+          <w:rFonts w:ascii="Times New Roman" w:hAnsi="Times New Roman" w:cs="Times New Roman"/>
+          <w:sz w:val="44"/>
+          <w:szCs w:val="44"/>
+        </w:rPr>
+      </w:pPr>
+      <w:r>
+        <w:rPr>
+          <w:rFonts w:ascii="Times New Roman" w:hAnsi="Times New Roman" w:cs="Times New Roman"/>
+          <w:sz w:val="44"/>
+          <w:szCs w:val="44"/>
+        </w:rPr>
+        <w:br w:type="page"/>
+      </w:r>
+    </w:p>
+    <w:p>
+      <w:pPr>
+        <w:jc w:val="center"/>
+        <w:rPr>
+          <w:rFonts w:ascii="Times New Roman" w:hAnsi="Times New Roman" w:cs="Times New Roman"/>
+          <w:sz w:val="44"/>
+          <w:szCs w:val="44"/>
+        </w:rPr>
+      </w:pPr>
+      <w:r>
+        <w:rPr>
+          <w:rFonts w:ascii="Times New Roman" w:hAnsi="Times New Roman" w:cs="Times New Roman"/>
+          <w:sz w:val="44"/>
+          <w:szCs w:val="44"/>
+        </w:rPr>
+        <w:lastRenderedPageBreak/>
+        <w:t>The chess pieces</w:t>
+      </w:r>
+    </w:p>
+    <w:p>
+      <w:pPr>
+        <w:rPr>
+          <w:rFonts w:ascii="Times New Roman" w:hAnsi="Times New Roman" w:cs="Times New Roman"/>
+          <w:sz w:val="44"/>
+          <w:szCs w:val="44"/>
+        </w:rPr>
+      </w:pPr>
+      <w:r>
+        <w:rPr>
+          <w:rFonts w:ascii="Times New Roman" w:hAnsi="Times New Roman" w:cs="Times New Roman"/>
+          <w:sz w:val="44"/>
+          <w:szCs w:val="44"/>
+        </w:rPr>
+        <w:br w:type="page"/>
+      </w:r>
+    </w:p>
+    <w:p>
+      <w:pPr>
+        <w:jc w:val="center"/>
+        <w:rPr>
+          <w:rFonts w:ascii="Times New Roman" w:hAnsi="Times New Roman" w:cs="Times New Roman"/>
+          <w:sz w:val="44"/>
+          <w:szCs w:val="44"/>
+        </w:rPr>
+      </w:pPr>
+      <w:r>
+        <w:rPr>
+          <w:rFonts w:ascii="Times New Roman" w:hAnsi="Times New Roman" w:cs="Times New Roman"/>
+          <w:sz w:val="44"/>
+          <w:szCs w:val="44"/>
+        </w:rPr>
+        <w:lastRenderedPageBreak/>
+        <w:t xml:space="preserve">The </w:t>
+      </w:r>
+      <w:r>
+        <w:rPr>
+          <w:rFonts w:ascii="Times New Roman" w:hAnsi="Times New Roman" w:cs="Times New Roman"/>
+          <w:sz w:val="44"/>
+          <w:szCs w:val="44"/>
+        </w:rPr>
+        <w:t>chess state</w:t>
+      </w:r>
+    </w:p>
+    <w:p>
+      <w:pPr>
+        <w:rPr>
+          <w:rFonts w:ascii="Times New Roman" w:hAnsi="Times New Roman" w:cs="Times New Roman"/>
+          <w:sz w:val="44"/>
+          <w:szCs w:val="44"/>
+        </w:rPr>
+      </w:pPr>
+      <w:r>
+        <w:rPr>
+          <w:rFonts w:ascii="Times New Roman" w:hAnsi="Times New Roman" w:cs="Times New Roman"/>
+          <w:sz w:val="44"/>
+          <w:szCs w:val="44"/>
+        </w:rPr>
+        <w:br w:type="page"/>
+      </w:r>
+    </w:p>
+    <w:p>
+      <w:pPr>
+        <w:jc w:val="center"/>
+        <w:rPr>
+          <w:rFonts w:ascii="Times New Roman" w:hAnsi="Times New Roman" w:cs="Times New Roman"/>
+          <w:sz w:val="44"/>
+          <w:szCs w:val="44"/>
+        </w:rPr>
+      </w:pPr>
+      <w:r>
+        <w:rPr>
+          <w:rFonts w:ascii="Times New Roman" w:hAnsi="Times New Roman" w:cs="Times New Roman"/>
+          <w:sz w:val="44"/>
+          <w:szCs w:val="44"/>
+        </w:rPr>
+        <w:lastRenderedPageBreak/>
+        <w:t xml:space="preserve">The </w:t>
+      </w:r>
+      <w:r>
+        <w:rPr>
+          <w:rFonts w:ascii="Times New Roman" w:hAnsi="Times New Roman" w:cs="Times New Roman"/>
+          <w:sz w:val="44"/>
+          <w:szCs w:val="44"/>
+        </w:rPr>
+        <w:t>chess logic</w:t>
+      </w:r>
+    </w:p>
+    <w:p>
+      <w:pPr>
+        <w:rPr>
+          <w:rFonts w:ascii="Times New Roman" w:hAnsi="Times New Roman" w:cs="Times New Roman"/>
+          <w:sz w:val="44"/>
+          <w:szCs w:val="44"/>
+        </w:rPr>
+      </w:pPr>
+      <w:r>
+        <w:rPr>
+          <w:rFonts w:ascii="Times New Roman" w:hAnsi="Times New Roman" w:cs="Times New Roman"/>
+          <w:sz w:val="44"/>
+          <w:szCs w:val="44"/>
+        </w:rPr>
+        <w:br w:type="page"/>
+      </w:r>
+    </w:p>
+    <w:p>
+      <w:pPr>
+        <w:jc w:val="center"/>
+        <w:rPr>
+          <w:rFonts w:ascii="Times New Roman" w:hAnsi="Times New Roman" w:cs="Times New Roman"/>
+          <w:sz w:val="44"/>
+          <w:szCs w:val="44"/>
+        </w:rPr>
+      </w:pPr>
+      <w:r>
+        <w:rPr>
+          <w:rFonts w:ascii="Times New Roman" w:hAnsi="Times New Roman" w:cs="Times New Roman"/>
+          <w:sz w:val="44"/>
+          <w:szCs w:val="44"/>
+        </w:rPr>
+        <w:lastRenderedPageBreak/>
+        <w:t>The chess utils</w:t>
+      </w:r>
+    </w:p>
+    <w:p>
+      <w:pPr>
+        <w:rPr>
+          <w:rFonts w:ascii="Times New Roman" w:hAnsi="Times New Roman" w:cs="Times New Roman"/>
+          <w:sz w:val="44"/>
+          <w:szCs w:val="44"/>
+        </w:rPr>
+      </w:pPr>
+      <w:r>
+        <w:rPr>
+          <w:rFonts w:ascii="Times New Roman" w:hAnsi="Times New Roman" w:cs="Times New Roman"/>
+          <w:sz w:val="44"/>
+          <w:szCs w:val="44"/>
+        </w:rPr>
+        <w:br w:type="page"/>
+      </w:r>
+    </w:p>
+    <w:p>
+      <w:pPr>
+        <w:jc w:val="center"/>
+        <w:rPr>
+          <w:rFonts w:ascii="Times New Roman" w:hAnsi="Times New Roman" w:cs="Times New Roman"/>
+          <w:sz w:val="44"/>
+          <w:szCs w:val="44"/>
+        </w:rPr>
+      </w:pPr>
+      <w:r>
+        <w:rPr>
+          <w:rFonts w:ascii="Times New Roman" w:hAnsi="Times New Roman" w:cs="Times New Roman"/>
+          <w:sz w:val="44"/>
+          <w:szCs w:val="44"/>
+        </w:rPr>
+        <w:lastRenderedPageBreak/>
+        <w:t>Graphical user interface</w:t>
+      </w:r>
+    </w:p>
+    <w:p>
+      <w:pPr>
+        <w:jc w:val="center"/>
+        <w:rPr>
+          <w:rFonts w:ascii="Times New Roman" w:hAnsi="Times New Roman" w:cs="Times New Roman"/>
+          <w:sz w:val="44"/>
+          <w:szCs w:val="44"/>
+        </w:rPr>
+      </w:pPr>
+    </w:p>
+    <w:p>
+      <w:pPr>
+        <w:rPr>
+          <w:rFonts w:ascii="Times New Roman" w:hAnsi="Times New Roman" w:cs="Times New Roman"/>
+          <w:sz w:val="44"/>
+          <w:szCs w:val="44"/>
+        </w:rPr>
+      </w:pPr>
+      <w:r>
+        <w:rPr>
+          <w:rFonts w:ascii="Times New Roman" w:hAnsi="Times New Roman" w:cs="Times New Roman"/>
+          <w:sz w:val="44"/>
+          <w:szCs w:val="44"/>
+        </w:rPr>
+        <w:br w:type="page"/>
+      </w:r>
+    </w:p>
+    <w:p>
+      <w:pPr>
+        <w:jc w:val="center"/>
+        <w:rPr>
+          <w:rFonts w:ascii="Times New Roman" w:hAnsi="Times New Roman" w:cs="Times New Roman"/>
+          <w:sz w:val="44"/>
+          <w:szCs w:val="44"/>
+        </w:rPr>
+      </w:pPr>
+      <w:r>
+        <w:rPr>
+          <w:rFonts w:ascii="Times New Roman" w:hAnsi="Times New Roman" w:cs="Times New Roman"/>
+          <w:sz w:val="44"/>
+          <w:szCs w:val="44"/>
+        </w:rPr>
+        <w:lastRenderedPageBreak/>
+        <w:t>AI</w:t>
+      </w:r>
     </w:p>
     <w:sectPr>
       <w:pgSz w:w="11906" w:h="16838"/>

</xml_diff>

<commit_message>
Removed unused method and added documentation for the chess state.
</commit_message>
<xml_diff>
--- a/Documentation.docx
+++ b/Documentation.docx
@@ -215,158 +215,11 @@
     <w:p>
       <w:pPr>
         <w:spacing w:line="360" w:lineRule="auto"/>
-        <w:rPr>
-          <w:rFonts w:ascii="Times New Roman" w:hAnsi="Times New Roman" w:cs="Times New Roman"/>
-          <w:sz w:val="28"/>
-          <w:szCs w:val="28"/>
-          <w:u w:val="single"/>
-        </w:rPr>
-      </w:pPr>
-      <w:r>
-        <w:rPr>
-          <w:rFonts w:ascii="Times New Roman" w:hAnsi="Times New Roman" w:cs="Times New Roman"/>
-          <w:sz w:val="28"/>
-          <w:szCs w:val="28"/>
-          <w:u w:val="single"/>
-        </w:rPr>
-        <w:t xml:space="preserve">Prepared by: </w:t>
-      </w:r>
-    </w:p>
-    <w:p>
-      <w:pPr>
-        <w:spacing w:line="360" w:lineRule="auto"/>
-        <w:rPr>
-          <w:rFonts w:ascii="Times New Roman" w:hAnsi="Times New Roman" w:cs="Times New Roman"/>
-          <w:sz w:val="28"/>
-          <w:szCs w:val="28"/>
-        </w:rPr>
-      </w:pPr>
-      <w:r>
-        <w:rPr>
-          <w:rFonts w:ascii="Times New Roman" w:hAnsi="Times New Roman" w:cs="Times New Roman"/>
-          <w:sz w:val="28"/>
-          <w:szCs w:val="28"/>
-        </w:rPr>
-        <w:t>Vladimir Petkov</w:t>
-      </w:r>
-      <w:r>
-        <w:rPr>
-          <w:rFonts w:ascii="Times New Roman" w:hAnsi="Times New Roman" w:cs="Times New Roman"/>
-          <w:sz w:val="28"/>
-          <w:szCs w:val="28"/>
-        </w:rPr>
-        <w:t xml:space="preserve">, </w:t>
-      </w:r>
-      <w:r>
-        <w:rPr>
-          <w:rFonts w:ascii="Times New Roman" w:hAnsi="Times New Roman" w:cs="Times New Roman"/>
-          <w:sz w:val="28"/>
-          <w:szCs w:val="28"/>
-        </w:rPr>
-        <w:t xml:space="preserve">F </w:t>
-      </w:r>
-      <w:r>
-        <w:rPr>
-          <w:rFonts w:ascii="Times New Roman" w:hAnsi="Times New Roman" w:cs="Times New Roman"/>
-          <w:sz w:val="28"/>
-          <w:szCs w:val="28"/>
-        </w:rPr>
-        <w:t>74482</w:t>
-      </w:r>
-    </w:p>
-    <w:p>
-      <w:pPr>
-        <w:spacing w:line="360" w:lineRule="auto"/>
-        <w:rPr>
-          <w:rFonts w:ascii="Times New Roman" w:hAnsi="Times New Roman" w:cs="Times New Roman"/>
-          <w:sz w:val="28"/>
-          <w:szCs w:val="28"/>
-        </w:rPr>
-      </w:pPr>
-      <w:r>
-        <w:rPr>
-          <w:rFonts w:ascii="Times New Roman" w:hAnsi="Times New Roman" w:cs="Times New Roman"/>
-          <w:sz w:val="28"/>
-          <w:szCs w:val="28"/>
-        </w:rPr>
-        <w:t>Zdravko Donev, F ?????</w:t>
-      </w:r>
-    </w:p>
-    <w:p>
-      <w:pPr>
-        <w:spacing w:line="360" w:lineRule="auto"/>
-        <w:rPr>
-          <w:rFonts w:ascii="Times New Roman" w:hAnsi="Times New Roman" w:cs="Times New Roman"/>
-          <w:sz w:val="28"/>
-          <w:szCs w:val="28"/>
-        </w:rPr>
-      </w:pPr>
-      <w:r>
-        <w:rPr>
-          <w:rFonts w:ascii="Times New Roman" w:hAnsi="Times New Roman" w:cs="Times New Roman"/>
-          <w:sz w:val="28"/>
-          <w:szCs w:val="28"/>
-        </w:rPr>
-        <w:t>Vasil Yoshev, F</w:t>
-      </w:r>
-      <w:r>
-        <w:rPr>
-          <w:rFonts w:ascii="Times New Roman" w:hAnsi="Times New Roman" w:cs="Times New Roman"/>
-          <w:sz w:val="28"/>
-          <w:szCs w:val="28"/>
-        </w:rPr>
-        <w:t xml:space="preserve"> </w:t>
-      </w:r>
-      <w:r>
-        <w:rPr>
-          <w:rFonts w:ascii="Times New Roman" w:hAnsi="Times New Roman" w:cs="Times New Roman"/>
-          <w:sz w:val="28"/>
-          <w:szCs w:val="28"/>
-        </w:rPr>
-        <w:t>?????</w:t>
-      </w:r>
-    </w:p>
-    <w:p>
-      <w:pPr>
-        <w:spacing w:line="360" w:lineRule="auto"/>
-        <w:rPr>
-          <w:rFonts w:ascii="Times New Roman" w:hAnsi="Times New Roman" w:cs="Times New Roman"/>
-          <w:sz w:val="28"/>
-          <w:szCs w:val="28"/>
-        </w:rPr>
-      </w:pPr>
-      <w:r>
-        <w:rPr>
-          <w:rFonts w:ascii="Times New Roman" w:hAnsi="Times New Roman" w:cs="Times New Roman"/>
-          <w:sz w:val="28"/>
-          <w:szCs w:val="28"/>
-        </w:rPr>
-        <w:t>Atanas Chorbadjiiski, F</w:t>
-      </w:r>
-      <w:r>
-        <w:rPr>
-          <w:rFonts w:ascii="Times New Roman" w:hAnsi="Times New Roman" w:cs="Times New Roman"/>
-          <w:sz w:val="28"/>
-          <w:szCs w:val="28"/>
-        </w:rPr>
-        <w:t xml:space="preserve"> ?</w:t>
-      </w:r>
-      <w:r>
-        <w:rPr>
-          <w:rFonts w:ascii="Times New Roman" w:hAnsi="Times New Roman" w:cs="Times New Roman"/>
-          <w:sz w:val="28"/>
-          <w:szCs w:val="28"/>
-        </w:rPr>
-        <w:t>????</w:t>
-      </w:r>
-    </w:p>
-    <w:p>
-      <w:pPr>
-        <w:spacing w:line="360" w:lineRule="auto"/>
-        <w:rPr>
-          <w:rFonts w:ascii="Times New Roman" w:hAnsi="Times New Roman" w:cs="Times New Roman"/>
-          <w:sz w:val="28"/>
-          <w:szCs w:val="28"/>
+        <w:jc w:val="center"/>
+        <w:rPr>
+          <w:rFonts w:ascii="Times New Roman" w:hAnsi="Times New Roman" w:cs="Times New Roman"/>
+          <w:sz w:val="48"/>
+          <w:szCs w:val="48"/>
         </w:rPr>
       </w:pPr>
     </w:p>
@@ -376,26 +229,10 @@
         <w:jc w:val="center"/>
         <w:rPr>
           <w:rFonts w:ascii="Times New Roman" w:hAnsi="Times New Roman" w:cs="Times New Roman"/>
-          <w:sz w:val="28"/>
-          <w:szCs w:val="28"/>
-        </w:rPr>
-      </w:pPr>
-      <w:r>
-        <w:rPr>
-          <w:rFonts w:ascii="Times New Roman" w:hAnsi="Times New Roman" w:cs="Times New Roman"/>
-          <w:sz w:val="28"/>
-          <w:szCs w:val="28"/>
-        </w:rPr>
-        <w:t>Sofia, 201</w:t>
-      </w:r>
-      <w:r>
-        <w:rPr>
-          <w:rFonts w:ascii="Times New Roman" w:hAnsi="Times New Roman" w:cs="Times New Roman"/>
-          <w:sz w:val="28"/>
-          <w:szCs w:val="28"/>
-        </w:rPr>
-        <w:t>7</w:t>
-      </w:r>
+          <w:sz w:val="48"/>
+          <w:szCs w:val="48"/>
+        </w:rPr>
+      </w:pPr>
     </w:p>
     <w:p>
       <w:pPr>
@@ -403,18 +240,74 @@
         <w:jc w:val="center"/>
         <w:rPr>
           <w:rFonts w:ascii="Times New Roman" w:hAnsi="Times New Roman" w:cs="Times New Roman"/>
-          <w:sz w:val="28"/>
-          <w:szCs w:val="28"/>
-        </w:rPr>
-      </w:pPr>
-      <w:r>
-        <w:rPr>
-          <w:rFonts w:ascii="Times New Roman" w:hAnsi="Times New Roman" w:cs="Times New Roman"/>
-          <w:sz w:val="28"/>
-          <w:szCs w:val="28"/>
-        </w:rPr>
-        <w:t>TODO: This will be exported  as PDF when we are done !</w:t>
-      </w:r>
+          <w:sz w:val="48"/>
+          <w:szCs w:val="48"/>
+        </w:rPr>
+      </w:pPr>
+    </w:p>
+    <w:p>
+      <w:pPr>
+        <w:spacing w:line="360" w:lineRule="auto"/>
+        <w:rPr>
+          <w:rFonts w:ascii="Times New Roman" w:hAnsi="Times New Roman" w:cs="Times New Roman"/>
+          <w:sz w:val="28"/>
+          <w:szCs w:val="28"/>
+          <w:u w:val="single"/>
+        </w:rPr>
+      </w:pPr>
+      <w:r>
+        <w:rPr>
+          <w:rFonts w:ascii="Times New Roman" w:hAnsi="Times New Roman" w:cs="Times New Roman"/>
+          <w:sz w:val="28"/>
+          <w:szCs w:val="28"/>
+          <w:u w:val="single"/>
+        </w:rPr>
+        <w:t xml:space="preserve">Prepared by: </w:t>
+      </w:r>
+    </w:p>
+    <w:p>
+      <w:pPr>
+        <w:spacing w:line="360" w:lineRule="auto"/>
+        <w:rPr>
+          <w:rFonts w:ascii="Times New Roman" w:hAnsi="Times New Roman" w:cs="Times New Roman"/>
+          <w:sz w:val="28"/>
+          <w:szCs w:val="28"/>
+        </w:rPr>
+      </w:pPr>
+      <w:r>
+        <w:rPr>
+          <w:rFonts w:ascii="Times New Roman" w:hAnsi="Times New Roman" w:cs="Times New Roman"/>
+          <w:sz w:val="28"/>
+          <w:szCs w:val="28"/>
+        </w:rPr>
+        <w:t>Vladimir Petkov</w:t>
+      </w:r>
+      <w:r>
+        <w:rPr>
+          <w:rFonts w:ascii="Times New Roman" w:hAnsi="Times New Roman" w:cs="Times New Roman"/>
+          <w:sz w:val="28"/>
+          <w:szCs w:val="28"/>
+        </w:rPr>
+        <w:t xml:space="preserve">, F </w:t>
+      </w:r>
+      <w:r>
+        <w:rPr>
+          <w:rFonts w:ascii="Times New Roman" w:hAnsi="Times New Roman" w:cs="Times New Roman"/>
+          <w:sz w:val="28"/>
+          <w:szCs w:val="28"/>
+        </w:rPr>
+        <w:t>74482</w:t>
+      </w:r>
+    </w:p>
+    <w:p>
+      <w:pPr>
+        <w:spacing w:line="360" w:lineRule="auto"/>
+        <w:rPr>
+          <w:rFonts w:ascii="Times New Roman" w:hAnsi="Times New Roman" w:cs="Times New Roman"/>
+          <w:sz w:val="28"/>
+          <w:szCs w:val="28"/>
+        </w:rPr>
+      </w:pPr>
     </w:p>
     <w:p>
       <w:pPr>
@@ -426,6 +319,22 @@
           <w:szCs w:val="28"/>
         </w:rPr>
       </w:pPr>
+      <w:r>
+        <w:rPr>
+          <w:rFonts w:ascii="Times New Roman" w:hAnsi="Times New Roman" w:cs="Times New Roman"/>
+          <w:sz w:val="28"/>
+          <w:szCs w:val="28"/>
+        </w:rPr>
+        <w:t>Sofia, 201</w:t>
+      </w:r>
+      <w:r>
+        <w:rPr>
+          <w:rFonts w:ascii="Times New Roman" w:hAnsi="Times New Roman" w:cs="Times New Roman"/>
+          <w:sz w:val="28"/>
+          <w:szCs w:val="28"/>
+        </w:rPr>
+        <w:t>7</w:t>
+      </w:r>
     </w:p>
     <w:p>
       <w:pPr>
@@ -463,31 +372,7 @@
           <w:sz w:val="28"/>
           <w:szCs w:val="28"/>
         </w:rPr>
-        <w:t xml:space="preserve">Problem description </w:t>
-      </w:r>
-      <w:r>
-        <w:rPr>
-          <w:rFonts w:ascii="Times New Roman" w:hAnsi="Times New Roman" w:cs="Times New Roman"/>
-          <w:sz w:val="28"/>
-          <w:szCs w:val="28"/>
-        </w:rPr>
-        <w:t>………………………………….</w:t>
-      </w:r>
-      <w:r>
-        <w:rPr>
-          <w:rFonts w:ascii="Times New Roman" w:hAnsi="Times New Roman" w:cs="Times New Roman"/>
-          <w:sz w:val="28"/>
-          <w:szCs w:val="28"/>
-        </w:rPr>
-        <w:t>……..………………….</w:t>
-      </w:r>
-      <w:r>
-        <w:rPr>
-          <w:rFonts w:ascii="Times New Roman" w:hAnsi="Times New Roman" w:cs="Times New Roman"/>
-          <w:sz w:val="28"/>
-          <w:szCs w:val="28"/>
-        </w:rPr>
-        <w:t>. 3</w:t>
+        <w:t>Problem description ………………………………….……..………………….. 3</w:t>
       </w:r>
     </w:p>
     <w:p>
@@ -506,23 +391,15 @@
           <w:sz w:val="28"/>
           <w:szCs w:val="28"/>
         </w:rPr>
-        <w:t>Project architecture</w:t>
-      </w:r>
-      <w:r>
-        <w:rPr>
-          <w:rFonts w:ascii="Times New Roman" w:hAnsi="Times New Roman" w:cs="Times New Roman"/>
-          <w:sz w:val="28"/>
-          <w:szCs w:val="28"/>
-        </w:rPr>
-        <w:t xml:space="preserve"> ……………………</w:t>
-      </w:r>
-      <w:r>
-        <w:rPr>
-          <w:rFonts w:ascii="Times New Roman" w:hAnsi="Times New Roman" w:cs="Times New Roman"/>
-          <w:sz w:val="28"/>
-          <w:szCs w:val="28"/>
-        </w:rPr>
-        <w:t>….……………………………………. 4</w:t>
+        <w:t>Project architecture o</w:t>
+      </w:r>
+      <w:r>
+        <w:rPr>
+          <w:rFonts w:ascii="Times New Roman" w:hAnsi="Times New Roman" w:cs="Times New Roman"/>
+          <w:sz w:val="28"/>
+          <w:szCs w:val="28"/>
+        </w:rPr>
+        <w:t>verview ………… ..……………………………………… 4</w:t>
       </w:r>
     </w:p>
     <w:p>
@@ -541,31 +418,63 @@
           <w:sz w:val="28"/>
           <w:szCs w:val="28"/>
         </w:rPr>
-        <w:t>The chess pieces …………....…….……</w:t>
-      </w:r>
-      <w:r>
-        <w:rPr>
-          <w:rFonts w:ascii="Times New Roman" w:hAnsi="Times New Roman" w:cs="Times New Roman"/>
-          <w:sz w:val="28"/>
-          <w:szCs w:val="28"/>
-        </w:rPr>
-        <w:t>.</w:t>
-      </w:r>
-      <w:r>
-        <w:rPr>
-          <w:rFonts w:ascii="Times New Roman" w:hAnsi="Times New Roman" w:cs="Times New Roman"/>
-          <w:sz w:val="28"/>
-          <w:szCs w:val="28"/>
-        </w:rPr>
-        <w:t>……………………………………..</w:t>
-      </w:r>
-      <w:r>
-        <w:rPr>
-          <w:rFonts w:ascii="Times New Roman" w:hAnsi="Times New Roman" w:cs="Times New Roman"/>
-          <w:sz w:val="28"/>
-          <w:szCs w:val="28"/>
-        </w:rPr>
-        <w:t>.. 5</w:t>
+        <w:t xml:space="preserve">The </w:t>
+      </w:r>
+      <w:r>
+        <w:rPr>
+          <w:rFonts w:ascii="Times New Roman" w:hAnsi="Times New Roman" w:cs="Times New Roman"/>
+          <w:sz w:val="28"/>
+          <w:szCs w:val="28"/>
+        </w:rPr>
+        <w:t xml:space="preserve">chess state </w:t>
+      </w:r>
+      <w:r>
+        <w:rPr>
+          <w:rFonts w:ascii="Times New Roman" w:hAnsi="Times New Roman" w:cs="Times New Roman"/>
+          <w:sz w:val="28"/>
+          <w:szCs w:val="28"/>
+        </w:rPr>
+        <w:t>…</w:t>
+      </w:r>
+      <w:r>
+        <w:rPr>
+          <w:rFonts w:ascii="Times New Roman" w:hAnsi="Times New Roman" w:cs="Times New Roman"/>
+          <w:sz w:val="28"/>
+          <w:szCs w:val="28"/>
+        </w:rPr>
+        <w:t>..</w:t>
+      </w:r>
+      <w:r>
+        <w:rPr>
+          <w:rFonts w:ascii="Times New Roman" w:hAnsi="Times New Roman" w:cs="Times New Roman"/>
+          <w:sz w:val="28"/>
+          <w:szCs w:val="28"/>
+        </w:rPr>
+        <w:t>……………………</w:t>
+      </w:r>
+      <w:r>
+        <w:rPr>
+          <w:rFonts w:ascii="Times New Roman" w:hAnsi="Times New Roman" w:cs="Times New Roman"/>
+          <w:sz w:val="28"/>
+          <w:szCs w:val="28"/>
+        </w:rPr>
+        <w:t xml:space="preserve"> ..</w:t>
+      </w:r>
+      <w:r>
+        <w:rPr>
+          <w:rFonts w:ascii="Times New Roman" w:hAnsi="Times New Roman" w:cs="Times New Roman"/>
+          <w:sz w:val="28"/>
+          <w:szCs w:val="28"/>
+        </w:rPr>
+        <w:t>………………………………………</w:t>
+      </w:r>
+      <w:r>
+        <w:rPr>
+          <w:rFonts w:ascii="Times New Roman" w:hAnsi="Times New Roman" w:cs="Times New Roman"/>
+          <w:sz w:val="28"/>
+          <w:szCs w:val="28"/>
+        </w:rPr>
+        <w:t xml:space="preserve"> 5</w:t>
       </w:r>
     </w:p>
     <w:p>
@@ -592,73 +501,6 @@
           <w:sz w:val="28"/>
           <w:szCs w:val="28"/>
         </w:rPr>
-        <w:t xml:space="preserve">chess state </w:t>
-      </w:r>
-      <w:r>
-        <w:rPr>
-          <w:rFonts w:ascii="Times New Roman" w:hAnsi="Times New Roman" w:cs="Times New Roman"/>
-          <w:sz w:val="28"/>
-          <w:szCs w:val="28"/>
-        </w:rPr>
-        <w:t>…</w:t>
-      </w:r>
-      <w:r>
-        <w:rPr>
-          <w:rFonts w:ascii="Times New Roman" w:hAnsi="Times New Roman" w:cs="Times New Roman"/>
-          <w:sz w:val="28"/>
-          <w:szCs w:val="28"/>
-        </w:rPr>
-        <w:t>..</w:t>
-      </w:r>
-      <w:r>
-        <w:rPr>
-          <w:rFonts w:ascii="Times New Roman" w:hAnsi="Times New Roman" w:cs="Times New Roman"/>
-          <w:sz w:val="28"/>
-          <w:szCs w:val="28"/>
-        </w:rPr>
-        <w:t>……………………</w:t>
-      </w:r>
-      <w:r>
-        <w:rPr>
-          <w:rFonts w:ascii="Times New Roman" w:hAnsi="Times New Roman" w:cs="Times New Roman"/>
-          <w:sz w:val="28"/>
-          <w:szCs w:val="28"/>
-        </w:rPr>
-        <w:t xml:space="preserve"> ..</w:t>
-      </w:r>
-      <w:r>
-        <w:rPr>
-          <w:rFonts w:ascii="Times New Roman" w:hAnsi="Times New Roman" w:cs="Times New Roman"/>
-          <w:sz w:val="28"/>
-          <w:szCs w:val="28"/>
-        </w:rPr>
-        <w:t>……………………………………… 6</w:t>
-      </w:r>
-    </w:p>
-    <w:p>
-      <w:pPr>
-        <w:spacing w:line="360" w:lineRule="auto"/>
-        <w:jc w:val="both"/>
-        <w:rPr>
-          <w:rFonts w:ascii="Times New Roman" w:hAnsi="Times New Roman" w:cs="Times New Roman"/>
-          <w:sz w:val="28"/>
-          <w:szCs w:val="28"/>
-        </w:rPr>
-      </w:pPr>
-      <w:r>
-        <w:rPr>
-          <w:rFonts w:ascii="Times New Roman" w:hAnsi="Times New Roman" w:cs="Times New Roman"/>
-          <w:sz w:val="28"/>
-          <w:szCs w:val="28"/>
-        </w:rPr>
-        <w:t xml:space="preserve">The </w:t>
-      </w:r>
-      <w:r>
-        <w:rPr>
-          <w:rFonts w:ascii="Times New Roman" w:hAnsi="Times New Roman" w:cs="Times New Roman"/>
-          <w:sz w:val="28"/>
-          <w:szCs w:val="28"/>
-        </w:rPr>
         <w:t>chess logic</w:t>
       </w:r>
       <w:r>
@@ -667,23 +509,7 @@
           <w:sz w:val="28"/>
           <w:szCs w:val="28"/>
         </w:rPr>
-        <w:t xml:space="preserve"> </w:t>
-      </w:r>
-      <w:r>
-        <w:rPr>
-          <w:rFonts w:ascii="Times New Roman" w:hAnsi="Times New Roman" w:cs="Times New Roman"/>
-          <w:sz w:val="28"/>
-          <w:szCs w:val="28"/>
-        </w:rPr>
-        <w:t>……</w:t>
-      </w:r>
-      <w:r>
-        <w:rPr>
-          <w:rFonts w:ascii="Times New Roman" w:hAnsi="Times New Roman" w:cs="Times New Roman"/>
-          <w:sz w:val="28"/>
-          <w:szCs w:val="28"/>
-        </w:rPr>
-        <w:t>…</w:t>
+        <w:t xml:space="preserve"> ………</w:t>
       </w:r>
       <w:r>
         <w:rPr>
@@ -699,163 +525,10 @@
           <w:sz w:val="28"/>
           <w:szCs w:val="28"/>
         </w:rPr>
-        <w:t>.…</w:t>
-      </w:r>
-      <w:r>
-        <w:rPr>
-          <w:rFonts w:ascii="Times New Roman" w:hAnsi="Times New Roman" w:cs="Times New Roman"/>
-          <w:sz w:val="28"/>
-          <w:szCs w:val="28"/>
-        </w:rPr>
-        <w:t>….………………………………………………….. 7</w:t>
-      </w:r>
-    </w:p>
-    <w:p>
-      <w:pPr>
-        <w:spacing w:line="360" w:lineRule="auto"/>
-        <w:jc w:val="both"/>
-        <w:rPr>
-          <w:rFonts w:ascii="Times New Roman" w:hAnsi="Times New Roman" w:cs="Times New Roman"/>
-          <w:sz w:val="28"/>
-          <w:szCs w:val="28"/>
-        </w:rPr>
-      </w:pPr>
-      <w:r>
-        <w:rPr>
-          <w:rFonts w:ascii="Times New Roman" w:hAnsi="Times New Roman" w:cs="Times New Roman"/>
-          <w:sz w:val="28"/>
-          <w:szCs w:val="28"/>
-        </w:rPr>
-        <w:t xml:space="preserve">The </w:t>
-      </w:r>
-      <w:r>
-        <w:rPr>
-          <w:rFonts w:ascii="Times New Roman" w:hAnsi="Times New Roman" w:cs="Times New Roman"/>
-          <w:sz w:val="28"/>
-          <w:szCs w:val="28"/>
-        </w:rPr>
-        <w:t>chess utils</w:t>
-      </w:r>
-      <w:r>
-        <w:rPr>
-          <w:rFonts w:ascii="Times New Roman" w:hAnsi="Times New Roman" w:cs="Times New Roman"/>
-          <w:sz w:val="28"/>
-          <w:szCs w:val="28"/>
-        </w:rPr>
-        <w:t xml:space="preserve"> ………..…</w:t>
-      </w:r>
-      <w:r>
-        <w:rPr>
-          <w:rFonts w:ascii="Times New Roman" w:hAnsi="Times New Roman" w:cs="Times New Roman"/>
-          <w:sz w:val="28"/>
-          <w:szCs w:val="28"/>
-        </w:rPr>
-        <w:t>….………………………………………………….. 8</w:t>
-      </w:r>
-    </w:p>
-    <w:p>
-      <w:pPr>
-        <w:spacing w:line="360" w:lineRule="auto"/>
-        <w:jc w:val="both"/>
-        <w:rPr>
-          <w:rFonts w:ascii="Times New Roman" w:hAnsi="Times New Roman" w:cs="Times New Roman"/>
-          <w:sz w:val="28"/>
-          <w:szCs w:val="28"/>
-        </w:rPr>
-      </w:pPr>
-      <w:r>
-        <w:rPr>
-          <w:rFonts w:ascii="Times New Roman" w:hAnsi="Times New Roman" w:cs="Times New Roman"/>
-          <w:sz w:val="28"/>
-          <w:szCs w:val="28"/>
-        </w:rPr>
-        <w:t>Graphic user Interface ...</w:t>
-      </w:r>
-      <w:r>
-        <w:rPr>
-          <w:rFonts w:ascii="Times New Roman" w:hAnsi="Times New Roman" w:cs="Times New Roman"/>
-          <w:sz w:val="28"/>
-          <w:szCs w:val="28"/>
-        </w:rPr>
-        <w:t>…</w:t>
-      </w:r>
-      <w:r>
-        <w:rPr>
-          <w:rFonts w:ascii="Times New Roman" w:hAnsi="Times New Roman" w:cs="Times New Roman"/>
-          <w:sz w:val="28"/>
-          <w:szCs w:val="28"/>
-        </w:rPr>
-        <w:t>….………………</w:t>
-      </w:r>
-      <w:r>
-        <w:rPr>
-          <w:rFonts w:ascii="Times New Roman" w:hAnsi="Times New Roman" w:cs="Times New Roman"/>
-          <w:sz w:val="28"/>
-          <w:szCs w:val="28"/>
-        </w:rPr>
-        <w:t>.</w:t>
+        <w:t>.…….………………………………………………….. 6</w:t>
       </w:r>
       <w:bookmarkStart w:id="0" w:name="_GoBack"/>
       <w:bookmarkEnd w:id="0"/>
-      <w:r>
-        <w:rPr>
-          <w:rFonts w:ascii="Times New Roman" w:hAnsi="Times New Roman" w:cs="Times New Roman"/>
-          <w:sz w:val="28"/>
-          <w:szCs w:val="28"/>
-        </w:rPr>
-        <w:t>………………………………… 9</w:t>
-      </w:r>
-    </w:p>
-    <w:p>
-      <w:pPr>
-        <w:spacing w:line="360" w:lineRule="auto"/>
-        <w:jc w:val="both"/>
-        <w:rPr>
-          <w:rFonts w:ascii="Times New Roman" w:hAnsi="Times New Roman" w:cs="Times New Roman"/>
-          <w:sz w:val="28"/>
-          <w:szCs w:val="28"/>
-        </w:rPr>
-      </w:pPr>
-      <w:r>
-        <w:rPr>
-          <w:rFonts w:ascii="Times New Roman" w:hAnsi="Times New Roman" w:cs="Times New Roman"/>
-          <w:sz w:val="28"/>
-          <w:szCs w:val="28"/>
-        </w:rPr>
-        <w:t>AI …………………</w:t>
-      </w:r>
-      <w:r>
-        <w:rPr>
-          <w:rFonts w:ascii="Times New Roman" w:hAnsi="Times New Roman" w:cs="Times New Roman"/>
-          <w:sz w:val="28"/>
-          <w:szCs w:val="28"/>
-        </w:rPr>
-        <w:t>….……………………………………………………</w:t>
-      </w:r>
-      <w:r>
-        <w:rPr>
-          <w:rFonts w:ascii="Times New Roman" w:hAnsi="Times New Roman" w:cs="Times New Roman"/>
-          <w:sz w:val="28"/>
-          <w:szCs w:val="28"/>
-        </w:rPr>
-        <w:t>..</w:t>
-      </w:r>
-      <w:r>
-        <w:rPr>
-          <w:rFonts w:ascii="Times New Roman" w:hAnsi="Times New Roman" w:cs="Times New Roman"/>
-          <w:sz w:val="28"/>
-          <w:szCs w:val="28"/>
-        </w:rPr>
-        <w:t>…</w:t>
-      </w:r>
-      <w:r>
-        <w:rPr>
-          <w:rFonts w:ascii="Times New Roman" w:hAnsi="Times New Roman" w:cs="Times New Roman"/>
-          <w:sz w:val="28"/>
-          <w:szCs w:val="28"/>
-        </w:rPr>
-        <w:t xml:space="preserve"> 10</w:t>
-      </w:r>
     </w:p>
     <w:p>
       <w:pPr>
@@ -1042,6 +715,235 @@
         <w:lastRenderedPageBreak/>
         <w:t>Project Architecture</w:t>
       </w:r>
+      <w:r>
+        <w:rPr>
+          <w:rFonts w:ascii="Times New Roman" w:hAnsi="Times New Roman" w:cs="Times New Roman"/>
+          <w:sz w:val="44"/>
+          <w:szCs w:val="44"/>
+        </w:rPr>
+        <w:t xml:space="preserve"> Overview</w:t>
+      </w:r>
+    </w:p>
+    <w:p>
+      <w:pPr>
+        <w:ind w:firstLine="720"/>
+        <w:jc w:val="both"/>
+        <w:rPr>
+          <w:rFonts w:ascii="Times New Roman" w:hAnsi="Times New Roman" w:cs="Times New Roman"/>
+          <w:sz w:val="28"/>
+          <w:szCs w:val="28"/>
+        </w:rPr>
+      </w:pPr>
+      <w:r>
+        <w:rPr>
+          <w:rFonts w:ascii="Times New Roman" w:hAnsi="Times New Roman" w:cs="Times New Roman"/>
+          <w:sz w:val="28"/>
+          <w:szCs w:val="28"/>
+        </w:rPr>
+        <w:t>The chess game is organized as a three-layer application. The three main layers are the presentation logic</w:t>
+      </w:r>
+      <w:r>
+        <w:rPr>
+          <w:rFonts w:ascii="Times New Roman" w:hAnsi="Times New Roman" w:cs="Times New Roman"/>
+          <w:sz w:val="28"/>
+          <w:szCs w:val="28"/>
+        </w:rPr>
+        <w:t xml:space="preserve"> (GUI)</w:t>
+      </w:r>
+      <w:r>
+        <w:rPr>
+          <w:rFonts w:ascii="Times New Roman" w:hAnsi="Times New Roman" w:cs="Times New Roman"/>
+          <w:sz w:val="28"/>
+          <w:szCs w:val="28"/>
+        </w:rPr>
+        <w:t xml:space="preserve">, the </w:t>
+      </w:r>
+      <w:r>
+        <w:rPr>
+          <w:rFonts w:ascii="Times New Roman" w:hAnsi="Times New Roman" w:cs="Times New Roman"/>
+          <w:sz w:val="28"/>
+          <w:szCs w:val="28"/>
+        </w:rPr>
+        <w:t>‘chess-logic’</w:t>
+      </w:r>
+      <w:r>
+        <w:rPr>
+          <w:rFonts w:ascii="Times New Roman" w:hAnsi="Times New Roman" w:cs="Times New Roman"/>
+          <w:sz w:val="28"/>
+          <w:szCs w:val="28"/>
+        </w:rPr>
+        <w:t xml:space="preserve"> which contains the business logic of the game and the ‘</w:t>
+      </w:r>
+      <w:r>
+        <w:rPr>
+          <w:rFonts w:ascii="Times New Roman" w:hAnsi="Times New Roman" w:cs="Times New Roman"/>
+          <w:sz w:val="28"/>
+          <w:szCs w:val="28"/>
+        </w:rPr>
+        <w:t>chess-</w:t>
+      </w:r>
+      <w:r>
+        <w:rPr>
+          <w:rFonts w:ascii="Times New Roman" w:hAnsi="Times New Roman" w:cs="Times New Roman"/>
+          <w:sz w:val="28"/>
+          <w:szCs w:val="28"/>
+        </w:rPr>
+        <w:t>state’ which stores the current state of the game</w:t>
+      </w:r>
+      <w:r>
+        <w:rPr>
+          <w:rFonts w:ascii="Times New Roman" w:hAnsi="Times New Roman" w:cs="Times New Roman"/>
+          <w:sz w:val="28"/>
+          <w:szCs w:val="28"/>
+        </w:rPr>
+        <w:t>.</w:t>
+      </w:r>
+    </w:p>
+    <w:p>
+      <w:pPr>
+        <w:ind w:firstLine="720"/>
+        <w:jc w:val="both"/>
+        <w:rPr>
+          <w:rFonts w:ascii="Times New Roman" w:hAnsi="Times New Roman" w:cs="Times New Roman"/>
+          <w:sz w:val="28"/>
+          <w:szCs w:val="28"/>
+        </w:rPr>
+      </w:pPr>
+      <w:r>
+        <w:rPr>
+          <w:rFonts w:ascii="Times New Roman" w:hAnsi="Times New Roman" w:cs="Times New Roman"/>
+          <w:sz w:val="28"/>
+          <w:szCs w:val="28"/>
+        </w:rPr>
+        <w:t xml:space="preserve">The presentation </w:t>
+      </w:r>
+      <w:r>
+        <w:rPr>
+          <w:rFonts w:ascii="Times New Roman" w:hAnsi="Times New Roman" w:cs="Times New Roman"/>
+          <w:sz w:val="28"/>
+          <w:szCs w:val="28"/>
+        </w:rPr>
+        <w:t>logic</w:t>
+      </w:r>
+      <w:r>
+        <w:rPr>
+          <w:rFonts w:ascii="Times New Roman" w:hAnsi="Times New Roman" w:cs="Times New Roman"/>
+          <w:sz w:val="28"/>
+          <w:szCs w:val="28"/>
+        </w:rPr>
+        <w:t xml:space="preserve"> (the GUI) knows and communicat</w:t>
+      </w:r>
+      <w:r>
+        <w:rPr>
+          <w:rFonts w:ascii="Times New Roman" w:hAnsi="Times New Roman" w:cs="Times New Roman"/>
+          <w:sz w:val="28"/>
+          <w:szCs w:val="28"/>
+        </w:rPr>
+        <w:t>es only with the ‘controller’ which is the main part of the chess-logic. This way the GUI is responsible only for visualization and interaction with the user. It does not contain any chess specific logic, it does not perform any direct changes the chess state.</w:t>
+      </w:r>
+    </w:p>
+    <w:p>
+      <w:pPr>
+        <w:ind w:firstLine="720"/>
+        <w:jc w:val="both"/>
+        <w:rPr>
+          <w:rFonts w:ascii="Times New Roman" w:hAnsi="Times New Roman" w:cs="Times New Roman"/>
+          <w:sz w:val="28"/>
+          <w:szCs w:val="28"/>
+        </w:rPr>
+      </w:pPr>
+      <w:r>
+        <w:rPr>
+          <w:rFonts w:ascii="Times New Roman" w:hAnsi="Times New Roman" w:cs="Times New Roman"/>
+          <w:sz w:val="28"/>
+          <w:szCs w:val="28"/>
+        </w:rPr>
+        <w:t xml:space="preserve">The ‘chess-logic’ contains all of the logic specific to a chess game. It is formed by </w:t>
+      </w:r>
+      <w:r>
+        <w:rPr>
+          <w:rFonts w:ascii="Times New Roman" w:hAnsi="Times New Roman" w:cs="Times New Roman"/>
+          <w:sz w:val="28"/>
+          <w:szCs w:val="28"/>
+        </w:rPr>
+        <w:t xml:space="preserve">the </w:t>
+      </w:r>
+      <w:r>
+        <w:rPr>
+          <w:rFonts w:ascii="Times New Roman" w:hAnsi="Times New Roman" w:cs="Times New Roman"/>
+          <w:sz w:val="28"/>
+          <w:szCs w:val="28"/>
+        </w:rPr>
+        <w:t>Controller, Ch</w:t>
+      </w:r>
+      <w:r>
+        <w:rPr>
+          <w:rFonts w:ascii="Times New Roman" w:hAnsi="Times New Roman" w:cs="Times New Roman"/>
+          <w:sz w:val="28"/>
+          <w:szCs w:val="28"/>
+        </w:rPr>
+        <w:t>eckChecker, SpecialMovesHandler and</w:t>
+      </w:r>
+      <w:r>
+        <w:rPr>
+          <w:rFonts w:ascii="Times New Roman" w:hAnsi="Times New Roman" w:cs="Times New Roman"/>
+          <w:sz w:val="28"/>
+          <w:szCs w:val="28"/>
+        </w:rPr>
+        <w:t xml:space="preserve"> AI </w:t>
+      </w:r>
+      <w:r>
+        <w:rPr>
+          <w:rFonts w:ascii="Times New Roman" w:hAnsi="Times New Roman" w:cs="Times New Roman"/>
+          <w:sz w:val="28"/>
+          <w:szCs w:val="28"/>
+        </w:rPr>
+        <w:t>classes. They are responsible for enforcing the rules of the game and changing the state.</w:t>
+      </w:r>
+    </w:p>
+    <w:p>
+      <w:pPr>
+        <w:ind w:firstLine="720"/>
+        <w:jc w:val="both"/>
+        <w:rPr>
+          <w:rFonts w:ascii="Times New Roman" w:hAnsi="Times New Roman" w:cs="Times New Roman"/>
+          <w:sz w:val="28"/>
+          <w:szCs w:val="28"/>
+        </w:rPr>
+      </w:pPr>
+      <w:r>
+        <w:rPr>
+          <w:rFonts w:ascii="Times New Roman" w:hAnsi="Times New Roman" w:cs="Times New Roman"/>
+          <w:sz w:val="28"/>
+          <w:szCs w:val="28"/>
+        </w:rPr>
+        <w:t>The ‘chess-state’ represents the state of a chess game. It is formed by the State, Player, Cell, GameType and all Piece classes.</w:t>
+      </w:r>
+      <w:r>
+        <w:rPr>
+          <w:rFonts w:ascii="Times New Roman" w:hAnsi="Times New Roman" w:cs="Times New Roman"/>
+          <w:sz w:val="28"/>
+          <w:szCs w:val="28"/>
+        </w:rPr>
+        <w:t xml:space="preserve"> They model the chess game and store all the necessary information to replicate the state of a chess game.</w:t>
+      </w:r>
+    </w:p>
+    <w:p>
+      <w:pPr>
+        <w:rPr>
+          <w:rFonts w:ascii="Times New Roman" w:hAnsi="Times New Roman" w:cs="Times New Roman"/>
+          <w:sz w:val="28"/>
+          <w:szCs w:val="28"/>
+        </w:rPr>
+      </w:pPr>
+      <w:r>
+        <w:rPr>
+          <w:rFonts w:ascii="Times New Roman" w:hAnsi="Times New Roman" w:cs="Times New Roman"/>
+          <w:sz w:val="44"/>
+          <w:szCs w:val="44"/>
+        </w:rPr>
+        <w:br w:type="page"/>
+      </w:r>
     </w:p>
     <w:p>
       <w:pPr>
@@ -1052,33 +954,6 @@
           <w:szCs w:val="44"/>
         </w:rPr>
       </w:pPr>
-    </w:p>
-    <w:p>
-      <w:pPr>
-        <w:rPr>
-          <w:rFonts w:ascii="Times New Roman" w:hAnsi="Times New Roman" w:cs="Times New Roman"/>
-          <w:sz w:val="44"/>
-          <w:szCs w:val="44"/>
-        </w:rPr>
-      </w:pPr>
-      <w:r>
-        <w:rPr>
-          <w:rFonts w:ascii="Times New Roman" w:hAnsi="Times New Roman" w:cs="Times New Roman"/>
-          <w:sz w:val="44"/>
-          <w:szCs w:val="44"/>
-        </w:rPr>
-        <w:br w:type="page"/>
-      </w:r>
-    </w:p>
-    <w:p>
-      <w:pPr>
-        <w:jc w:val="center"/>
-        <w:rPr>
-          <w:rFonts w:ascii="Times New Roman" w:hAnsi="Times New Roman" w:cs="Times New Roman"/>
-          <w:sz w:val="44"/>
-          <w:szCs w:val="44"/>
-        </w:rPr>
-      </w:pPr>
       <w:r>
         <w:rPr>
           <w:rFonts w:ascii="Times New Roman" w:hAnsi="Times New Roman" w:cs="Times New Roman"/>
@@ -1086,7 +961,383 @@
           <w:szCs w:val="44"/>
         </w:rPr>
         <w:lastRenderedPageBreak/>
-        <w:t>The chess pieces</w:t>
+        <w:t xml:space="preserve">The chess </w:t>
+      </w:r>
+      <w:r>
+        <w:rPr>
+          <w:rFonts w:ascii="Times New Roman" w:hAnsi="Times New Roman" w:cs="Times New Roman"/>
+          <w:sz w:val="44"/>
+          <w:szCs w:val="44"/>
+        </w:rPr>
+        <w:t>state</w:t>
+      </w:r>
+    </w:p>
+    <w:p>
+      <w:pPr>
+        <w:ind w:firstLine="720"/>
+        <w:jc w:val="both"/>
+        <w:rPr>
+          <w:rFonts w:ascii="Times New Roman" w:hAnsi="Times New Roman" w:cs="Times New Roman"/>
+          <w:sz w:val="28"/>
+          <w:szCs w:val="28"/>
+        </w:rPr>
+      </w:pPr>
+      <w:r>
+        <w:rPr>
+          <w:rFonts w:ascii="Times New Roman" w:hAnsi="Times New Roman" w:cs="Times New Roman"/>
+          <w:sz w:val="28"/>
+          <w:szCs w:val="28"/>
+        </w:rPr>
+        <w:t>As stated earlier, t</w:t>
+      </w:r>
+      <w:r>
+        <w:rPr>
+          <w:rFonts w:ascii="Times New Roman" w:hAnsi="Times New Roman" w:cs="Times New Roman"/>
+          <w:sz w:val="28"/>
+          <w:szCs w:val="28"/>
+        </w:rPr>
+        <w:t>he ‘chess-state’ represents the state of a chess game. It is formed by the State, Player, Cell, GameType and all Piece classes.</w:t>
+      </w:r>
+      <w:r>
+        <w:rPr>
+          <w:rFonts w:ascii="Times New Roman" w:hAnsi="Times New Roman" w:cs="Times New Roman"/>
+          <w:sz w:val="28"/>
+          <w:szCs w:val="28"/>
+        </w:rPr>
+        <w:t xml:space="preserve"> In this document the Piece classes will not be explained as they are written by Vasil Yoshev. </w:t>
+      </w:r>
+    </w:p>
+    <w:p>
+      <w:pPr>
+        <w:ind w:firstLine="720"/>
+        <w:jc w:val="both"/>
+        <w:rPr>
+          <w:rFonts w:ascii="Times New Roman" w:hAnsi="Times New Roman" w:cs="Times New Roman"/>
+          <w:sz w:val="28"/>
+          <w:szCs w:val="28"/>
+        </w:rPr>
+      </w:pPr>
+      <w:r>
+        <w:rPr>
+          <w:rFonts w:ascii="Times New Roman" w:hAnsi="Times New Roman" w:cs="Times New Roman"/>
+          <w:sz w:val="28"/>
+          <w:szCs w:val="28"/>
+        </w:rPr>
+        <w:t>The ‘</w:t>
+      </w:r>
+      <w:r>
+        <w:rPr>
+          <w:rFonts w:ascii="Times New Roman" w:hAnsi="Times New Roman" w:cs="Times New Roman"/>
+          <w:sz w:val="28"/>
+          <w:szCs w:val="28"/>
+        </w:rPr>
+        <w:t>C</w:t>
+      </w:r>
+      <w:r>
+        <w:rPr>
+          <w:rFonts w:ascii="Times New Roman" w:hAnsi="Times New Roman" w:cs="Times New Roman"/>
+          <w:sz w:val="28"/>
+          <w:szCs w:val="28"/>
+        </w:rPr>
+        <w:t>ell’ class represents a cell from a chess board. It contains a reference to a piece object. If there is no object on the cell the reference is NULL reference. The class has a getter and a setter for the Piece reference as well as copy constructor.</w:t>
+      </w:r>
+    </w:p>
+    <w:p>
+      <w:pPr>
+        <w:ind w:firstLine="720"/>
+        <w:jc w:val="both"/>
+        <w:rPr>
+          <w:rFonts w:ascii="Times New Roman" w:hAnsi="Times New Roman" w:cs="Times New Roman"/>
+          <w:sz w:val="28"/>
+          <w:szCs w:val="28"/>
+        </w:rPr>
+      </w:pPr>
+      <w:r>
+        <w:rPr>
+          <w:rFonts w:ascii="Times New Roman" w:hAnsi="Times New Roman" w:cs="Times New Roman"/>
+          <w:sz w:val="28"/>
+          <w:szCs w:val="28"/>
+        </w:rPr>
+        <w:t>The ‘</w:t>
+      </w:r>
+      <w:r>
+        <w:rPr>
+          <w:rFonts w:ascii="Times New Roman" w:hAnsi="Times New Roman" w:cs="Times New Roman"/>
+          <w:sz w:val="28"/>
+          <w:szCs w:val="28"/>
+        </w:rPr>
+        <w:t>GameT</w:t>
+      </w:r>
+      <w:r>
+        <w:rPr>
+          <w:rFonts w:ascii="Times New Roman" w:hAnsi="Times New Roman" w:cs="Times New Roman"/>
+          <w:sz w:val="28"/>
+          <w:szCs w:val="28"/>
+        </w:rPr>
+        <w:t>ype’</w:t>
+      </w:r>
+      <w:r>
+        <w:rPr>
+          <w:rFonts w:ascii="Times New Roman" w:hAnsi="Times New Roman" w:cs="Times New Roman"/>
+          <w:sz w:val="28"/>
+          <w:szCs w:val="28"/>
+        </w:rPr>
+        <w:t xml:space="preserve"> is an enum that lists the possible game types – Player vs CPU, Player vs Player and Not Selected. Not Selected is the initial value, Player vs Player is the game type when two players pay against each other, Player vs CPU is the game type when a player plays against the AI.</w:t>
+      </w:r>
+    </w:p>
+    <w:p>
+      <w:pPr>
+        <w:ind w:firstLine="720"/>
+        <w:jc w:val="both"/>
+        <w:rPr>
+          <w:rFonts w:ascii="Times New Roman" w:hAnsi="Times New Roman" w:cs="Times New Roman"/>
+          <w:sz w:val="28"/>
+          <w:szCs w:val="28"/>
+        </w:rPr>
+      </w:pPr>
+      <w:r>
+        <w:rPr>
+          <w:rFonts w:ascii="Times New Roman" w:hAnsi="Times New Roman" w:cs="Times New Roman"/>
+          <w:sz w:val="28"/>
+          <w:szCs w:val="28"/>
+        </w:rPr>
+        <w:t>The ‘Player’ class represents a Player. A Player has a name and color. Also there are two flags – inCheck to indicate if the player is in check and inCheckmate to indicate if the player is in checkmate. There are setters and getters for each of the fields and a copy constructor as well.</w:t>
+      </w:r>
+    </w:p>
+    <w:p>
+      <w:pPr>
+        <w:ind w:firstLine="720"/>
+        <w:jc w:val="both"/>
+        <w:rPr>
+          <w:rFonts w:ascii="Times New Roman" w:hAnsi="Times New Roman" w:cs="Times New Roman"/>
+          <w:sz w:val="28"/>
+          <w:szCs w:val="28"/>
+        </w:rPr>
+      </w:pPr>
+      <w:r>
+        <w:rPr>
+          <w:rFonts w:ascii="Times New Roman" w:hAnsi="Times New Roman" w:cs="Times New Roman"/>
+          <w:sz w:val="28"/>
+          <w:szCs w:val="28"/>
+        </w:rPr>
+        <w:t>The ‘State’ class represents the actual state of the chess game. It contains the board which is two-dimensional vector of Cell objects. There are no getters and setters for this field, instead there are setPiece</w:t>
+      </w:r>
+      <w:r>
+        <w:rPr>
+          <w:rFonts w:ascii="Times New Roman" w:hAnsi="Times New Roman" w:cs="Times New Roman"/>
+          <w:sz w:val="28"/>
+          <w:szCs w:val="28"/>
+        </w:rPr>
+        <w:t>()</w:t>
+      </w:r>
+      <w:r>
+        <w:rPr>
+          <w:rFonts w:ascii="Times New Roman" w:hAnsi="Times New Roman" w:cs="Times New Roman"/>
+          <w:sz w:val="28"/>
+          <w:szCs w:val="28"/>
+        </w:rPr>
+        <w:t xml:space="preserve"> and getPiece</w:t>
+      </w:r>
+      <w:r>
+        <w:rPr>
+          <w:rFonts w:ascii="Times New Roman" w:hAnsi="Times New Roman" w:cs="Times New Roman"/>
+          <w:sz w:val="28"/>
+          <w:szCs w:val="28"/>
+        </w:rPr>
+        <w:t>()</w:t>
+      </w:r>
+      <w:r>
+        <w:rPr>
+          <w:rFonts w:ascii="Times New Roman" w:hAnsi="Times New Roman" w:cs="Times New Roman"/>
+          <w:sz w:val="28"/>
+          <w:szCs w:val="28"/>
+        </w:rPr>
+        <w:t xml:space="preserve"> methods which return or place </w:t>
+      </w:r>
+      <w:r>
+        <w:rPr>
+          <w:rFonts w:ascii="Times New Roman" w:hAnsi="Times New Roman" w:cs="Times New Roman"/>
+          <w:sz w:val="28"/>
+          <w:szCs w:val="28"/>
+        </w:rPr>
+        <w:t xml:space="preserve">the piece on the desired cell. </w:t>
+      </w:r>
+      <w:r>
+        <w:rPr>
+          <w:rFonts w:ascii="Times New Roman" w:hAnsi="Times New Roman" w:cs="Times New Roman"/>
+          <w:sz w:val="28"/>
+          <w:szCs w:val="28"/>
+        </w:rPr>
+        <w:t>The class</w:t>
+      </w:r>
+      <w:r>
+        <w:rPr>
+          <w:rFonts w:ascii="Times New Roman" w:hAnsi="Times New Roman" w:cs="Times New Roman"/>
+          <w:sz w:val="28"/>
+          <w:szCs w:val="28"/>
+        </w:rPr>
+        <w:t xml:space="preserve"> stores the two players in a static array of size 2 as well as the index and a reference to the current player. There is a getter for the current player and a method that changes the current player to the other player.</w:t>
+      </w:r>
+      <w:r>
+        <w:rPr>
+          <w:rFonts w:ascii="Times New Roman" w:hAnsi="Times New Roman" w:cs="Times New Roman"/>
+          <w:sz w:val="28"/>
+          <w:szCs w:val="28"/>
+        </w:rPr>
+        <w:t xml:space="preserve"> Also there are setters for the two players.</w:t>
+      </w:r>
+      <w:r>
+        <w:rPr>
+          <w:rFonts w:ascii="Times New Roman" w:hAnsi="Times New Roman" w:cs="Times New Roman"/>
+          <w:sz w:val="28"/>
+          <w:szCs w:val="28"/>
+        </w:rPr>
+        <w:t xml:space="preserve"> The ‘S</w:t>
+      </w:r>
+      <w:r>
+        <w:rPr>
+          <w:rFonts w:ascii="Times New Roman" w:hAnsi="Times New Roman" w:cs="Times New Roman"/>
+          <w:sz w:val="28"/>
+          <w:szCs w:val="28"/>
+        </w:rPr>
+        <w:t>tate</w:t>
+      </w:r>
+      <w:r>
+        <w:rPr>
+          <w:rFonts w:ascii="Times New Roman" w:hAnsi="Times New Roman" w:cs="Times New Roman"/>
+          <w:sz w:val="28"/>
+          <w:szCs w:val="28"/>
+        </w:rPr>
+        <w:t>’</w:t>
+      </w:r>
+      <w:r>
+        <w:rPr>
+          <w:rFonts w:ascii="Times New Roman" w:hAnsi="Times New Roman" w:cs="Times New Roman"/>
+          <w:sz w:val="28"/>
+          <w:szCs w:val="28"/>
+        </w:rPr>
+        <w:t xml:space="preserve"> </w:t>
+      </w:r>
+      <w:r>
+        <w:rPr>
+          <w:rFonts w:ascii="Times New Roman" w:hAnsi="Times New Roman" w:cs="Times New Roman"/>
+          <w:sz w:val="28"/>
+          <w:szCs w:val="28"/>
+        </w:rPr>
+        <w:t>also holds the game type as a</w:t>
+      </w:r>
+      <w:r>
+        <w:rPr>
+          <w:rFonts w:ascii="Times New Roman" w:hAnsi="Times New Roman" w:cs="Times New Roman"/>
+          <w:sz w:val="28"/>
+          <w:szCs w:val="28"/>
+        </w:rPr>
+        <w:t>n</w:t>
+      </w:r>
+      <w:r>
+        <w:rPr>
+          <w:rFonts w:ascii="Times New Roman" w:hAnsi="Times New Roman" w:cs="Times New Roman"/>
+          <w:sz w:val="28"/>
+          <w:szCs w:val="28"/>
+        </w:rPr>
+        <w:t xml:space="preserve"> enum value. There is a getter and a setter for it. It also holds track if there is a pawn in promotion state (A pawn </w:t>
+      </w:r>
+      <w:r>
+        <w:rPr>
+          <w:rFonts w:ascii="Times New Roman" w:hAnsi="Times New Roman" w:cs="Times New Roman"/>
+          <w:sz w:val="28"/>
+          <w:szCs w:val="28"/>
+        </w:rPr>
+        <w:t xml:space="preserve">is </w:t>
+      </w:r>
+      <w:r>
+        <w:rPr>
+          <w:rFonts w:ascii="Times New Roman" w:hAnsi="Times New Roman" w:cs="Times New Roman"/>
+          <w:sz w:val="28"/>
+          <w:szCs w:val="28"/>
+        </w:rPr>
+        <w:t xml:space="preserve">in promotion </w:t>
+      </w:r>
+      <w:r>
+        <w:rPr>
+          <w:rFonts w:ascii="Times New Roman" w:hAnsi="Times New Roman" w:cs="Times New Roman"/>
+          <w:sz w:val="28"/>
+          <w:szCs w:val="28"/>
+        </w:rPr>
+        <w:t>when it reaches 8</w:t>
+      </w:r>
+      <w:r>
+        <w:rPr>
+          <w:rFonts w:ascii="Times New Roman" w:hAnsi="Times New Roman" w:cs="Times New Roman"/>
+          <w:sz w:val="28"/>
+          <w:szCs w:val="28"/>
+          <w:vertAlign w:val="superscript"/>
+        </w:rPr>
+        <w:t>th</w:t>
+      </w:r>
+      <w:r>
+        <w:rPr>
+          <w:rFonts w:ascii="Times New Roman" w:hAnsi="Times New Roman" w:cs="Times New Roman"/>
+          <w:sz w:val="28"/>
+          <w:szCs w:val="28"/>
+        </w:rPr>
+        <w:t xml:space="preserve"> rank</w:t>
+      </w:r>
+      <w:r>
+        <w:rPr>
+          <w:rFonts w:ascii="Times New Roman" w:hAnsi="Times New Roman" w:cs="Times New Roman"/>
+          <w:sz w:val="28"/>
+          <w:szCs w:val="28"/>
+        </w:rPr>
+        <w:t>. Then it should be changed with either a queen, rook, bishop or knight). This is the reason there is a flag inPawnPromoti</w:t>
+      </w:r>
+      <w:r>
+        <w:rPr>
+          <w:rFonts w:ascii="Times New Roman" w:hAnsi="Times New Roman" w:cs="Times New Roman"/>
+          <w:sz w:val="28"/>
+          <w:szCs w:val="28"/>
+        </w:rPr>
+        <w:t xml:space="preserve">on and Coordinate field </w:t>
+      </w:r>
+      <w:r>
+        <w:rPr>
+          <w:rFonts w:ascii="Times New Roman" w:hAnsi="Times New Roman" w:cs="Times New Roman"/>
+          <w:sz w:val="28"/>
+          <w:szCs w:val="28"/>
+        </w:rPr>
+        <w:t>which stores the coordinates of the pawn that is in promotion. There are setters and getters for these two fields</w:t>
+      </w:r>
+      <w:r>
+        <w:rPr>
+          <w:rFonts w:ascii="Times New Roman" w:hAnsi="Times New Roman" w:cs="Times New Roman"/>
+          <w:sz w:val="28"/>
+          <w:szCs w:val="28"/>
+        </w:rPr>
+        <w:t>. There are</w:t>
+      </w:r>
+      <w:r>
+        <w:rPr>
+          <w:rFonts w:ascii="Times New Roman" w:hAnsi="Times New Roman" w:cs="Times New Roman"/>
+          <w:sz w:val="28"/>
+          <w:szCs w:val="28"/>
+        </w:rPr>
+        <w:t xml:space="preserve"> also</w:t>
+      </w:r>
+      <w:r>
+        <w:rPr>
+          <w:rFonts w:ascii="Times New Roman" w:hAnsi="Times New Roman" w:cs="Times New Roman"/>
+          <w:sz w:val="28"/>
+          <w:szCs w:val="28"/>
+        </w:rPr>
+        <w:t xml:space="preserve"> three private methods that help the initialization of the board – initPieces() which calls setPawnPieces() which sets Pawn pieces on entire row and setMajorPieces() which sets the major pieces on entire row.</w:t>
+      </w:r>
+      <w:r>
+        <w:rPr>
+          <w:rFonts w:ascii="Times New Roman" w:hAnsi="Times New Roman" w:cs="Times New Roman"/>
+          <w:sz w:val="28"/>
+          <w:szCs w:val="28"/>
+        </w:rPr>
+        <w:t xml:space="preserve"> Thera is also shortcut for checking the check status of the current player – getCheckStatusCurrentPlayer(). The class also has a copy constructor which is used to copy the current state of the chess game.</w:t>
       </w:r>
     </w:p>
     <w:p>
@@ -1130,50 +1381,6 @@
           <w:sz w:val="44"/>
           <w:szCs w:val="44"/>
         </w:rPr>
-        <w:t>chess state</w:t>
-      </w:r>
-    </w:p>
-    <w:p>
-      <w:pPr>
-        <w:rPr>
-          <w:rFonts w:ascii="Times New Roman" w:hAnsi="Times New Roman" w:cs="Times New Roman"/>
-          <w:sz w:val="44"/>
-          <w:szCs w:val="44"/>
-        </w:rPr>
-      </w:pPr>
-      <w:r>
-        <w:rPr>
-          <w:rFonts w:ascii="Times New Roman" w:hAnsi="Times New Roman" w:cs="Times New Roman"/>
-          <w:sz w:val="44"/>
-          <w:szCs w:val="44"/>
-        </w:rPr>
-        <w:br w:type="page"/>
-      </w:r>
-    </w:p>
-    <w:p>
-      <w:pPr>
-        <w:jc w:val="center"/>
-        <w:rPr>
-          <w:rFonts w:ascii="Times New Roman" w:hAnsi="Times New Roman" w:cs="Times New Roman"/>
-          <w:sz w:val="44"/>
-          <w:szCs w:val="44"/>
-        </w:rPr>
-      </w:pPr>
-      <w:r>
-        <w:rPr>
-          <w:rFonts w:ascii="Times New Roman" w:hAnsi="Times New Roman" w:cs="Times New Roman"/>
-          <w:sz w:val="44"/>
-          <w:szCs w:val="44"/>
-        </w:rPr>
-        <w:lastRenderedPageBreak/>
-        <w:t xml:space="preserve">The </w:t>
-      </w:r>
-      <w:r>
-        <w:rPr>
-          <w:rFonts w:ascii="Times New Roman" w:hAnsi="Times New Roman" w:cs="Times New Roman"/>
-          <w:sz w:val="44"/>
-          <w:szCs w:val="44"/>
-        </w:rPr>
         <w:t>chess logic</w:t>
       </w:r>
     </w:p>
@@ -1185,115 +1392,6 @@
           <w:szCs w:val="44"/>
         </w:rPr>
       </w:pPr>
-      <w:r>
-        <w:rPr>
-          <w:rFonts w:ascii="Times New Roman" w:hAnsi="Times New Roman" w:cs="Times New Roman"/>
-          <w:sz w:val="44"/>
-          <w:szCs w:val="44"/>
-        </w:rPr>
-        <w:br w:type="page"/>
-      </w:r>
-    </w:p>
-    <w:p>
-      <w:pPr>
-        <w:jc w:val="center"/>
-        <w:rPr>
-          <w:rFonts w:ascii="Times New Roman" w:hAnsi="Times New Roman" w:cs="Times New Roman"/>
-          <w:sz w:val="44"/>
-          <w:szCs w:val="44"/>
-        </w:rPr>
-      </w:pPr>
-      <w:r>
-        <w:rPr>
-          <w:rFonts w:ascii="Times New Roman" w:hAnsi="Times New Roman" w:cs="Times New Roman"/>
-          <w:sz w:val="44"/>
-          <w:szCs w:val="44"/>
-        </w:rPr>
-        <w:lastRenderedPageBreak/>
-        <w:t>The chess utils</w:t>
-      </w:r>
-    </w:p>
-    <w:p>
-      <w:pPr>
-        <w:rPr>
-          <w:rFonts w:ascii="Times New Roman" w:hAnsi="Times New Roman" w:cs="Times New Roman"/>
-          <w:sz w:val="44"/>
-          <w:szCs w:val="44"/>
-        </w:rPr>
-      </w:pPr>
-      <w:r>
-        <w:rPr>
-          <w:rFonts w:ascii="Times New Roman" w:hAnsi="Times New Roman" w:cs="Times New Roman"/>
-          <w:sz w:val="44"/>
-          <w:szCs w:val="44"/>
-        </w:rPr>
-        <w:br w:type="page"/>
-      </w:r>
-    </w:p>
-    <w:p>
-      <w:pPr>
-        <w:jc w:val="center"/>
-        <w:rPr>
-          <w:rFonts w:ascii="Times New Roman" w:hAnsi="Times New Roman" w:cs="Times New Roman"/>
-          <w:sz w:val="44"/>
-          <w:szCs w:val="44"/>
-        </w:rPr>
-      </w:pPr>
-      <w:r>
-        <w:rPr>
-          <w:rFonts w:ascii="Times New Roman" w:hAnsi="Times New Roman" w:cs="Times New Roman"/>
-          <w:sz w:val="44"/>
-          <w:szCs w:val="44"/>
-        </w:rPr>
-        <w:lastRenderedPageBreak/>
-        <w:t>Graphical user interface</w:t>
-      </w:r>
-    </w:p>
-    <w:p>
-      <w:pPr>
-        <w:jc w:val="center"/>
-        <w:rPr>
-          <w:rFonts w:ascii="Times New Roman" w:hAnsi="Times New Roman" w:cs="Times New Roman"/>
-          <w:sz w:val="44"/>
-          <w:szCs w:val="44"/>
-        </w:rPr>
-      </w:pPr>
-    </w:p>
-    <w:p>
-      <w:pPr>
-        <w:rPr>
-          <w:rFonts w:ascii="Times New Roman" w:hAnsi="Times New Roman" w:cs="Times New Roman"/>
-          <w:sz w:val="44"/>
-          <w:szCs w:val="44"/>
-        </w:rPr>
-      </w:pPr>
-      <w:r>
-        <w:rPr>
-          <w:rFonts w:ascii="Times New Roman" w:hAnsi="Times New Roman" w:cs="Times New Roman"/>
-          <w:sz w:val="44"/>
-          <w:szCs w:val="44"/>
-        </w:rPr>
-        <w:br w:type="page"/>
-      </w:r>
-    </w:p>
-    <w:p>
-      <w:pPr>
-        <w:jc w:val="center"/>
-        <w:rPr>
-          <w:rFonts w:ascii="Times New Roman" w:hAnsi="Times New Roman" w:cs="Times New Roman"/>
-          <w:sz w:val="44"/>
-          <w:szCs w:val="44"/>
-        </w:rPr>
-      </w:pPr>
-      <w:r>
-        <w:rPr>
-          <w:rFonts w:ascii="Times New Roman" w:hAnsi="Times New Roman" w:cs="Times New Roman"/>
-          <w:sz w:val="44"/>
-          <w:szCs w:val="44"/>
-        </w:rPr>
-        <w:lastRenderedPageBreak/>
-        <w:t>AI</w:t>
-      </w:r>
     </w:p>
     <w:sectPr>
       <w:pgSz w:w="11906" w:h="16838"/>
@@ -1971,7 +2069,7 @@
   <w:style w:type="paragraph" w:default="1" w:styleId="Normal">
     <w:name w:val="Normal"/>
     <w:qFormat/>
-    <w:rsid w:val="007C542E"/>
+    <w:rsid w:val="003B0231"/>
   </w:style>
   <w:style w:type="character" w:default="1" w:styleId="DefaultParagraphFont">
     <w:name w:val="Default Paragraph Font"/>

</xml_diff>

<commit_message>
Adding more documentation for chess-state
</commit_message>
<xml_diff>
--- a/Documentation.docx
+++ b/Documentation.docx
@@ -372,7 +372,25 @@
           <w:sz w:val="28"/>
           <w:szCs w:val="28"/>
         </w:rPr>
-        <w:t>Problem description ………………………………….……..………………….. 3</w:t>
+        <w:t>Problem description ………………………………….…</w:t>
+      </w:r>
+      <w:proofErr w:type="gramStart"/>
+      <w:r>
+        <w:rPr>
+          <w:rFonts w:ascii="Times New Roman" w:hAnsi="Times New Roman" w:cs="Times New Roman"/>
+          <w:sz w:val="28"/>
+          <w:szCs w:val="28"/>
+        </w:rPr>
+        <w:t>…..</w:t>
+      </w:r>
+      <w:proofErr w:type="gramEnd"/>
+      <w:r>
+        <w:rPr>
+          <w:rFonts w:ascii="Times New Roman" w:hAnsi="Times New Roman" w:cs="Times New Roman"/>
+          <w:sz w:val="28"/>
+          <w:szCs w:val="28"/>
+        </w:rPr>
+        <w:t>………………….. 3</w:t>
       </w:r>
     </w:p>
     <w:p>
@@ -399,7 +417,25 @@
           <w:sz w:val="28"/>
           <w:szCs w:val="28"/>
         </w:rPr>
-        <w:t>verview ………… ..……………………………………… 4</w:t>
+        <w:t>verview …………</w:t>
+      </w:r>
+      <w:proofErr w:type="gramStart"/>
+      <w:r>
+        <w:rPr>
+          <w:rFonts w:ascii="Times New Roman" w:hAnsi="Times New Roman" w:cs="Times New Roman"/>
+          <w:sz w:val="28"/>
+          <w:szCs w:val="28"/>
+        </w:rPr>
+        <w:t xml:space="preserve"> ..</w:t>
+      </w:r>
+      <w:proofErr w:type="gramEnd"/>
+      <w:r>
+        <w:rPr>
+          <w:rFonts w:ascii="Times New Roman" w:hAnsi="Times New Roman" w:cs="Times New Roman"/>
+          <w:sz w:val="28"/>
+          <w:szCs w:val="28"/>
+        </w:rPr>
+        <w:t>……………………………………… 4</w:t>
       </w:r>
     </w:p>
     <w:p>
@@ -428,6 +464,7 @@
         </w:rPr>
         <w:t xml:space="preserve">chess state </w:t>
       </w:r>
+      <w:proofErr w:type="gramStart"/>
       <w:r>
         <w:rPr>
           <w:rFonts w:ascii="Times New Roman" w:hAnsi="Times New Roman" w:cs="Times New Roman"/>
@@ -444,6 +481,7 @@
         </w:rPr>
         <w:t>..</w:t>
       </w:r>
+      <w:proofErr w:type="gramEnd"/>
       <w:r>
         <w:rPr>
           <w:rFonts w:ascii="Times New Roman" w:hAnsi="Times New Roman" w:cs="Times New Roman"/>
@@ -509,7 +547,16 @@
           <w:sz w:val="28"/>
           <w:szCs w:val="28"/>
         </w:rPr>
-        <w:t xml:space="preserve"> ………</w:t>
+        <w:t xml:space="preserve"> ……</w:t>
+      </w:r>
+      <w:proofErr w:type="gramStart"/>
+      <w:r>
+        <w:rPr>
+          <w:rFonts w:ascii="Times New Roman" w:hAnsi="Times New Roman" w:cs="Times New Roman"/>
+          <w:sz w:val="28"/>
+          <w:szCs w:val="28"/>
+        </w:rPr>
+        <w:t>…</w:t>
       </w:r>
       <w:r>
         <w:rPr>
@@ -525,10 +572,17 @@
           <w:sz w:val="28"/>
           <w:szCs w:val="28"/>
         </w:rPr>
-        <w:t>.…….………………………………………………….. 6</w:t>
-      </w:r>
-      <w:bookmarkStart w:id="0" w:name="_GoBack"/>
-      <w:bookmarkEnd w:id="0"/>
+        <w:t>.</w:t>
+      </w:r>
+      <w:proofErr w:type="gramEnd"/>
+      <w:r>
+        <w:rPr>
+          <w:rFonts w:ascii="Times New Roman" w:hAnsi="Times New Roman" w:cs="Times New Roman"/>
+          <w:sz w:val="28"/>
+          <w:szCs w:val="28"/>
+        </w:rPr>
+        <w:t>…….………………………………………………….. 6</w:t>
+      </w:r>
     </w:p>
     <w:p>
       <w:pPr>
@@ -579,7 +633,43 @@
           <w:sz w:val="28"/>
           <w:szCs w:val="28"/>
         </w:rPr>
-        <w:t>Using the programming language C++ and programming framework Qt implement a computer program the famous chess game. The game must gave two modes of play: human against human (on the same computer), and human against CPU. The program must have the following features:</w:t>
+        <w:t xml:space="preserve">Using the programming language C++ and programming framework </w:t>
+      </w:r>
+      <w:proofErr w:type="spellStart"/>
+      <w:r>
+        <w:rPr>
+          <w:rFonts w:ascii="Times New Roman" w:hAnsi="Times New Roman" w:cs="Times New Roman"/>
+          <w:sz w:val="28"/>
+          <w:szCs w:val="28"/>
+        </w:rPr>
+        <w:t>Qt</w:t>
+      </w:r>
+      <w:proofErr w:type="spellEnd"/>
+      <w:r>
+        <w:rPr>
+          <w:rFonts w:ascii="Times New Roman" w:hAnsi="Times New Roman" w:cs="Times New Roman"/>
+          <w:sz w:val="28"/>
+          <w:szCs w:val="28"/>
+        </w:rPr>
+        <w:t xml:space="preserve"> implement a computer program the famous chess game. The game must </w:t>
+      </w:r>
+      <w:proofErr w:type="gramStart"/>
+      <w:r>
+        <w:rPr>
+          <w:rFonts w:ascii="Times New Roman" w:hAnsi="Times New Roman" w:cs="Times New Roman"/>
+          <w:sz w:val="28"/>
+          <w:szCs w:val="28"/>
+        </w:rPr>
+        <w:t>gave</w:t>
+      </w:r>
+      <w:proofErr w:type="gramEnd"/>
+      <w:r>
+        <w:rPr>
+          <w:rFonts w:ascii="Times New Roman" w:hAnsi="Times New Roman" w:cs="Times New Roman"/>
+          <w:sz w:val="28"/>
+          <w:szCs w:val="28"/>
+        </w:rPr>
+        <w:t xml:space="preserve"> two modes of play: human against human (on the same computer), and human against CPU. The program must have the following features:</w:t>
       </w:r>
     </w:p>
     <w:p>
@@ -839,7 +929,25 @@
           <w:sz w:val="28"/>
           <w:szCs w:val="28"/>
         </w:rPr>
-        <w:t>es only with the ‘controller’ which is the main part of the chess-logic. This way the GUI is responsible only for visualization and interaction with the user. It does not contain any chess specific logic, it does not perform any direct changes the chess state.</w:t>
+        <w:t xml:space="preserve">es only with the ‘controller’ which is the main part of the chess-logic. This way the GUI is responsible only for visualization and interaction with the user. It does not contain any chess specific </w:t>
+      </w:r>
+      <w:proofErr w:type="gramStart"/>
+      <w:r>
+        <w:rPr>
+          <w:rFonts w:ascii="Times New Roman" w:hAnsi="Times New Roman" w:cs="Times New Roman"/>
+          <w:sz w:val="28"/>
+          <w:szCs w:val="28"/>
+        </w:rPr>
+        <w:t>logic,</w:t>
+      </w:r>
+      <w:proofErr w:type="gramEnd"/>
+      <w:r>
+        <w:rPr>
+          <w:rFonts w:ascii="Times New Roman" w:hAnsi="Times New Roman" w:cs="Times New Roman"/>
+          <w:sz w:val="28"/>
+          <w:szCs w:val="28"/>
+        </w:rPr>
+        <w:t xml:space="preserve"> it does not perform any direct changes the chess state.</w:t>
       </w:r>
     </w:p>
     <w:p>
@@ -874,15 +982,51 @@
           <w:sz w:val="28"/>
           <w:szCs w:val="28"/>
         </w:rPr>
-        <w:t>Controller, Ch</w:t>
-      </w:r>
-      <w:r>
-        <w:rPr>
-          <w:rFonts w:ascii="Times New Roman" w:hAnsi="Times New Roman" w:cs="Times New Roman"/>
-          <w:sz w:val="28"/>
-          <w:szCs w:val="28"/>
-        </w:rPr>
-        <w:t>eckChecker, SpecialMovesHandler and</w:t>
+        <w:t xml:space="preserve">Controller, </w:t>
+      </w:r>
+      <w:proofErr w:type="spellStart"/>
+      <w:r>
+        <w:rPr>
+          <w:rFonts w:ascii="Times New Roman" w:hAnsi="Times New Roman" w:cs="Times New Roman"/>
+          <w:sz w:val="28"/>
+          <w:szCs w:val="28"/>
+        </w:rPr>
+        <w:t>Ch</w:t>
+      </w:r>
+      <w:r>
+        <w:rPr>
+          <w:rFonts w:ascii="Times New Roman" w:hAnsi="Times New Roman" w:cs="Times New Roman"/>
+          <w:sz w:val="28"/>
+          <w:szCs w:val="28"/>
+        </w:rPr>
+        <w:t>eckChecker</w:t>
+      </w:r>
+      <w:proofErr w:type="spellEnd"/>
+      <w:r>
+        <w:rPr>
+          <w:rFonts w:ascii="Times New Roman" w:hAnsi="Times New Roman" w:cs="Times New Roman"/>
+          <w:sz w:val="28"/>
+          <w:szCs w:val="28"/>
+        </w:rPr>
+        <w:t xml:space="preserve">, </w:t>
+      </w:r>
+      <w:proofErr w:type="spellStart"/>
+      <w:r>
+        <w:rPr>
+          <w:rFonts w:ascii="Times New Roman" w:hAnsi="Times New Roman" w:cs="Times New Roman"/>
+          <w:sz w:val="28"/>
+          <w:szCs w:val="28"/>
+        </w:rPr>
+        <w:t>SpecialMovesHandler</w:t>
+      </w:r>
+      <w:proofErr w:type="spellEnd"/>
+      <w:r>
+        <w:rPr>
+          <w:rFonts w:ascii="Times New Roman" w:hAnsi="Times New Roman" w:cs="Times New Roman"/>
+          <w:sz w:val="28"/>
+          <w:szCs w:val="28"/>
+        </w:rPr>
+        <w:t xml:space="preserve"> and</w:t>
       </w:r>
       <w:r>
         <w:rPr>
@@ -917,7 +1061,25 @@
           <w:sz w:val="28"/>
           <w:szCs w:val="28"/>
         </w:rPr>
-        <w:t>The ‘chess-state’ represents the state of a chess game. It is formed by the State, Player, Cell, GameType and all Piece classes.</w:t>
+        <w:t xml:space="preserve">The ‘chess-state’ represents the state of a chess game. It is formed by the State, Player, Cell, </w:t>
+      </w:r>
+      <w:proofErr w:type="spellStart"/>
+      <w:r>
+        <w:rPr>
+          <w:rFonts w:ascii="Times New Roman" w:hAnsi="Times New Roman" w:cs="Times New Roman"/>
+          <w:sz w:val="28"/>
+          <w:szCs w:val="28"/>
+        </w:rPr>
+        <w:t>GameType</w:t>
+      </w:r>
+      <w:proofErr w:type="spellEnd"/>
+      <w:r>
+        <w:rPr>
+          <w:rFonts w:ascii="Times New Roman" w:hAnsi="Times New Roman" w:cs="Times New Roman"/>
+          <w:sz w:val="28"/>
+          <w:szCs w:val="28"/>
+        </w:rPr>
+        <w:t xml:space="preserve"> and all Piece classes.</w:t>
       </w:r>
       <w:r>
         <w:rPr>
@@ -996,15 +1158,51 @@
           <w:sz w:val="28"/>
           <w:szCs w:val="28"/>
         </w:rPr>
-        <w:t>he ‘chess-state’ represents the state of a chess game. It is formed by the State, Player, Cell, GameType and all Piece classes.</w:t>
-      </w:r>
-      <w:r>
-        <w:rPr>
-          <w:rFonts w:ascii="Times New Roman" w:hAnsi="Times New Roman" w:cs="Times New Roman"/>
-          <w:sz w:val="28"/>
-          <w:szCs w:val="28"/>
-        </w:rPr>
-        <w:t xml:space="preserve"> In this document the Piece classes will not be explained as they are written by Vasil Yoshev. </w:t>
+        <w:t xml:space="preserve">he ‘chess-state’ represents the state of a chess game. It is formed by the State, Player, Cell, </w:t>
+      </w:r>
+      <w:proofErr w:type="spellStart"/>
+      <w:r>
+        <w:rPr>
+          <w:rFonts w:ascii="Times New Roman" w:hAnsi="Times New Roman" w:cs="Times New Roman"/>
+          <w:sz w:val="28"/>
+          <w:szCs w:val="28"/>
+        </w:rPr>
+        <w:t>GameType</w:t>
+      </w:r>
+      <w:proofErr w:type="spellEnd"/>
+      <w:r>
+        <w:rPr>
+          <w:rFonts w:ascii="Times New Roman" w:hAnsi="Times New Roman" w:cs="Times New Roman"/>
+          <w:sz w:val="28"/>
+          <w:szCs w:val="28"/>
+        </w:rPr>
+        <w:t xml:space="preserve"> and all Piece classes.</w:t>
+      </w:r>
+      <w:r>
+        <w:rPr>
+          <w:rFonts w:ascii="Times New Roman" w:hAnsi="Times New Roman" w:cs="Times New Roman"/>
+          <w:sz w:val="28"/>
+          <w:szCs w:val="28"/>
+        </w:rPr>
+        <w:t xml:space="preserve"> In this document the Piece classes will not be explained as they are written by Vasil </w:t>
+      </w:r>
+      <w:proofErr w:type="spellStart"/>
+      <w:r>
+        <w:rPr>
+          <w:rFonts w:ascii="Times New Roman" w:hAnsi="Times New Roman" w:cs="Times New Roman"/>
+          <w:sz w:val="28"/>
+          <w:szCs w:val="28"/>
+        </w:rPr>
+        <w:t>Yoshev</w:t>
+      </w:r>
+      <w:proofErr w:type="spellEnd"/>
+      <w:r>
+        <w:rPr>
+          <w:rFonts w:ascii="Times New Roman" w:hAnsi="Times New Roman" w:cs="Times New Roman"/>
+          <w:sz w:val="28"/>
+          <w:szCs w:val="28"/>
+        </w:rPr>
+        <w:t xml:space="preserve">. </w:t>
       </w:r>
     </w:p>
     <w:p>
@@ -1028,6 +1226,7 @@
       <w:r>
         <w:rPr>
           <w:rFonts w:ascii="Times New Roman" w:hAnsi="Times New Roman" w:cs="Times New Roman"/>
+          <w:b/>
           <w:sz w:val="28"/>
           <w:szCs w:val="28"/>
         </w:rPr>
@@ -1036,10 +1235,27 @@
       <w:r>
         <w:rPr>
           <w:rFonts w:ascii="Times New Roman" w:hAnsi="Times New Roman" w:cs="Times New Roman"/>
-          <w:sz w:val="28"/>
-          <w:szCs w:val="28"/>
-        </w:rPr>
-        <w:t>ell’ class represents a cell from a chess board. It contains a reference to a piece object. If there is no object on the cell the reference is NULL reference. The class has a getter and a setter for the Piece reference as well as copy constructor.</w:t>
+          <w:b/>
+          <w:sz w:val="28"/>
+          <w:szCs w:val="28"/>
+        </w:rPr>
+        <w:t>ell</w:t>
+      </w:r>
+      <w:r>
+        <w:rPr>
+          <w:rFonts w:ascii="Times New Roman" w:hAnsi="Times New Roman" w:cs="Times New Roman"/>
+          <w:sz w:val="28"/>
+          <w:szCs w:val="28"/>
+        </w:rPr>
+        <w:t xml:space="preserve">’ class represents a cell from a chess board. </w:t>
+      </w:r>
+      <w:r>
+        <w:rPr>
+          <w:rFonts w:ascii="Times New Roman" w:hAnsi="Times New Roman" w:cs="Times New Roman"/>
+          <w:sz w:val="28"/>
+          <w:szCs w:val="28"/>
+        </w:rPr>
+        <w:t>It has a default and a copy constructor.</w:t>
       </w:r>
     </w:p>
     <w:p>
@@ -1058,31 +1274,54 @@
           <w:sz w:val="28"/>
           <w:szCs w:val="28"/>
         </w:rPr>
-        <w:t>The ‘</w:t>
-      </w:r>
-      <w:r>
-        <w:rPr>
-          <w:rFonts w:ascii="Times New Roman" w:hAnsi="Times New Roman" w:cs="Times New Roman"/>
-          <w:sz w:val="28"/>
-          <w:szCs w:val="28"/>
-        </w:rPr>
-        <w:t>GameT</w:t>
-      </w:r>
-      <w:r>
-        <w:rPr>
-          <w:rFonts w:ascii="Times New Roman" w:hAnsi="Times New Roman" w:cs="Times New Roman"/>
-          <w:sz w:val="28"/>
-          <w:szCs w:val="28"/>
-        </w:rPr>
-        <w:t>ype’</w:t>
-      </w:r>
-      <w:r>
-        <w:rPr>
-          <w:rFonts w:ascii="Times New Roman" w:hAnsi="Times New Roman" w:cs="Times New Roman"/>
-          <w:sz w:val="28"/>
-          <w:szCs w:val="28"/>
-        </w:rPr>
-        <w:t xml:space="preserve"> is an enum that lists the possible game types – Player vs CPU, Player vs Player and Not Selected. Not Selected is the initial value, Player vs Player is the game type when two players pay against each other, Player vs CPU is the game type when a player plays against the AI.</w:t>
+        <w:t>It has the following member fields:</w:t>
+      </w:r>
+    </w:p>
+    <w:p>
+      <w:pPr>
+        <w:pStyle w:val="ListParagraph"/>
+        <w:numPr>
+          <w:ilvl w:val="0"/>
+          <w:numId w:val="3"/>
+        </w:numPr>
+        <w:jc w:val="both"/>
+        <w:rPr>
+          <w:rFonts w:ascii="Times New Roman" w:hAnsi="Times New Roman" w:cs="Times New Roman"/>
+          <w:sz w:val="28"/>
+          <w:szCs w:val="28"/>
+        </w:rPr>
+      </w:pPr>
+      <w:r>
+        <w:rPr>
+          <w:rFonts w:ascii="Times New Roman" w:hAnsi="Times New Roman" w:cs="Times New Roman"/>
+          <w:sz w:val="28"/>
+          <w:szCs w:val="28"/>
+        </w:rPr>
+        <w:t>Piece* piece - A</w:t>
+      </w:r>
+      <w:r>
+        <w:rPr>
+          <w:rFonts w:ascii="Times New Roman" w:hAnsi="Times New Roman" w:cs="Times New Roman"/>
+          <w:sz w:val="28"/>
+          <w:szCs w:val="28"/>
+        </w:rPr>
+        <w:t xml:space="preserve"> reference to a piece object. If there is no object on the cell the reference is </w:t>
+      </w:r>
+      <w:r>
+        <w:rPr>
+          <w:rFonts w:ascii="Times New Roman" w:hAnsi="Times New Roman" w:cs="Times New Roman"/>
+          <w:sz w:val="28"/>
+          <w:szCs w:val="28"/>
+        </w:rPr>
+        <w:t xml:space="preserve">a </w:t>
+      </w:r>
+      <w:r>
+        <w:rPr>
+          <w:rFonts w:ascii="Times New Roman" w:hAnsi="Times New Roman" w:cs="Times New Roman"/>
+          <w:sz w:val="28"/>
+          <w:szCs w:val="28"/>
+        </w:rPr>
+        <w:t xml:space="preserve">NULL reference. </w:t>
       </w:r>
     </w:p>
     <w:p>
@@ -1101,7 +1340,381 @@
           <w:sz w:val="28"/>
           <w:szCs w:val="28"/>
         </w:rPr>
-        <w:t>The ‘Player’ class represents a Player. A Player has a name and color. Also there are two flags – inCheck to indicate if the player is in check and inCheckmate to indicate if the player is in checkmate. There are setters and getters for each of the fields and a copy constructor as well.</w:t>
+        <w:t>And the following methods:</w:t>
+      </w:r>
+    </w:p>
+    <w:p>
+      <w:pPr>
+        <w:pStyle w:val="ListParagraph"/>
+        <w:numPr>
+          <w:ilvl w:val="0"/>
+          <w:numId w:val="3"/>
+        </w:numPr>
+        <w:jc w:val="both"/>
+        <w:rPr>
+          <w:rFonts w:ascii="Times New Roman" w:hAnsi="Times New Roman" w:cs="Times New Roman"/>
+          <w:sz w:val="28"/>
+          <w:szCs w:val="28"/>
+        </w:rPr>
+      </w:pPr>
+      <w:r>
+        <w:rPr>
+          <w:rFonts w:ascii="Times New Roman" w:hAnsi="Times New Roman" w:cs="Times New Roman"/>
+          <w:sz w:val="28"/>
+          <w:szCs w:val="28"/>
+        </w:rPr>
+        <w:t xml:space="preserve">void </w:t>
+      </w:r>
+      <w:proofErr w:type="spellStart"/>
+      <w:proofErr w:type="gramStart"/>
+      <w:r>
+        <w:rPr>
+          <w:rFonts w:ascii="Times New Roman" w:hAnsi="Times New Roman" w:cs="Times New Roman"/>
+          <w:sz w:val="28"/>
+          <w:szCs w:val="28"/>
+        </w:rPr>
+        <w:t>setPiece</w:t>
+      </w:r>
+      <w:proofErr w:type="spellEnd"/>
+      <w:r>
+        <w:rPr>
+          <w:rFonts w:ascii="Times New Roman" w:hAnsi="Times New Roman" w:cs="Times New Roman"/>
+          <w:sz w:val="28"/>
+          <w:szCs w:val="28"/>
+        </w:rPr>
+        <w:t>(</w:t>
+      </w:r>
+      <w:proofErr w:type="gramEnd"/>
+      <w:r>
+        <w:rPr>
+          <w:rFonts w:ascii="Times New Roman" w:hAnsi="Times New Roman" w:cs="Times New Roman"/>
+          <w:sz w:val="28"/>
+          <w:szCs w:val="28"/>
+        </w:rPr>
+        <w:t>Piece* piece) – A setter for the piece reference.</w:t>
+      </w:r>
+    </w:p>
+    <w:p>
+      <w:pPr>
+        <w:pStyle w:val="ListParagraph"/>
+        <w:numPr>
+          <w:ilvl w:val="0"/>
+          <w:numId w:val="3"/>
+        </w:numPr>
+        <w:jc w:val="both"/>
+        <w:rPr>
+          <w:rFonts w:ascii="Times New Roman" w:hAnsi="Times New Roman" w:cs="Times New Roman"/>
+          <w:sz w:val="28"/>
+          <w:szCs w:val="28"/>
+        </w:rPr>
+      </w:pPr>
+      <w:r>
+        <w:rPr>
+          <w:rFonts w:ascii="Times New Roman" w:hAnsi="Times New Roman" w:cs="Times New Roman"/>
+          <w:sz w:val="28"/>
+          <w:szCs w:val="28"/>
+        </w:rPr>
+        <w:t xml:space="preserve">Piece* </w:t>
+      </w:r>
+      <w:proofErr w:type="spellStart"/>
+      <w:proofErr w:type="gramStart"/>
+      <w:r>
+        <w:rPr>
+          <w:rFonts w:ascii="Times New Roman" w:hAnsi="Times New Roman" w:cs="Times New Roman"/>
+          <w:sz w:val="28"/>
+          <w:szCs w:val="28"/>
+        </w:rPr>
+        <w:t>getPiece</w:t>
+      </w:r>
+      <w:proofErr w:type="spellEnd"/>
+      <w:r>
+        <w:rPr>
+          <w:rFonts w:ascii="Times New Roman" w:hAnsi="Times New Roman" w:cs="Times New Roman"/>
+          <w:sz w:val="28"/>
+          <w:szCs w:val="28"/>
+        </w:rPr>
+        <w:t>(</w:t>
+      </w:r>
+      <w:proofErr w:type="gramEnd"/>
+      <w:r>
+        <w:rPr>
+          <w:rFonts w:ascii="Times New Roman" w:hAnsi="Times New Roman" w:cs="Times New Roman"/>
+          <w:sz w:val="28"/>
+          <w:szCs w:val="28"/>
+        </w:rPr>
+        <w:t>) – A getter for the piece reference.</w:t>
+      </w:r>
+    </w:p>
+    <w:p>
+      <w:pPr>
+        <w:jc w:val="both"/>
+        <w:rPr>
+          <w:rFonts w:ascii="Times New Roman" w:hAnsi="Times New Roman" w:cs="Times New Roman"/>
+          <w:sz w:val="28"/>
+          <w:szCs w:val="28"/>
+        </w:rPr>
+      </w:pPr>
+      <w:r>
+        <w:rPr>
+          <w:rFonts w:ascii="Times New Roman" w:hAnsi="Times New Roman" w:cs="Times New Roman"/>
+          <w:sz w:val="28"/>
+          <w:szCs w:val="28"/>
+        </w:rPr>
+        <w:t>The ‘</w:t>
+      </w:r>
+      <w:proofErr w:type="spellStart"/>
+      <w:r>
+        <w:rPr>
+          <w:rFonts w:ascii="Times New Roman" w:hAnsi="Times New Roman" w:cs="Times New Roman"/>
+          <w:b/>
+          <w:sz w:val="28"/>
+          <w:szCs w:val="28"/>
+        </w:rPr>
+        <w:t>GameT</w:t>
+      </w:r>
+      <w:r>
+        <w:rPr>
+          <w:rFonts w:ascii="Times New Roman" w:hAnsi="Times New Roman" w:cs="Times New Roman"/>
+          <w:b/>
+          <w:sz w:val="28"/>
+          <w:szCs w:val="28"/>
+        </w:rPr>
+        <w:t>ype</w:t>
+      </w:r>
+      <w:proofErr w:type="spellEnd"/>
+      <w:r>
+        <w:rPr>
+          <w:rFonts w:ascii="Times New Roman" w:hAnsi="Times New Roman" w:cs="Times New Roman"/>
+          <w:sz w:val="28"/>
+          <w:szCs w:val="28"/>
+        </w:rPr>
+        <w:t>’</w:t>
+      </w:r>
+      <w:r>
+        <w:rPr>
+          <w:rFonts w:ascii="Times New Roman" w:hAnsi="Times New Roman" w:cs="Times New Roman"/>
+          <w:sz w:val="28"/>
+          <w:szCs w:val="28"/>
+        </w:rPr>
+        <w:t xml:space="preserve"> is an </w:t>
+      </w:r>
+      <w:proofErr w:type="spellStart"/>
+      <w:r>
+        <w:rPr>
+          <w:rFonts w:ascii="Times New Roman" w:hAnsi="Times New Roman" w:cs="Times New Roman"/>
+          <w:sz w:val="28"/>
+          <w:szCs w:val="28"/>
+        </w:rPr>
+        <w:t>enum</w:t>
+      </w:r>
+      <w:proofErr w:type="spellEnd"/>
+      <w:r>
+        <w:rPr>
+          <w:rFonts w:ascii="Times New Roman" w:hAnsi="Times New Roman" w:cs="Times New Roman"/>
+          <w:sz w:val="28"/>
+          <w:szCs w:val="28"/>
+        </w:rPr>
+        <w:t xml:space="preserve"> that lists the possible game types</w:t>
+      </w:r>
+      <w:r>
+        <w:rPr>
+          <w:rFonts w:ascii="Times New Roman" w:hAnsi="Times New Roman" w:cs="Times New Roman"/>
+          <w:sz w:val="28"/>
+          <w:szCs w:val="28"/>
+        </w:rPr>
+        <w:t>:</w:t>
+      </w:r>
+    </w:p>
+    <w:p>
+      <w:pPr>
+        <w:pStyle w:val="ListParagraph"/>
+        <w:numPr>
+          <w:ilvl w:val="0"/>
+          <w:numId w:val="4"/>
+        </w:numPr>
+        <w:jc w:val="both"/>
+        <w:rPr>
+          <w:rFonts w:ascii="Times New Roman" w:hAnsi="Times New Roman" w:cs="Times New Roman"/>
+          <w:sz w:val="28"/>
+          <w:szCs w:val="28"/>
+        </w:rPr>
+      </w:pPr>
+      <w:r>
+        <w:rPr>
+          <w:rFonts w:ascii="Times New Roman" w:hAnsi="Times New Roman" w:cs="Times New Roman"/>
+          <w:sz w:val="28"/>
+          <w:szCs w:val="28"/>
+        </w:rPr>
+        <w:t>Not Selected -</w:t>
+      </w:r>
+      <w:r>
+        <w:rPr>
+          <w:rFonts w:ascii="Times New Roman" w:hAnsi="Times New Roman" w:cs="Times New Roman"/>
+          <w:sz w:val="28"/>
+          <w:szCs w:val="28"/>
+        </w:rPr>
+        <w:t xml:space="preserve"> the initial value</w:t>
+      </w:r>
+      <w:r>
+        <w:rPr>
+          <w:rFonts w:ascii="Times New Roman" w:hAnsi="Times New Roman" w:cs="Times New Roman"/>
+          <w:sz w:val="28"/>
+          <w:szCs w:val="28"/>
+        </w:rPr>
+        <w:t xml:space="preserve"> when no specific game type is selected.</w:t>
+      </w:r>
+      <w:r>
+        <w:rPr>
+          <w:rFonts w:ascii="Times New Roman" w:hAnsi="Times New Roman" w:cs="Times New Roman"/>
+          <w:sz w:val="28"/>
+          <w:szCs w:val="28"/>
+        </w:rPr>
+        <w:t xml:space="preserve">, </w:t>
+      </w:r>
+    </w:p>
+    <w:p>
+      <w:pPr>
+        <w:pStyle w:val="ListParagraph"/>
+        <w:numPr>
+          <w:ilvl w:val="0"/>
+          <w:numId w:val="4"/>
+        </w:numPr>
+        <w:jc w:val="both"/>
+        <w:rPr>
+          <w:rFonts w:ascii="Times New Roman" w:hAnsi="Times New Roman" w:cs="Times New Roman"/>
+          <w:sz w:val="28"/>
+          <w:szCs w:val="28"/>
+        </w:rPr>
+      </w:pPr>
+      <w:r>
+        <w:rPr>
+          <w:rFonts w:ascii="Times New Roman" w:hAnsi="Times New Roman" w:cs="Times New Roman"/>
+          <w:sz w:val="28"/>
+          <w:szCs w:val="28"/>
+        </w:rPr>
+        <w:t>Playe</w:t>
+      </w:r>
+      <w:r>
+        <w:rPr>
+          <w:rFonts w:ascii="Times New Roman" w:hAnsi="Times New Roman" w:cs="Times New Roman"/>
+          <w:sz w:val="28"/>
+          <w:szCs w:val="28"/>
+        </w:rPr>
+        <w:t>r vs Player -</w:t>
+      </w:r>
+      <w:r>
+        <w:rPr>
+          <w:rFonts w:ascii="Times New Roman" w:hAnsi="Times New Roman" w:cs="Times New Roman"/>
+          <w:sz w:val="28"/>
+          <w:szCs w:val="28"/>
+        </w:rPr>
+        <w:t xml:space="preserve"> the game type when two players p</w:t>
+      </w:r>
+      <w:r>
+        <w:rPr>
+          <w:rFonts w:ascii="Times New Roman" w:hAnsi="Times New Roman" w:cs="Times New Roman"/>
+          <w:sz w:val="28"/>
+          <w:szCs w:val="28"/>
+        </w:rPr>
+        <w:t>l</w:t>
+      </w:r>
+      <w:r>
+        <w:rPr>
+          <w:rFonts w:ascii="Times New Roman" w:hAnsi="Times New Roman" w:cs="Times New Roman"/>
+          <w:sz w:val="28"/>
+          <w:szCs w:val="28"/>
+        </w:rPr>
+        <w:t>ay against each other</w:t>
+      </w:r>
+    </w:p>
+    <w:p>
+      <w:pPr>
+        <w:pStyle w:val="ListParagraph"/>
+        <w:numPr>
+          <w:ilvl w:val="0"/>
+          <w:numId w:val="4"/>
+        </w:numPr>
+        <w:jc w:val="both"/>
+        <w:rPr>
+          <w:rFonts w:ascii="Times New Roman" w:hAnsi="Times New Roman" w:cs="Times New Roman"/>
+          <w:sz w:val="28"/>
+          <w:szCs w:val="28"/>
+        </w:rPr>
+      </w:pPr>
+      <w:r>
+        <w:rPr>
+          <w:rFonts w:ascii="Times New Roman" w:hAnsi="Times New Roman" w:cs="Times New Roman"/>
+          <w:sz w:val="28"/>
+          <w:szCs w:val="28"/>
+        </w:rPr>
+        <w:t>Player vs CPU -</w:t>
+      </w:r>
+      <w:r>
+        <w:rPr>
+          <w:rFonts w:ascii="Times New Roman" w:hAnsi="Times New Roman" w:cs="Times New Roman"/>
+          <w:sz w:val="28"/>
+          <w:szCs w:val="28"/>
+        </w:rPr>
+        <w:t xml:space="preserve"> the game type when a player plays against the AI.</w:t>
+      </w:r>
+    </w:p>
+    <w:p>
+      <w:pPr>
+        <w:jc w:val="both"/>
+        <w:rPr>
+          <w:rFonts w:ascii="Times New Roman" w:hAnsi="Times New Roman" w:cs="Times New Roman"/>
+          <w:sz w:val="28"/>
+          <w:szCs w:val="28"/>
+        </w:rPr>
+      </w:pPr>
+      <w:r>
+        <w:rPr>
+          <w:rFonts w:ascii="Times New Roman" w:hAnsi="Times New Roman" w:cs="Times New Roman"/>
+          <w:sz w:val="28"/>
+          <w:szCs w:val="28"/>
+        </w:rPr>
+        <w:t>The ‘</w:t>
+      </w:r>
+      <w:r>
+        <w:rPr>
+          <w:rFonts w:ascii="Times New Roman" w:hAnsi="Times New Roman" w:cs="Times New Roman"/>
+          <w:b/>
+          <w:sz w:val="28"/>
+          <w:szCs w:val="28"/>
+        </w:rPr>
+        <w:t>Player</w:t>
+      </w:r>
+      <w:r>
+        <w:rPr>
+          <w:rFonts w:ascii="Times New Roman" w:hAnsi="Times New Roman" w:cs="Times New Roman"/>
+          <w:sz w:val="28"/>
+          <w:szCs w:val="28"/>
+        </w:rPr>
+        <w:t xml:space="preserve">’ class represents a Player. </w:t>
+      </w:r>
+      <w:r>
+        <w:rPr>
+          <w:rFonts w:ascii="Times New Roman" w:hAnsi="Times New Roman" w:cs="Times New Roman"/>
+          <w:sz w:val="28"/>
+          <w:szCs w:val="28"/>
+        </w:rPr>
+        <w:t>It has a default and a copy</w:t>
+      </w:r>
+      <w:r>
+        <w:rPr>
+          <w:rFonts w:ascii="Times New Roman" w:hAnsi="Times New Roman" w:cs="Times New Roman"/>
+          <w:sz w:val="28"/>
+          <w:szCs w:val="28"/>
+        </w:rPr>
+        <w:t xml:space="preserve"> </w:t>
+      </w:r>
+      <w:r>
+        <w:rPr>
+          <w:rFonts w:ascii="Times New Roman" w:hAnsi="Times New Roman" w:cs="Times New Roman"/>
+          <w:sz w:val="28"/>
+          <w:szCs w:val="28"/>
+        </w:rPr>
+        <w:t>constructor.</w:t>
       </w:r>
     </w:p>
     <w:p>
@@ -1120,8 +1733,932 @@
           <w:sz w:val="28"/>
           <w:szCs w:val="28"/>
         </w:rPr>
-        <w:t>The ‘State’ class represents the actual state of the chess game. It contains the board which is two-dimensional vector of Cell objects. There are no getters and setters for this field, instead there are setPiece</w:t>
-      </w:r>
+        <w:t>It has the following member fields:</w:t>
+      </w:r>
+    </w:p>
+    <w:p>
+      <w:pPr>
+        <w:pStyle w:val="ListParagraph"/>
+        <w:numPr>
+          <w:ilvl w:val="0"/>
+          <w:numId w:val="5"/>
+        </w:numPr>
+        <w:jc w:val="both"/>
+        <w:rPr>
+          <w:rFonts w:ascii="Times New Roman" w:hAnsi="Times New Roman" w:cs="Times New Roman"/>
+          <w:sz w:val="28"/>
+          <w:szCs w:val="28"/>
+        </w:rPr>
+      </w:pPr>
+      <w:r>
+        <w:rPr>
+          <w:rFonts w:ascii="Times New Roman" w:hAnsi="Times New Roman" w:cs="Times New Roman"/>
+          <w:sz w:val="28"/>
+          <w:szCs w:val="28"/>
+        </w:rPr>
+        <w:t>string name – the name of the player</w:t>
+      </w:r>
+    </w:p>
+    <w:p>
+      <w:pPr>
+        <w:pStyle w:val="ListParagraph"/>
+        <w:numPr>
+          <w:ilvl w:val="0"/>
+          <w:numId w:val="5"/>
+        </w:numPr>
+        <w:jc w:val="both"/>
+        <w:rPr>
+          <w:rFonts w:ascii="Times New Roman" w:hAnsi="Times New Roman" w:cs="Times New Roman"/>
+          <w:sz w:val="28"/>
+          <w:szCs w:val="28"/>
+        </w:rPr>
+      </w:pPr>
+      <w:proofErr w:type="spellStart"/>
+      <w:r>
+        <w:rPr>
+          <w:rFonts w:ascii="Times New Roman" w:hAnsi="Times New Roman" w:cs="Times New Roman"/>
+          <w:sz w:val="28"/>
+          <w:szCs w:val="28"/>
+        </w:rPr>
+        <w:t>Color</w:t>
+      </w:r>
+      <w:proofErr w:type="spellEnd"/>
+      <w:r>
+        <w:rPr>
+          <w:rFonts w:ascii="Times New Roman" w:hAnsi="Times New Roman" w:cs="Times New Roman"/>
+          <w:sz w:val="28"/>
+          <w:szCs w:val="28"/>
+        </w:rPr>
+        <w:t xml:space="preserve"> </w:t>
+      </w:r>
+      <w:proofErr w:type="spellStart"/>
+      <w:r>
+        <w:rPr>
+          <w:rFonts w:ascii="Times New Roman" w:hAnsi="Times New Roman" w:cs="Times New Roman"/>
+          <w:sz w:val="28"/>
+          <w:szCs w:val="28"/>
+        </w:rPr>
+        <w:t>color</w:t>
+      </w:r>
+      <w:proofErr w:type="spellEnd"/>
+      <w:r>
+        <w:rPr>
+          <w:rFonts w:ascii="Times New Roman" w:hAnsi="Times New Roman" w:cs="Times New Roman"/>
+          <w:sz w:val="28"/>
+          <w:szCs w:val="28"/>
+        </w:rPr>
+        <w:t xml:space="preserve"> – the </w:t>
+      </w:r>
+      <w:proofErr w:type="spellStart"/>
+      <w:r>
+        <w:rPr>
+          <w:rFonts w:ascii="Times New Roman" w:hAnsi="Times New Roman" w:cs="Times New Roman"/>
+          <w:sz w:val="28"/>
+          <w:szCs w:val="28"/>
+        </w:rPr>
+        <w:t>color</w:t>
+      </w:r>
+      <w:proofErr w:type="spellEnd"/>
+      <w:r>
+        <w:rPr>
+          <w:rFonts w:ascii="Times New Roman" w:hAnsi="Times New Roman" w:cs="Times New Roman"/>
+          <w:sz w:val="28"/>
+          <w:szCs w:val="28"/>
+        </w:rPr>
+        <w:t xml:space="preserve"> of the player</w:t>
+      </w:r>
+    </w:p>
+    <w:p>
+      <w:pPr>
+        <w:pStyle w:val="ListParagraph"/>
+        <w:numPr>
+          <w:ilvl w:val="0"/>
+          <w:numId w:val="5"/>
+        </w:numPr>
+        <w:jc w:val="both"/>
+        <w:rPr>
+          <w:rFonts w:ascii="Times New Roman" w:hAnsi="Times New Roman" w:cs="Times New Roman"/>
+          <w:sz w:val="28"/>
+          <w:szCs w:val="28"/>
+        </w:rPr>
+      </w:pPr>
+      <w:r>
+        <w:rPr>
+          <w:rFonts w:ascii="Times New Roman" w:hAnsi="Times New Roman" w:cs="Times New Roman"/>
+          <w:sz w:val="28"/>
+          <w:szCs w:val="28"/>
+        </w:rPr>
+        <w:t xml:space="preserve">bool </w:t>
+      </w:r>
+      <w:proofErr w:type="spellStart"/>
+      <w:r>
+        <w:rPr>
+          <w:rFonts w:ascii="Times New Roman" w:hAnsi="Times New Roman" w:cs="Times New Roman"/>
+          <w:sz w:val="28"/>
+          <w:szCs w:val="28"/>
+        </w:rPr>
+        <w:t>inCheck</w:t>
+      </w:r>
+      <w:proofErr w:type="spellEnd"/>
+      <w:r>
+        <w:rPr>
+          <w:rFonts w:ascii="Times New Roman" w:hAnsi="Times New Roman" w:cs="Times New Roman"/>
+          <w:sz w:val="28"/>
+          <w:szCs w:val="28"/>
+        </w:rPr>
+        <w:t xml:space="preserve"> - flag</w:t>
+      </w:r>
+      <w:r>
+        <w:rPr>
+          <w:rFonts w:ascii="Times New Roman" w:hAnsi="Times New Roman" w:cs="Times New Roman"/>
+          <w:sz w:val="28"/>
+          <w:szCs w:val="28"/>
+        </w:rPr>
+        <w:t xml:space="preserve"> to indicate if the </w:t>
+      </w:r>
+      <w:r>
+        <w:rPr>
+          <w:rFonts w:ascii="Times New Roman" w:hAnsi="Times New Roman" w:cs="Times New Roman"/>
+          <w:sz w:val="28"/>
+          <w:szCs w:val="28"/>
+        </w:rPr>
+        <w:t>player is in check</w:t>
+      </w:r>
+    </w:p>
+    <w:p>
+      <w:pPr>
+        <w:pStyle w:val="ListParagraph"/>
+        <w:numPr>
+          <w:ilvl w:val="0"/>
+          <w:numId w:val="5"/>
+        </w:numPr>
+        <w:jc w:val="both"/>
+        <w:rPr>
+          <w:rFonts w:ascii="Times New Roman" w:hAnsi="Times New Roman" w:cs="Times New Roman"/>
+          <w:sz w:val="28"/>
+          <w:szCs w:val="28"/>
+        </w:rPr>
+      </w:pPr>
+      <w:r>
+        <w:rPr>
+          <w:rFonts w:ascii="Times New Roman" w:hAnsi="Times New Roman" w:cs="Times New Roman"/>
+          <w:sz w:val="28"/>
+          <w:szCs w:val="28"/>
+        </w:rPr>
+        <w:t xml:space="preserve">bool </w:t>
+      </w:r>
+      <w:proofErr w:type="spellStart"/>
+      <w:r>
+        <w:rPr>
+          <w:rFonts w:ascii="Times New Roman" w:hAnsi="Times New Roman" w:cs="Times New Roman"/>
+          <w:sz w:val="28"/>
+          <w:szCs w:val="28"/>
+        </w:rPr>
+        <w:t>inCheckmate</w:t>
+      </w:r>
+      <w:proofErr w:type="spellEnd"/>
+      <w:r>
+        <w:rPr>
+          <w:rFonts w:ascii="Times New Roman" w:hAnsi="Times New Roman" w:cs="Times New Roman"/>
+          <w:sz w:val="28"/>
+          <w:szCs w:val="28"/>
+        </w:rPr>
+        <w:t xml:space="preserve"> - flag</w:t>
+      </w:r>
+      <w:r>
+        <w:rPr>
+          <w:rFonts w:ascii="Times New Roman" w:hAnsi="Times New Roman" w:cs="Times New Roman"/>
+          <w:sz w:val="28"/>
+          <w:szCs w:val="28"/>
+        </w:rPr>
+        <w:t xml:space="preserve"> to indicate</w:t>
+      </w:r>
+      <w:r>
+        <w:rPr>
+          <w:rFonts w:ascii="Times New Roman" w:hAnsi="Times New Roman" w:cs="Times New Roman"/>
+          <w:sz w:val="28"/>
+          <w:szCs w:val="28"/>
+        </w:rPr>
+        <w:t xml:space="preserve"> if the player is in checkmate</w:t>
+      </w:r>
+    </w:p>
+    <w:p>
+      <w:pPr>
+        <w:ind w:left="720"/>
+        <w:jc w:val="both"/>
+        <w:rPr>
+          <w:rFonts w:ascii="Times New Roman" w:hAnsi="Times New Roman" w:cs="Times New Roman"/>
+          <w:sz w:val="28"/>
+          <w:szCs w:val="28"/>
+        </w:rPr>
+      </w:pPr>
+      <w:r>
+        <w:rPr>
+          <w:rFonts w:ascii="Times New Roman" w:hAnsi="Times New Roman" w:cs="Times New Roman"/>
+          <w:sz w:val="28"/>
+          <w:szCs w:val="28"/>
+        </w:rPr>
+        <w:t>And the following methods:</w:t>
+      </w:r>
+    </w:p>
+    <w:p>
+      <w:pPr>
+        <w:pStyle w:val="ListParagraph"/>
+        <w:numPr>
+          <w:ilvl w:val="0"/>
+          <w:numId w:val="6"/>
+        </w:numPr>
+        <w:jc w:val="both"/>
+        <w:rPr>
+          <w:rFonts w:ascii="Times New Roman" w:hAnsi="Times New Roman" w:cs="Times New Roman"/>
+          <w:sz w:val="28"/>
+          <w:szCs w:val="28"/>
+        </w:rPr>
+      </w:pPr>
+      <w:r>
+        <w:rPr>
+          <w:rFonts w:ascii="Times New Roman" w:hAnsi="Times New Roman" w:cs="Times New Roman"/>
+          <w:sz w:val="28"/>
+          <w:szCs w:val="28"/>
+        </w:rPr>
+        <w:t xml:space="preserve">void </w:t>
+      </w:r>
+      <w:proofErr w:type="spellStart"/>
+      <w:proofErr w:type="gramStart"/>
+      <w:r>
+        <w:rPr>
+          <w:rFonts w:ascii="Times New Roman" w:hAnsi="Times New Roman" w:cs="Times New Roman"/>
+          <w:sz w:val="28"/>
+          <w:szCs w:val="28"/>
+        </w:rPr>
+        <w:t>setName</w:t>
+      </w:r>
+      <w:proofErr w:type="spellEnd"/>
+      <w:r>
+        <w:rPr>
+          <w:rFonts w:ascii="Times New Roman" w:hAnsi="Times New Roman" w:cs="Times New Roman"/>
+          <w:sz w:val="28"/>
+          <w:szCs w:val="28"/>
+        </w:rPr>
+        <w:t>(</w:t>
+      </w:r>
+      <w:proofErr w:type="gramEnd"/>
+      <w:r>
+        <w:rPr>
+          <w:rFonts w:ascii="Times New Roman" w:hAnsi="Times New Roman" w:cs="Times New Roman"/>
+          <w:sz w:val="28"/>
+          <w:szCs w:val="28"/>
+        </w:rPr>
+        <w:t>string name) – setter for the name of the player</w:t>
+      </w:r>
+    </w:p>
+    <w:p>
+      <w:pPr>
+        <w:pStyle w:val="ListParagraph"/>
+        <w:numPr>
+          <w:ilvl w:val="0"/>
+          <w:numId w:val="6"/>
+        </w:numPr>
+        <w:jc w:val="both"/>
+        <w:rPr>
+          <w:rFonts w:ascii="Times New Roman" w:hAnsi="Times New Roman" w:cs="Times New Roman"/>
+          <w:sz w:val="28"/>
+          <w:szCs w:val="28"/>
+        </w:rPr>
+      </w:pPr>
+      <w:r>
+        <w:rPr>
+          <w:rFonts w:ascii="Times New Roman" w:hAnsi="Times New Roman" w:cs="Times New Roman"/>
+          <w:sz w:val="28"/>
+          <w:szCs w:val="28"/>
+        </w:rPr>
+        <w:t xml:space="preserve">string </w:t>
+      </w:r>
+      <w:proofErr w:type="spellStart"/>
+      <w:proofErr w:type="gramStart"/>
+      <w:r>
+        <w:rPr>
+          <w:rFonts w:ascii="Times New Roman" w:hAnsi="Times New Roman" w:cs="Times New Roman"/>
+          <w:sz w:val="28"/>
+          <w:szCs w:val="28"/>
+        </w:rPr>
+        <w:t>getName</w:t>
+      </w:r>
+      <w:proofErr w:type="spellEnd"/>
+      <w:r>
+        <w:rPr>
+          <w:rFonts w:ascii="Times New Roman" w:hAnsi="Times New Roman" w:cs="Times New Roman"/>
+          <w:sz w:val="28"/>
+          <w:szCs w:val="28"/>
+        </w:rPr>
+        <w:t>(</w:t>
+      </w:r>
+      <w:proofErr w:type="gramEnd"/>
+      <w:r>
+        <w:rPr>
+          <w:rFonts w:ascii="Times New Roman" w:hAnsi="Times New Roman" w:cs="Times New Roman"/>
+          <w:sz w:val="28"/>
+          <w:szCs w:val="28"/>
+        </w:rPr>
+        <w:t>) – getter for the name</w:t>
+      </w:r>
+    </w:p>
+    <w:p>
+      <w:pPr>
+        <w:pStyle w:val="ListParagraph"/>
+        <w:numPr>
+          <w:ilvl w:val="0"/>
+          <w:numId w:val="6"/>
+        </w:numPr>
+        <w:jc w:val="both"/>
+        <w:rPr>
+          <w:rFonts w:ascii="Times New Roman" w:hAnsi="Times New Roman" w:cs="Times New Roman"/>
+          <w:sz w:val="28"/>
+          <w:szCs w:val="28"/>
+        </w:rPr>
+      </w:pPr>
+      <w:r>
+        <w:rPr>
+          <w:rFonts w:ascii="Times New Roman" w:hAnsi="Times New Roman" w:cs="Times New Roman"/>
+          <w:sz w:val="28"/>
+          <w:szCs w:val="28"/>
+        </w:rPr>
+        <w:t xml:space="preserve">void </w:t>
+      </w:r>
+      <w:proofErr w:type="spellStart"/>
+      <w:proofErr w:type="gramStart"/>
+      <w:r>
+        <w:rPr>
+          <w:rFonts w:ascii="Times New Roman" w:hAnsi="Times New Roman" w:cs="Times New Roman"/>
+          <w:sz w:val="28"/>
+          <w:szCs w:val="28"/>
+        </w:rPr>
+        <w:t>setColor</w:t>
+      </w:r>
+      <w:proofErr w:type="spellEnd"/>
+      <w:r>
+        <w:rPr>
+          <w:rFonts w:ascii="Times New Roman" w:hAnsi="Times New Roman" w:cs="Times New Roman"/>
+          <w:sz w:val="28"/>
+          <w:szCs w:val="28"/>
+        </w:rPr>
+        <w:t>(</w:t>
+      </w:r>
+      <w:proofErr w:type="spellStart"/>
+      <w:proofErr w:type="gramEnd"/>
+      <w:r>
+        <w:rPr>
+          <w:rFonts w:ascii="Times New Roman" w:hAnsi="Times New Roman" w:cs="Times New Roman"/>
+          <w:sz w:val="28"/>
+          <w:szCs w:val="28"/>
+        </w:rPr>
+        <w:t>Color</w:t>
+      </w:r>
+      <w:proofErr w:type="spellEnd"/>
+      <w:r>
+        <w:rPr>
+          <w:rFonts w:ascii="Times New Roman" w:hAnsi="Times New Roman" w:cs="Times New Roman"/>
+          <w:sz w:val="28"/>
+          <w:szCs w:val="28"/>
+        </w:rPr>
+        <w:t xml:space="preserve"> </w:t>
+      </w:r>
+      <w:proofErr w:type="spellStart"/>
+      <w:r>
+        <w:rPr>
+          <w:rFonts w:ascii="Times New Roman" w:hAnsi="Times New Roman" w:cs="Times New Roman"/>
+          <w:sz w:val="28"/>
+          <w:szCs w:val="28"/>
+        </w:rPr>
+        <w:t>color</w:t>
+      </w:r>
+      <w:proofErr w:type="spellEnd"/>
+      <w:r>
+        <w:rPr>
+          <w:rFonts w:ascii="Times New Roman" w:hAnsi="Times New Roman" w:cs="Times New Roman"/>
+          <w:sz w:val="28"/>
+          <w:szCs w:val="28"/>
+        </w:rPr>
+        <w:t xml:space="preserve">) – setter for the </w:t>
+      </w:r>
+      <w:proofErr w:type="spellStart"/>
+      <w:r>
+        <w:rPr>
+          <w:rFonts w:ascii="Times New Roman" w:hAnsi="Times New Roman" w:cs="Times New Roman"/>
+          <w:sz w:val="28"/>
+          <w:szCs w:val="28"/>
+        </w:rPr>
+        <w:t>color</w:t>
+      </w:r>
+      <w:proofErr w:type="spellEnd"/>
+      <w:r>
+        <w:rPr>
+          <w:rFonts w:ascii="Times New Roman" w:hAnsi="Times New Roman" w:cs="Times New Roman"/>
+          <w:sz w:val="28"/>
+          <w:szCs w:val="28"/>
+        </w:rPr>
+        <w:t xml:space="preserve"> of the player</w:t>
+      </w:r>
+    </w:p>
+    <w:p>
+      <w:pPr>
+        <w:pStyle w:val="ListParagraph"/>
+        <w:numPr>
+          <w:ilvl w:val="0"/>
+          <w:numId w:val="6"/>
+        </w:numPr>
+        <w:jc w:val="both"/>
+        <w:rPr>
+          <w:rFonts w:ascii="Times New Roman" w:hAnsi="Times New Roman" w:cs="Times New Roman"/>
+          <w:sz w:val="28"/>
+          <w:szCs w:val="28"/>
+        </w:rPr>
+      </w:pPr>
+      <w:proofErr w:type="spellStart"/>
+      <w:r>
+        <w:rPr>
+          <w:rFonts w:ascii="Times New Roman" w:hAnsi="Times New Roman" w:cs="Times New Roman"/>
+          <w:sz w:val="28"/>
+          <w:szCs w:val="28"/>
+        </w:rPr>
+        <w:t>Color</w:t>
+      </w:r>
+      <w:proofErr w:type="spellEnd"/>
+      <w:r>
+        <w:rPr>
+          <w:rFonts w:ascii="Times New Roman" w:hAnsi="Times New Roman" w:cs="Times New Roman"/>
+          <w:sz w:val="28"/>
+          <w:szCs w:val="28"/>
+        </w:rPr>
+        <w:t xml:space="preserve"> </w:t>
+      </w:r>
+      <w:proofErr w:type="spellStart"/>
+      <w:proofErr w:type="gramStart"/>
+      <w:r>
+        <w:rPr>
+          <w:rFonts w:ascii="Times New Roman" w:hAnsi="Times New Roman" w:cs="Times New Roman"/>
+          <w:sz w:val="28"/>
+          <w:szCs w:val="28"/>
+        </w:rPr>
+        <w:t>getColor</w:t>
+      </w:r>
+      <w:proofErr w:type="spellEnd"/>
+      <w:r>
+        <w:rPr>
+          <w:rFonts w:ascii="Times New Roman" w:hAnsi="Times New Roman" w:cs="Times New Roman"/>
+          <w:sz w:val="28"/>
+          <w:szCs w:val="28"/>
+        </w:rPr>
+        <w:t>(</w:t>
+      </w:r>
+      <w:proofErr w:type="gramEnd"/>
+      <w:r>
+        <w:rPr>
+          <w:rFonts w:ascii="Times New Roman" w:hAnsi="Times New Roman" w:cs="Times New Roman"/>
+          <w:sz w:val="28"/>
+          <w:szCs w:val="28"/>
+        </w:rPr>
+        <w:t xml:space="preserve">) – getter for the </w:t>
+      </w:r>
+      <w:proofErr w:type="spellStart"/>
+      <w:r>
+        <w:rPr>
+          <w:rFonts w:ascii="Times New Roman" w:hAnsi="Times New Roman" w:cs="Times New Roman"/>
+          <w:sz w:val="28"/>
+          <w:szCs w:val="28"/>
+        </w:rPr>
+        <w:t>color</w:t>
+      </w:r>
+      <w:proofErr w:type="spellEnd"/>
+    </w:p>
+    <w:p>
+      <w:pPr>
+        <w:pStyle w:val="ListParagraph"/>
+        <w:numPr>
+          <w:ilvl w:val="0"/>
+          <w:numId w:val="6"/>
+        </w:numPr>
+        <w:jc w:val="both"/>
+        <w:rPr>
+          <w:rFonts w:ascii="Times New Roman" w:hAnsi="Times New Roman" w:cs="Times New Roman"/>
+          <w:sz w:val="28"/>
+          <w:szCs w:val="28"/>
+        </w:rPr>
+      </w:pPr>
+      <w:r>
+        <w:rPr>
+          <w:rFonts w:ascii="Times New Roman" w:hAnsi="Times New Roman" w:cs="Times New Roman"/>
+          <w:sz w:val="28"/>
+          <w:szCs w:val="28"/>
+        </w:rPr>
+        <w:t xml:space="preserve">void </w:t>
+      </w:r>
+      <w:proofErr w:type="spellStart"/>
+      <w:proofErr w:type="gramStart"/>
+      <w:r>
+        <w:rPr>
+          <w:rFonts w:ascii="Times New Roman" w:hAnsi="Times New Roman" w:cs="Times New Roman"/>
+          <w:sz w:val="28"/>
+          <w:szCs w:val="28"/>
+        </w:rPr>
+        <w:t>setInCheck</w:t>
+      </w:r>
+      <w:proofErr w:type="spellEnd"/>
+      <w:r>
+        <w:rPr>
+          <w:rFonts w:ascii="Times New Roman" w:hAnsi="Times New Roman" w:cs="Times New Roman"/>
+          <w:sz w:val="28"/>
+          <w:szCs w:val="28"/>
+        </w:rPr>
+        <w:t>(</w:t>
+      </w:r>
+      <w:proofErr w:type="gramEnd"/>
+      <w:r>
+        <w:rPr>
+          <w:rFonts w:ascii="Times New Roman" w:hAnsi="Times New Roman" w:cs="Times New Roman"/>
+          <w:sz w:val="28"/>
+          <w:szCs w:val="28"/>
+        </w:rPr>
+        <w:t xml:space="preserve">bool </w:t>
+      </w:r>
+      <w:proofErr w:type="spellStart"/>
+      <w:r>
+        <w:rPr>
+          <w:rFonts w:ascii="Times New Roman" w:hAnsi="Times New Roman" w:cs="Times New Roman"/>
+          <w:sz w:val="28"/>
+          <w:szCs w:val="28"/>
+        </w:rPr>
+        <w:t>inCheck</w:t>
+      </w:r>
+      <w:proofErr w:type="spellEnd"/>
+      <w:r>
+        <w:rPr>
+          <w:rFonts w:ascii="Times New Roman" w:hAnsi="Times New Roman" w:cs="Times New Roman"/>
+          <w:sz w:val="28"/>
+          <w:szCs w:val="28"/>
+        </w:rPr>
+        <w:t xml:space="preserve">) – setter for the </w:t>
+      </w:r>
+      <w:proofErr w:type="spellStart"/>
+      <w:r>
+        <w:rPr>
+          <w:rFonts w:ascii="Times New Roman" w:hAnsi="Times New Roman" w:cs="Times New Roman"/>
+          <w:sz w:val="28"/>
+          <w:szCs w:val="28"/>
+        </w:rPr>
+        <w:t>inCheck</w:t>
+      </w:r>
+      <w:proofErr w:type="spellEnd"/>
+      <w:r>
+        <w:rPr>
+          <w:rFonts w:ascii="Times New Roman" w:hAnsi="Times New Roman" w:cs="Times New Roman"/>
+          <w:sz w:val="28"/>
+          <w:szCs w:val="28"/>
+        </w:rPr>
+        <w:t xml:space="preserve"> flag</w:t>
+      </w:r>
+    </w:p>
+    <w:p>
+      <w:pPr>
+        <w:pStyle w:val="ListParagraph"/>
+        <w:numPr>
+          <w:ilvl w:val="0"/>
+          <w:numId w:val="6"/>
+        </w:numPr>
+        <w:jc w:val="both"/>
+        <w:rPr>
+          <w:rFonts w:ascii="Times New Roman" w:hAnsi="Times New Roman" w:cs="Times New Roman"/>
+          <w:sz w:val="28"/>
+          <w:szCs w:val="28"/>
+        </w:rPr>
+      </w:pPr>
+      <w:r>
+        <w:rPr>
+          <w:rFonts w:ascii="Times New Roman" w:hAnsi="Times New Roman" w:cs="Times New Roman"/>
+          <w:sz w:val="28"/>
+          <w:szCs w:val="28"/>
+        </w:rPr>
+        <w:t xml:space="preserve">bool </w:t>
+      </w:r>
+      <w:proofErr w:type="spellStart"/>
+      <w:proofErr w:type="gramStart"/>
+      <w:r>
+        <w:rPr>
+          <w:rFonts w:ascii="Times New Roman" w:hAnsi="Times New Roman" w:cs="Times New Roman"/>
+          <w:sz w:val="28"/>
+          <w:szCs w:val="28"/>
+        </w:rPr>
+        <w:t>isInCheck</w:t>
+      </w:r>
+      <w:proofErr w:type="spellEnd"/>
+      <w:r>
+        <w:rPr>
+          <w:rFonts w:ascii="Times New Roman" w:hAnsi="Times New Roman" w:cs="Times New Roman"/>
+          <w:sz w:val="28"/>
+          <w:szCs w:val="28"/>
+        </w:rPr>
+        <w:t>(</w:t>
+      </w:r>
+      <w:proofErr w:type="gramEnd"/>
+      <w:r>
+        <w:rPr>
+          <w:rFonts w:ascii="Times New Roman" w:hAnsi="Times New Roman" w:cs="Times New Roman"/>
+          <w:sz w:val="28"/>
+          <w:szCs w:val="28"/>
+        </w:rPr>
+        <w:t xml:space="preserve">) – getter for the </w:t>
+      </w:r>
+      <w:proofErr w:type="spellStart"/>
+      <w:r>
+        <w:rPr>
+          <w:rFonts w:ascii="Times New Roman" w:hAnsi="Times New Roman" w:cs="Times New Roman"/>
+          <w:sz w:val="28"/>
+          <w:szCs w:val="28"/>
+        </w:rPr>
+        <w:t>inCheck</w:t>
+      </w:r>
+      <w:proofErr w:type="spellEnd"/>
+      <w:r>
+        <w:rPr>
+          <w:rFonts w:ascii="Times New Roman" w:hAnsi="Times New Roman" w:cs="Times New Roman"/>
+          <w:sz w:val="28"/>
+          <w:szCs w:val="28"/>
+        </w:rPr>
+        <w:t xml:space="preserve"> flag</w:t>
+      </w:r>
+    </w:p>
+    <w:p>
+      <w:pPr>
+        <w:pStyle w:val="ListParagraph"/>
+        <w:numPr>
+          <w:ilvl w:val="0"/>
+          <w:numId w:val="6"/>
+        </w:numPr>
+        <w:rPr>
+          <w:rFonts w:ascii="Times New Roman" w:hAnsi="Times New Roman" w:cs="Times New Roman"/>
+          <w:sz w:val="28"/>
+          <w:szCs w:val="28"/>
+        </w:rPr>
+      </w:pPr>
+      <w:r>
+        <w:rPr>
+          <w:rFonts w:ascii="Times New Roman" w:hAnsi="Times New Roman" w:cs="Times New Roman"/>
+          <w:sz w:val="28"/>
+          <w:szCs w:val="28"/>
+        </w:rPr>
+        <w:lastRenderedPageBreak/>
+        <w:t xml:space="preserve">void </w:t>
+      </w:r>
+      <w:proofErr w:type="spellStart"/>
+      <w:proofErr w:type="gramStart"/>
+      <w:r>
+        <w:rPr>
+          <w:rFonts w:ascii="Times New Roman" w:hAnsi="Times New Roman" w:cs="Times New Roman"/>
+          <w:sz w:val="28"/>
+          <w:szCs w:val="28"/>
+        </w:rPr>
+        <w:t>setInCheckmate</w:t>
+      </w:r>
+      <w:proofErr w:type="spellEnd"/>
+      <w:r>
+        <w:rPr>
+          <w:rFonts w:ascii="Times New Roman" w:hAnsi="Times New Roman" w:cs="Times New Roman"/>
+          <w:sz w:val="28"/>
+          <w:szCs w:val="28"/>
+        </w:rPr>
+        <w:t>(</w:t>
+      </w:r>
+      <w:proofErr w:type="gramEnd"/>
+      <w:r>
+        <w:rPr>
+          <w:rFonts w:ascii="Times New Roman" w:hAnsi="Times New Roman" w:cs="Times New Roman"/>
+          <w:sz w:val="28"/>
+          <w:szCs w:val="28"/>
+        </w:rPr>
+        <w:t xml:space="preserve">bool </w:t>
+      </w:r>
+      <w:proofErr w:type="spellStart"/>
+      <w:r>
+        <w:rPr>
+          <w:rFonts w:ascii="Times New Roman" w:hAnsi="Times New Roman" w:cs="Times New Roman"/>
+          <w:sz w:val="28"/>
+          <w:szCs w:val="28"/>
+        </w:rPr>
+        <w:t>inCheckmate</w:t>
+      </w:r>
+      <w:proofErr w:type="spellEnd"/>
+      <w:r>
+        <w:rPr>
+          <w:rFonts w:ascii="Times New Roman" w:hAnsi="Times New Roman" w:cs="Times New Roman"/>
+          <w:sz w:val="28"/>
+          <w:szCs w:val="28"/>
+        </w:rPr>
+        <w:t xml:space="preserve">) - setter for the </w:t>
+      </w:r>
+      <w:proofErr w:type="spellStart"/>
+      <w:r>
+        <w:rPr>
+          <w:rFonts w:ascii="Times New Roman" w:hAnsi="Times New Roman" w:cs="Times New Roman"/>
+          <w:sz w:val="28"/>
+          <w:szCs w:val="28"/>
+        </w:rPr>
+        <w:t>inCheckmate</w:t>
+      </w:r>
+      <w:proofErr w:type="spellEnd"/>
+      <w:r>
+        <w:rPr>
+          <w:rFonts w:ascii="Times New Roman" w:hAnsi="Times New Roman" w:cs="Times New Roman"/>
+          <w:sz w:val="28"/>
+          <w:szCs w:val="28"/>
+        </w:rPr>
+        <w:t xml:space="preserve"> flag</w:t>
+      </w:r>
+    </w:p>
+    <w:p>
+      <w:pPr>
+        <w:pStyle w:val="ListParagraph"/>
+        <w:numPr>
+          <w:ilvl w:val="0"/>
+          <w:numId w:val="6"/>
+        </w:numPr>
+        <w:jc w:val="both"/>
+        <w:rPr>
+          <w:rFonts w:ascii="Times New Roman" w:hAnsi="Times New Roman" w:cs="Times New Roman"/>
+          <w:sz w:val="28"/>
+          <w:szCs w:val="28"/>
+        </w:rPr>
+      </w:pPr>
+      <w:r>
+        <w:rPr>
+          <w:rFonts w:ascii="Times New Roman" w:hAnsi="Times New Roman" w:cs="Times New Roman"/>
+          <w:sz w:val="28"/>
+          <w:szCs w:val="28"/>
+        </w:rPr>
+        <w:t xml:space="preserve">bool </w:t>
+      </w:r>
+      <w:proofErr w:type="spellStart"/>
+      <w:proofErr w:type="gramStart"/>
+      <w:r>
+        <w:rPr>
+          <w:rFonts w:ascii="Times New Roman" w:hAnsi="Times New Roman" w:cs="Times New Roman"/>
+          <w:sz w:val="28"/>
+          <w:szCs w:val="28"/>
+        </w:rPr>
+        <w:t>isInCheckmate</w:t>
+      </w:r>
+      <w:proofErr w:type="spellEnd"/>
+      <w:r>
+        <w:rPr>
+          <w:rFonts w:ascii="Times New Roman" w:hAnsi="Times New Roman" w:cs="Times New Roman"/>
+          <w:sz w:val="28"/>
+          <w:szCs w:val="28"/>
+        </w:rPr>
+        <w:t>(</w:t>
+      </w:r>
+      <w:proofErr w:type="gramEnd"/>
+      <w:r>
+        <w:rPr>
+          <w:rFonts w:ascii="Times New Roman" w:hAnsi="Times New Roman" w:cs="Times New Roman"/>
+          <w:sz w:val="28"/>
+          <w:szCs w:val="28"/>
+        </w:rPr>
+        <w:t xml:space="preserve">) – getter for the </w:t>
+      </w:r>
+      <w:proofErr w:type="spellStart"/>
+      <w:r>
+        <w:rPr>
+          <w:rFonts w:ascii="Times New Roman" w:hAnsi="Times New Roman" w:cs="Times New Roman"/>
+          <w:sz w:val="28"/>
+          <w:szCs w:val="28"/>
+        </w:rPr>
+        <w:t>inCheckmate</w:t>
+      </w:r>
+      <w:proofErr w:type="spellEnd"/>
+      <w:r>
+        <w:rPr>
+          <w:rFonts w:ascii="Times New Roman" w:hAnsi="Times New Roman" w:cs="Times New Roman"/>
+          <w:sz w:val="28"/>
+          <w:szCs w:val="28"/>
+        </w:rPr>
+        <w:t xml:space="preserve"> flag</w:t>
+      </w:r>
+    </w:p>
+    <w:p>
+      <w:pPr>
+        <w:jc w:val="both"/>
+        <w:rPr>
+          <w:rFonts w:ascii="Times New Roman" w:hAnsi="Times New Roman" w:cs="Times New Roman"/>
+          <w:sz w:val="28"/>
+          <w:szCs w:val="28"/>
+        </w:rPr>
+      </w:pPr>
+      <w:r>
+        <w:rPr>
+          <w:rFonts w:ascii="Times New Roman" w:hAnsi="Times New Roman" w:cs="Times New Roman"/>
+          <w:sz w:val="28"/>
+          <w:szCs w:val="28"/>
+        </w:rPr>
+        <w:t>The ‘</w:t>
+      </w:r>
+      <w:r>
+        <w:rPr>
+          <w:rFonts w:ascii="Times New Roman" w:hAnsi="Times New Roman" w:cs="Times New Roman"/>
+          <w:b/>
+          <w:sz w:val="28"/>
+          <w:szCs w:val="28"/>
+        </w:rPr>
+        <w:t>State</w:t>
+      </w:r>
+      <w:r>
+        <w:rPr>
+          <w:rFonts w:ascii="Times New Roman" w:hAnsi="Times New Roman" w:cs="Times New Roman"/>
+          <w:sz w:val="28"/>
+          <w:szCs w:val="28"/>
+        </w:rPr>
+        <w:t xml:space="preserve">’ class represents the actual state of the chess game. </w:t>
+      </w:r>
+      <w:r>
+        <w:rPr>
+          <w:rFonts w:ascii="Times New Roman" w:hAnsi="Times New Roman" w:cs="Times New Roman"/>
+          <w:sz w:val="28"/>
+          <w:szCs w:val="28"/>
+        </w:rPr>
+        <w:t xml:space="preserve">Just like the other classes it has a default and a copy constructor. </w:t>
+      </w:r>
+    </w:p>
+    <w:p>
+      <w:pPr>
+        <w:jc w:val="both"/>
+        <w:rPr>
+          <w:rFonts w:ascii="Times New Roman" w:hAnsi="Times New Roman" w:cs="Times New Roman"/>
+          <w:sz w:val="28"/>
+          <w:szCs w:val="28"/>
+        </w:rPr>
+      </w:pPr>
+      <w:r>
+        <w:rPr>
+          <w:rFonts w:ascii="Times New Roman" w:hAnsi="Times New Roman" w:cs="Times New Roman"/>
+          <w:sz w:val="28"/>
+          <w:szCs w:val="28"/>
+        </w:rPr>
+        <w:t>f</w:t>
+      </w:r>
+      <w:bookmarkStart w:id="0" w:name="_GoBack"/>
+      <w:bookmarkEnd w:id="0"/>
+      <w:r>
+        <w:rPr>
+          <w:rFonts w:ascii="Times New Roman" w:hAnsi="Times New Roman" w:cs="Times New Roman"/>
+          <w:sz w:val="28"/>
+          <w:szCs w:val="28"/>
+        </w:rPr>
+        <w:t xml:space="preserve">It contains the board which is two-dimensional vector of Cell objects. There are no getters and setters for this field, instead there are </w:t>
+      </w:r>
+      <w:proofErr w:type="spellStart"/>
+      <w:proofErr w:type="gramStart"/>
+      <w:r>
+        <w:rPr>
+          <w:rFonts w:ascii="Times New Roman" w:hAnsi="Times New Roman" w:cs="Times New Roman"/>
+          <w:sz w:val="28"/>
+          <w:szCs w:val="28"/>
+        </w:rPr>
+        <w:t>setPiece</w:t>
+      </w:r>
+      <w:proofErr w:type="spellEnd"/>
+      <w:r>
+        <w:rPr>
+          <w:rFonts w:ascii="Times New Roman" w:hAnsi="Times New Roman" w:cs="Times New Roman"/>
+          <w:sz w:val="28"/>
+          <w:szCs w:val="28"/>
+        </w:rPr>
+        <w:t>(</w:t>
+      </w:r>
+      <w:proofErr w:type="gramEnd"/>
+      <w:r>
+        <w:rPr>
+          <w:rFonts w:ascii="Times New Roman" w:hAnsi="Times New Roman" w:cs="Times New Roman"/>
+          <w:sz w:val="28"/>
+          <w:szCs w:val="28"/>
+        </w:rPr>
+        <w:t>)</w:t>
+      </w:r>
+      <w:r>
+        <w:rPr>
+          <w:rFonts w:ascii="Times New Roman" w:hAnsi="Times New Roman" w:cs="Times New Roman"/>
+          <w:sz w:val="28"/>
+          <w:szCs w:val="28"/>
+        </w:rPr>
+        <w:t xml:space="preserve"> and </w:t>
+      </w:r>
+      <w:proofErr w:type="spellStart"/>
+      <w:r>
+        <w:rPr>
+          <w:rFonts w:ascii="Times New Roman" w:hAnsi="Times New Roman" w:cs="Times New Roman"/>
+          <w:sz w:val="28"/>
+          <w:szCs w:val="28"/>
+        </w:rPr>
+        <w:t>getPiece</w:t>
+      </w:r>
+      <w:proofErr w:type="spellEnd"/>
       <w:r>
         <w:rPr>
           <w:rFonts w:ascii="Times New Roman" w:hAnsi="Times New Roman" w:cs="Times New Roman"/>
@@ -1136,22 +2673,6 @@
           <w:sz w:val="28"/>
           <w:szCs w:val="28"/>
         </w:rPr>
-        <w:t xml:space="preserve"> and getPiece</w:t>
-      </w:r>
-      <w:r>
-        <w:rPr>
-          <w:rFonts w:ascii="Times New Roman" w:hAnsi="Times New Roman" w:cs="Times New Roman"/>
-          <w:sz w:val="28"/>
-          <w:szCs w:val="28"/>
-        </w:rPr>
-        <w:t>()</w:t>
-      </w:r>
-      <w:r>
-        <w:rPr>
-          <w:rFonts w:ascii="Times New Roman" w:hAnsi="Times New Roman" w:cs="Times New Roman"/>
-          <w:sz w:val="28"/>
-          <w:szCs w:val="28"/>
-        </w:rPr>
         <w:t xml:space="preserve"> methods which return or place </w:t>
       </w:r>
       <w:r>
@@ -1240,7 +2761,25 @@
           <w:sz w:val="28"/>
           <w:szCs w:val="28"/>
         </w:rPr>
-        <w:t xml:space="preserve"> enum value. There is a getter and a setter for it. It also holds track if there is a pawn in promotion state (A pawn </w:t>
+        <w:t xml:space="preserve"> </w:t>
+      </w:r>
+      <w:proofErr w:type="spellStart"/>
+      <w:r>
+        <w:rPr>
+          <w:rFonts w:ascii="Times New Roman" w:hAnsi="Times New Roman" w:cs="Times New Roman"/>
+          <w:sz w:val="28"/>
+          <w:szCs w:val="28"/>
+        </w:rPr>
+        <w:t>enum</w:t>
+      </w:r>
+      <w:proofErr w:type="spellEnd"/>
+      <w:r>
+        <w:rPr>
+          <w:rFonts w:ascii="Times New Roman" w:hAnsi="Times New Roman" w:cs="Times New Roman"/>
+          <w:sz w:val="28"/>
+          <w:szCs w:val="28"/>
+        </w:rPr>
+        <w:t xml:space="preserve"> value. There is a getter and a setter for it. It also holds track if there is a pawn in promotion state (A pawn </w:t>
       </w:r>
       <w:r>
         <w:rPr>
@@ -1289,15 +2828,33 @@
           <w:sz w:val="28"/>
           <w:szCs w:val="28"/>
         </w:rPr>
-        <w:t>. Then it should be changed with either a queen, rook, bishop or knight). This is the reason there is a flag inPawnPromoti</w:t>
-      </w:r>
-      <w:r>
-        <w:rPr>
-          <w:rFonts w:ascii="Times New Roman" w:hAnsi="Times New Roman" w:cs="Times New Roman"/>
-          <w:sz w:val="28"/>
-          <w:szCs w:val="28"/>
-        </w:rPr>
-        <w:t xml:space="preserve">on and Coordinate field </w:t>
+        <w:t xml:space="preserve">. Then it should be changed with either a queen, rook, bishop or knight). This is the reason there is a flag </w:t>
+      </w:r>
+      <w:proofErr w:type="spellStart"/>
+      <w:r>
+        <w:rPr>
+          <w:rFonts w:ascii="Times New Roman" w:hAnsi="Times New Roman" w:cs="Times New Roman"/>
+          <w:sz w:val="28"/>
+          <w:szCs w:val="28"/>
+        </w:rPr>
+        <w:t>inPawnPromoti</w:t>
+      </w:r>
+      <w:r>
+        <w:rPr>
+          <w:rFonts w:ascii="Times New Roman" w:hAnsi="Times New Roman" w:cs="Times New Roman"/>
+          <w:sz w:val="28"/>
+          <w:szCs w:val="28"/>
+        </w:rPr>
+        <w:t>on</w:t>
+      </w:r>
+      <w:proofErr w:type="spellEnd"/>
+      <w:r>
+        <w:rPr>
+          <w:rFonts w:ascii="Times New Roman" w:hAnsi="Times New Roman" w:cs="Times New Roman"/>
+          <w:sz w:val="28"/>
+          <w:szCs w:val="28"/>
+        </w:rPr>
+        <w:t xml:space="preserve"> and Coordinate field </w:t>
       </w:r>
       <w:r>
         <w:rPr>
@@ -1329,15 +2886,107 @@
           <w:sz w:val="28"/>
           <w:szCs w:val="28"/>
         </w:rPr>
-        <w:t xml:space="preserve"> three private methods that help the initialization of the board – initPieces() which calls setPawnPieces() which sets Pawn pieces on entire row and setMajorPieces() which sets the major pieces on entire row.</w:t>
-      </w:r>
-      <w:r>
-        <w:rPr>
-          <w:rFonts w:ascii="Times New Roman" w:hAnsi="Times New Roman" w:cs="Times New Roman"/>
-          <w:sz w:val="28"/>
-          <w:szCs w:val="28"/>
-        </w:rPr>
-        <w:t xml:space="preserve"> Thera is also shortcut for checking the check status of the current player – getCheckStatusCurrentPlayer(). The class also has a copy constructor which is used to copy the current state of the chess game.</w:t>
+        <w:t xml:space="preserve"> three private methods that help the initialization of the board – </w:t>
+      </w:r>
+      <w:proofErr w:type="spellStart"/>
+      <w:proofErr w:type="gramStart"/>
+      <w:r>
+        <w:rPr>
+          <w:rFonts w:ascii="Times New Roman" w:hAnsi="Times New Roman" w:cs="Times New Roman"/>
+          <w:sz w:val="28"/>
+          <w:szCs w:val="28"/>
+        </w:rPr>
+        <w:t>initPieces</w:t>
+      </w:r>
+      <w:proofErr w:type="spellEnd"/>
+      <w:r>
+        <w:rPr>
+          <w:rFonts w:ascii="Times New Roman" w:hAnsi="Times New Roman" w:cs="Times New Roman"/>
+          <w:sz w:val="28"/>
+          <w:szCs w:val="28"/>
+        </w:rPr>
+        <w:t>(</w:t>
+      </w:r>
+      <w:proofErr w:type="gramEnd"/>
+      <w:r>
+        <w:rPr>
+          <w:rFonts w:ascii="Times New Roman" w:hAnsi="Times New Roman" w:cs="Times New Roman"/>
+          <w:sz w:val="28"/>
+          <w:szCs w:val="28"/>
+        </w:rPr>
+        <w:t xml:space="preserve">) which calls </w:t>
+      </w:r>
+      <w:proofErr w:type="spellStart"/>
+      <w:r>
+        <w:rPr>
+          <w:rFonts w:ascii="Times New Roman" w:hAnsi="Times New Roman" w:cs="Times New Roman"/>
+          <w:sz w:val="28"/>
+          <w:szCs w:val="28"/>
+        </w:rPr>
+        <w:t>setPawnPieces</w:t>
+      </w:r>
+      <w:proofErr w:type="spellEnd"/>
+      <w:r>
+        <w:rPr>
+          <w:rFonts w:ascii="Times New Roman" w:hAnsi="Times New Roman" w:cs="Times New Roman"/>
+          <w:sz w:val="28"/>
+          <w:szCs w:val="28"/>
+        </w:rPr>
+        <w:t xml:space="preserve">() which sets Pawn pieces on entire row and </w:t>
+      </w:r>
+      <w:proofErr w:type="spellStart"/>
+      <w:r>
+        <w:rPr>
+          <w:rFonts w:ascii="Times New Roman" w:hAnsi="Times New Roman" w:cs="Times New Roman"/>
+          <w:sz w:val="28"/>
+          <w:szCs w:val="28"/>
+        </w:rPr>
+        <w:t>setMajorPieces</w:t>
+      </w:r>
+      <w:proofErr w:type="spellEnd"/>
+      <w:r>
+        <w:rPr>
+          <w:rFonts w:ascii="Times New Roman" w:hAnsi="Times New Roman" w:cs="Times New Roman"/>
+          <w:sz w:val="28"/>
+          <w:szCs w:val="28"/>
+        </w:rPr>
+        <w:t>() which sets the major pieces on entire row.</w:t>
+      </w:r>
+      <w:r>
+        <w:rPr>
+          <w:rFonts w:ascii="Times New Roman" w:hAnsi="Times New Roman" w:cs="Times New Roman"/>
+          <w:sz w:val="28"/>
+          <w:szCs w:val="28"/>
+        </w:rPr>
+        <w:t xml:space="preserve"> Thera is also shortcut for checking the check status of the current player – </w:t>
+      </w:r>
+      <w:proofErr w:type="spellStart"/>
+      <w:proofErr w:type="gramStart"/>
+      <w:r>
+        <w:rPr>
+          <w:rFonts w:ascii="Times New Roman" w:hAnsi="Times New Roman" w:cs="Times New Roman"/>
+          <w:sz w:val="28"/>
+          <w:szCs w:val="28"/>
+        </w:rPr>
+        <w:t>getCheckStatusCurrentPlayer</w:t>
+      </w:r>
+      <w:proofErr w:type="spellEnd"/>
+      <w:r>
+        <w:rPr>
+          <w:rFonts w:ascii="Times New Roman" w:hAnsi="Times New Roman" w:cs="Times New Roman"/>
+          <w:sz w:val="28"/>
+          <w:szCs w:val="28"/>
+        </w:rPr>
+        <w:t>(</w:t>
+      </w:r>
+      <w:proofErr w:type="gramEnd"/>
+      <w:r>
+        <w:rPr>
+          <w:rFonts w:ascii="Times New Roman" w:hAnsi="Times New Roman" w:cs="Times New Roman"/>
+          <w:sz w:val="28"/>
+          <w:szCs w:val="28"/>
+        </w:rPr>
+        <w:t>). The class also has a copy constructor which is used to copy the current state of the chess game.</w:t>
       </w:r>
     </w:p>
     <w:p>
@@ -1386,12 +3035,189 @@
     </w:p>
     <w:p>
       <w:pPr>
+        <w:ind w:firstLine="720"/>
+        <w:rPr>
+          <w:rFonts w:ascii="Times New Roman" w:hAnsi="Times New Roman" w:cs="Times New Roman"/>
+          <w:sz w:val="28"/>
+          <w:szCs w:val="28"/>
+        </w:rPr>
+      </w:pPr>
+      <w:r>
+        <w:rPr>
+          <w:rFonts w:ascii="Times New Roman" w:hAnsi="Times New Roman" w:cs="Times New Roman"/>
+          <w:sz w:val="28"/>
+          <w:szCs w:val="28"/>
+        </w:rPr>
+        <w:t>As stated earlier t</w:t>
+      </w:r>
+      <w:r>
+        <w:rPr>
+          <w:rFonts w:ascii="Times New Roman" w:hAnsi="Times New Roman" w:cs="Times New Roman"/>
+          <w:sz w:val="28"/>
+          <w:szCs w:val="28"/>
+        </w:rPr>
+        <w:t xml:space="preserve">he ‘chess-logic’ contains all of the logic specific to a chess game. It is formed by the Controller, </w:t>
+      </w:r>
+      <w:proofErr w:type="spellStart"/>
+      <w:r>
+        <w:rPr>
+          <w:rFonts w:ascii="Times New Roman" w:hAnsi="Times New Roman" w:cs="Times New Roman"/>
+          <w:sz w:val="28"/>
+          <w:szCs w:val="28"/>
+        </w:rPr>
+        <w:t>CheckChecker</w:t>
+      </w:r>
+      <w:proofErr w:type="spellEnd"/>
+      <w:r>
+        <w:rPr>
+          <w:rFonts w:ascii="Times New Roman" w:hAnsi="Times New Roman" w:cs="Times New Roman"/>
+          <w:sz w:val="28"/>
+          <w:szCs w:val="28"/>
+        </w:rPr>
+        <w:t>,</w:t>
+      </w:r>
+      <w:r>
+        <w:rPr>
+          <w:rFonts w:ascii="Times New Roman" w:hAnsi="Times New Roman" w:cs="Times New Roman"/>
+          <w:sz w:val="28"/>
+          <w:szCs w:val="28"/>
+        </w:rPr>
+        <w:t xml:space="preserve"> </w:t>
+      </w:r>
+      <w:proofErr w:type="spellStart"/>
+      <w:r>
+        <w:rPr>
+          <w:rFonts w:ascii="Times New Roman" w:hAnsi="Times New Roman" w:cs="Times New Roman"/>
+          <w:sz w:val="28"/>
+          <w:szCs w:val="28"/>
+        </w:rPr>
+        <w:t>SpecialMovesHandler</w:t>
+      </w:r>
+      <w:proofErr w:type="spellEnd"/>
+      <w:r>
+        <w:rPr>
+          <w:rFonts w:ascii="Times New Roman" w:hAnsi="Times New Roman" w:cs="Times New Roman"/>
+          <w:sz w:val="28"/>
+          <w:szCs w:val="28"/>
+        </w:rPr>
+        <w:t xml:space="preserve"> and AI classes. </w:t>
+      </w:r>
+      <w:r>
+        <w:rPr>
+          <w:rFonts w:ascii="Times New Roman" w:hAnsi="Times New Roman" w:cs="Times New Roman"/>
+          <w:sz w:val="28"/>
+          <w:szCs w:val="28"/>
+        </w:rPr>
+        <w:t xml:space="preserve">In this document the Controller class and the </w:t>
+      </w:r>
+      <w:proofErr w:type="spellStart"/>
+      <w:r>
+        <w:rPr>
+          <w:rFonts w:ascii="Times New Roman" w:hAnsi="Times New Roman" w:cs="Times New Roman"/>
+          <w:sz w:val="28"/>
+          <w:szCs w:val="28"/>
+        </w:rPr>
+        <w:t>CheckChecker</w:t>
+      </w:r>
+      <w:proofErr w:type="spellEnd"/>
+      <w:r>
+        <w:rPr>
+          <w:rFonts w:ascii="Times New Roman" w:hAnsi="Times New Roman" w:cs="Times New Roman"/>
+          <w:sz w:val="28"/>
+          <w:szCs w:val="28"/>
+        </w:rPr>
+        <w:t xml:space="preserve"> class will be explained, because </w:t>
+      </w:r>
+      <w:proofErr w:type="spellStart"/>
+      <w:r>
+        <w:rPr>
+          <w:rFonts w:ascii="Times New Roman" w:hAnsi="Times New Roman" w:cs="Times New Roman"/>
+          <w:sz w:val="28"/>
+          <w:szCs w:val="28"/>
+        </w:rPr>
+        <w:t>SpecialMovesHandler</w:t>
+      </w:r>
+      <w:proofErr w:type="spellEnd"/>
+      <w:r>
+        <w:rPr>
+          <w:rFonts w:ascii="Times New Roman" w:hAnsi="Times New Roman" w:cs="Times New Roman"/>
+          <w:sz w:val="28"/>
+          <w:szCs w:val="28"/>
+        </w:rPr>
+        <w:t xml:space="preserve"> is written by Vasil </w:t>
+      </w:r>
+      <w:proofErr w:type="spellStart"/>
+      <w:r>
+        <w:rPr>
+          <w:rFonts w:ascii="Times New Roman" w:hAnsi="Times New Roman" w:cs="Times New Roman"/>
+          <w:sz w:val="28"/>
+          <w:szCs w:val="28"/>
+        </w:rPr>
+        <w:t>Yoshev</w:t>
+      </w:r>
+      <w:proofErr w:type="spellEnd"/>
+      <w:r>
+        <w:rPr>
+          <w:rFonts w:ascii="Times New Roman" w:hAnsi="Times New Roman" w:cs="Times New Roman"/>
+          <w:sz w:val="28"/>
+          <w:szCs w:val="28"/>
+        </w:rPr>
+        <w:t xml:space="preserve"> and AI is written by </w:t>
+      </w:r>
+      <w:proofErr w:type="spellStart"/>
+      <w:r>
+        <w:rPr>
+          <w:rFonts w:ascii="Times New Roman" w:hAnsi="Times New Roman" w:cs="Times New Roman"/>
+          <w:sz w:val="28"/>
+          <w:szCs w:val="28"/>
+        </w:rPr>
+        <w:t>Atanas</w:t>
+      </w:r>
+      <w:proofErr w:type="spellEnd"/>
+      <w:r>
+        <w:rPr>
+          <w:rFonts w:ascii="Times New Roman" w:hAnsi="Times New Roman" w:cs="Times New Roman"/>
+          <w:sz w:val="28"/>
+          <w:szCs w:val="28"/>
+        </w:rPr>
+        <w:t xml:space="preserve"> </w:t>
+      </w:r>
+      <w:proofErr w:type="spellStart"/>
+      <w:r>
+        <w:rPr>
+          <w:rFonts w:ascii="Times New Roman" w:hAnsi="Times New Roman" w:cs="Times New Roman"/>
+          <w:sz w:val="28"/>
+          <w:szCs w:val="28"/>
+        </w:rPr>
+        <w:t>Chorbadjiiski</w:t>
+      </w:r>
+      <w:proofErr w:type="spellEnd"/>
+      <w:r>
+        <w:rPr>
+          <w:rFonts w:ascii="Times New Roman" w:hAnsi="Times New Roman" w:cs="Times New Roman"/>
+          <w:sz w:val="28"/>
+          <w:szCs w:val="28"/>
+        </w:rPr>
+        <w:t>.</w:t>
+      </w:r>
+    </w:p>
+    <w:p>
+      <w:pPr>
+        <w:ind w:firstLine="720"/>
         <w:rPr>
           <w:rFonts w:ascii="Times New Roman" w:hAnsi="Times New Roman" w:cs="Times New Roman"/>
           <w:sz w:val="44"/>
           <w:szCs w:val="44"/>
         </w:rPr>
       </w:pPr>
+      <w:r>
+        <w:rPr>
+          <w:rFonts w:ascii="Times New Roman" w:hAnsi="Times New Roman" w:cs="Times New Roman"/>
+          <w:sz w:val="28"/>
+          <w:szCs w:val="28"/>
+        </w:rPr>
+        <w:t>The ‘’</w:t>
+      </w:r>
     </w:p>
     <w:sectPr>
       <w:pgSz w:w="11906" w:h="16838"/>
@@ -1519,6 +3345,119 @@
     </w:lvl>
   </w:abstractNum>
   <w:abstractNum w:abstractNumId="1" w15:restartNumberingAfterBreak="0">
+    <w:nsid w:val="3B462C8F"/>
+    <w:multiLevelType w:val="hybridMultilevel"/>
+    <w:tmpl w:val="3580C158"/>
+    <w:lvl w:ilvl="0" w:tplc="08090001">
+      <w:start w:val="1"/>
+      <w:numFmt w:val="bullet"/>
+      <w:lvlText w:val=""/>
+      <w:lvlJc w:val="left"/>
+      <w:pPr>
+        <w:ind w:left="1509" w:hanging="360"/>
+      </w:pPr>
+      <w:rPr>
+        <w:rFonts w:ascii="Symbol" w:hAnsi="Symbol" w:hint="default"/>
+      </w:rPr>
+    </w:lvl>
+    <w:lvl w:ilvl="1" w:tplc="08090003" w:tentative="1">
+      <w:start w:val="1"/>
+      <w:numFmt w:val="bullet"/>
+      <w:lvlText w:val="o"/>
+      <w:lvlJc w:val="left"/>
+      <w:pPr>
+        <w:ind w:left="2229" w:hanging="360"/>
+      </w:pPr>
+      <w:rPr>
+        <w:rFonts w:ascii="Courier New" w:hAnsi="Courier New" w:cs="Courier New" w:hint="default"/>
+      </w:rPr>
+    </w:lvl>
+    <w:lvl w:ilvl="2" w:tplc="08090005" w:tentative="1">
+      <w:start w:val="1"/>
+      <w:numFmt w:val="bullet"/>
+      <w:lvlText w:val=""/>
+      <w:lvlJc w:val="left"/>
+      <w:pPr>
+        <w:ind w:left="2949" w:hanging="360"/>
+      </w:pPr>
+      <w:rPr>
+        <w:rFonts w:ascii="Wingdings" w:hAnsi="Wingdings" w:hint="default"/>
+      </w:rPr>
+    </w:lvl>
+    <w:lvl w:ilvl="3" w:tplc="08090001" w:tentative="1">
+      <w:start w:val="1"/>
+      <w:numFmt w:val="bullet"/>
+      <w:lvlText w:val=""/>
+      <w:lvlJc w:val="left"/>
+      <w:pPr>
+        <w:ind w:left="3669" w:hanging="360"/>
+      </w:pPr>
+      <w:rPr>
+        <w:rFonts w:ascii="Symbol" w:hAnsi="Symbol" w:hint="default"/>
+      </w:rPr>
+    </w:lvl>
+    <w:lvl w:ilvl="4" w:tplc="08090003" w:tentative="1">
+      <w:start w:val="1"/>
+      <w:numFmt w:val="bullet"/>
+      <w:lvlText w:val="o"/>
+      <w:lvlJc w:val="left"/>
+      <w:pPr>
+        <w:ind w:left="4389" w:hanging="360"/>
+      </w:pPr>
+      <w:rPr>
+        <w:rFonts w:ascii="Courier New" w:hAnsi="Courier New" w:cs="Courier New" w:hint="default"/>
+      </w:rPr>
+    </w:lvl>
+    <w:lvl w:ilvl="5" w:tplc="08090005" w:tentative="1">
+      <w:start w:val="1"/>
+      <w:numFmt w:val="bullet"/>
+      <w:lvlText w:val=""/>
+      <w:lvlJc w:val="left"/>
+      <w:pPr>
+        <w:ind w:left="5109" w:hanging="360"/>
+      </w:pPr>
+      <w:rPr>
+        <w:rFonts w:ascii="Wingdings" w:hAnsi="Wingdings" w:hint="default"/>
+      </w:rPr>
+    </w:lvl>
+    <w:lvl w:ilvl="6" w:tplc="08090001" w:tentative="1">
+      <w:start w:val="1"/>
+      <w:numFmt w:val="bullet"/>
+      <w:lvlText w:val=""/>
+      <w:lvlJc w:val="left"/>
+      <w:pPr>
+        <w:ind w:left="5829" w:hanging="360"/>
+      </w:pPr>
+      <w:rPr>
+        <w:rFonts w:ascii="Symbol" w:hAnsi="Symbol" w:hint="default"/>
+      </w:rPr>
+    </w:lvl>
+    <w:lvl w:ilvl="7" w:tplc="08090003" w:tentative="1">
+      <w:start w:val="1"/>
+      <w:numFmt w:val="bullet"/>
+      <w:lvlText w:val="o"/>
+      <w:lvlJc w:val="left"/>
+      <w:pPr>
+        <w:ind w:left="6549" w:hanging="360"/>
+      </w:pPr>
+      <w:rPr>
+        <w:rFonts w:ascii="Courier New" w:hAnsi="Courier New" w:cs="Courier New" w:hint="default"/>
+      </w:rPr>
+    </w:lvl>
+    <w:lvl w:ilvl="8" w:tplc="08090005" w:tentative="1">
+      <w:start w:val="1"/>
+      <w:numFmt w:val="bullet"/>
+      <w:lvlText w:val=""/>
+      <w:lvlJc w:val="left"/>
+      <w:pPr>
+        <w:ind w:left="7269" w:hanging="360"/>
+      </w:pPr>
+      <w:rPr>
+        <w:rFonts w:ascii="Wingdings" w:hAnsi="Wingdings" w:hint="default"/>
+      </w:rPr>
+    </w:lvl>
+  </w:abstractNum>
+  <w:abstractNum w:abstractNumId="2" w15:restartNumberingAfterBreak="0">
     <w:nsid w:val="41C13FBF"/>
     <w:multiLevelType w:val="multilevel"/>
     <w:tmpl w:val="958A5758"/>
@@ -1667,11 +3606,362 @@
       </w:rPr>
     </w:lvl>
   </w:abstractNum>
+  <w:abstractNum w:abstractNumId="3" w15:restartNumberingAfterBreak="0">
+    <w:nsid w:val="437D59BE"/>
+    <w:multiLevelType w:val="hybridMultilevel"/>
+    <w:tmpl w:val="4BEE585C"/>
+    <w:lvl w:ilvl="0" w:tplc="08090001">
+      <w:start w:val="1"/>
+      <w:numFmt w:val="bullet"/>
+      <w:lvlText w:val=""/>
+      <w:lvlJc w:val="left"/>
+      <w:pPr>
+        <w:ind w:left="1440" w:hanging="360"/>
+      </w:pPr>
+      <w:rPr>
+        <w:rFonts w:ascii="Symbol" w:hAnsi="Symbol" w:hint="default"/>
+      </w:rPr>
+    </w:lvl>
+    <w:lvl w:ilvl="1" w:tplc="08090003" w:tentative="1">
+      <w:start w:val="1"/>
+      <w:numFmt w:val="bullet"/>
+      <w:lvlText w:val="o"/>
+      <w:lvlJc w:val="left"/>
+      <w:pPr>
+        <w:ind w:left="2160" w:hanging="360"/>
+      </w:pPr>
+      <w:rPr>
+        <w:rFonts w:ascii="Courier New" w:hAnsi="Courier New" w:cs="Courier New" w:hint="default"/>
+      </w:rPr>
+    </w:lvl>
+    <w:lvl w:ilvl="2" w:tplc="08090005" w:tentative="1">
+      <w:start w:val="1"/>
+      <w:numFmt w:val="bullet"/>
+      <w:lvlText w:val=""/>
+      <w:lvlJc w:val="left"/>
+      <w:pPr>
+        <w:ind w:left="2880" w:hanging="360"/>
+      </w:pPr>
+      <w:rPr>
+        <w:rFonts w:ascii="Wingdings" w:hAnsi="Wingdings" w:hint="default"/>
+      </w:rPr>
+    </w:lvl>
+    <w:lvl w:ilvl="3" w:tplc="08090001" w:tentative="1">
+      <w:start w:val="1"/>
+      <w:numFmt w:val="bullet"/>
+      <w:lvlText w:val=""/>
+      <w:lvlJc w:val="left"/>
+      <w:pPr>
+        <w:ind w:left="3600" w:hanging="360"/>
+      </w:pPr>
+      <w:rPr>
+        <w:rFonts w:ascii="Symbol" w:hAnsi="Symbol" w:hint="default"/>
+      </w:rPr>
+    </w:lvl>
+    <w:lvl w:ilvl="4" w:tplc="08090003" w:tentative="1">
+      <w:start w:val="1"/>
+      <w:numFmt w:val="bullet"/>
+      <w:lvlText w:val="o"/>
+      <w:lvlJc w:val="left"/>
+      <w:pPr>
+        <w:ind w:left="4320" w:hanging="360"/>
+      </w:pPr>
+      <w:rPr>
+        <w:rFonts w:ascii="Courier New" w:hAnsi="Courier New" w:cs="Courier New" w:hint="default"/>
+      </w:rPr>
+    </w:lvl>
+    <w:lvl w:ilvl="5" w:tplc="08090005" w:tentative="1">
+      <w:start w:val="1"/>
+      <w:numFmt w:val="bullet"/>
+      <w:lvlText w:val=""/>
+      <w:lvlJc w:val="left"/>
+      <w:pPr>
+        <w:ind w:left="5040" w:hanging="360"/>
+      </w:pPr>
+      <w:rPr>
+        <w:rFonts w:ascii="Wingdings" w:hAnsi="Wingdings" w:hint="default"/>
+      </w:rPr>
+    </w:lvl>
+    <w:lvl w:ilvl="6" w:tplc="08090001" w:tentative="1">
+      <w:start w:val="1"/>
+      <w:numFmt w:val="bullet"/>
+      <w:lvlText w:val=""/>
+      <w:lvlJc w:val="left"/>
+      <w:pPr>
+        <w:ind w:left="5760" w:hanging="360"/>
+      </w:pPr>
+      <w:rPr>
+        <w:rFonts w:ascii="Symbol" w:hAnsi="Symbol" w:hint="default"/>
+      </w:rPr>
+    </w:lvl>
+    <w:lvl w:ilvl="7" w:tplc="08090003" w:tentative="1">
+      <w:start w:val="1"/>
+      <w:numFmt w:val="bullet"/>
+      <w:lvlText w:val="o"/>
+      <w:lvlJc w:val="left"/>
+      <w:pPr>
+        <w:ind w:left="6480" w:hanging="360"/>
+      </w:pPr>
+      <w:rPr>
+        <w:rFonts w:ascii="Courier New" w:hAnsi="Courier New" w:cs="Courier New" w:hint="default"/>
+      </w:rPr>
+    </w:lvl>
+    <w:lvl w:ilvl="8" w:tplc="08090005" w:tentative="1">
+      <w:start w:val="1"/>
+      <w:numFmt w:val="bullet"/>
+      <w:lvlText w:val=""/>
+      <w:lvlJc w:val="left"/>
+      <w:pPr>
+        <w:ind w:left="7200" w:hanging="360"/>
+      </w:pPr>
+      <w:rPr>
+        <w:rFonts w:ascii="Wingdings" w:hAnsi="Wingdings" w:hint="default"/>
+      </w:rPr>
+    </w:lvl>
+  </w:abstractNum>
+  <w:abstractNum w:abstractNumId="4" w15:restartNumberingAfterBreak="0">
+    <w:nsid w:val="54712AAF"/>
+    <w:multiLevelType w:val="hybridMultilevel"/>
+    <w:tmpl w:val="5AB8A986"/>
+    <w:lvl w:ilvl="0" w:tplc="08090001">
+      <w:start w:val="1"/>
+      <w:numFmt w:val="bullet"/>
+      <w:lvlText w:val=""/>
+      <w:lvlJc w:val="left"/>
+      <w:pPr>
+        <w:ind w:left="1440" w:hanging="360"/>
+      </w:pPr>
+      <w:rPr>
+        <w:rFonts w:ascii="Symbol" w:hAnsi="Symbol" w:hint="default"/>
+      </w:rPr>
+    </w:lvl>
+    <w:lvl w:ilvl="1" w:tplc="08090003" w:tentative="1">
+      <w:start w:val="1"/>
+      <w:numFmt w:val="bullet"/>
+      <w:lvlText w:val="o"/>
+      <w:lvlJc w:val="left"/>
+      <w:pPr>
+        <w:ind w:left="2160" w:hanging="360"/>
+      </w:pPr>
+      <w:rPr>
+        <w:rFonts w:ascii="Courier New" w:hAnsi="Courier New" w:cs="Courier New" w:hint="default"/>
+      </w:rPr>
+    </w:lvl>
+    <w:lvl w:ilvl="2" w:tplc="08090005" w:tentative="1">
+      <w:start w:val="1"/>
+      <w:numFmt w:val="bullet"/>
+      <w:lvlText w:val=""/>
+      <w:lvlJc w:val="left"/>
+      <w:pPr>
+        <w:ind w:left="2880" w:hanging="360"/>
+      </w:pPr>
+      <w:rPr>
+        <w:rFonts w:ascii="Wingdings" w:hAnsi="Wingdings" w:hint="default"/>
+      </w:rPr>
+    </w:lvl>
+    <w:lvl w:ilvl="3" w:tplc="08090001" w:tentative="1">
+      <w:start w:val="1"/>
+      <w:numFmt w:val="bullet"/>
+      <w:lvlText w:val=""/>
+      <w:lvlJc w:val="left"/>
+      <w:pPr>
+        <w:ind w:left="3600" w:hanging="360"/>
+      </w:pPr>
+      <w:rPr>
+        <w:rFonts w:ascii="Symbol" w:hAnsi="Symbol" w:hint="default"/>
+      </w:rPr>
+    </w:lvl>
+    <w:lvl w:ilvl="4" w:tplc="08090003" w:tentative="1">
+      <w:start w:val="1"/>
+      <w:numFmt w:val="bullet"/>
+      <w:lvlText w:val="o"/>
+      <w:lvlJc w:val="left"/>
+      <w:pPr>
+        <w:ind w:left="4320" w:hanging="360"/>
+      </w:pPr>
+      <w:rPr>
+        <w:rFonts w:ascii="Courier New" w:hAnsi="Courier New" w:cs="Courier New" w:hint="default"/>
+      </w:rPr>
+    </w:lvl>
+    <w:lvl w:ilvl="5" w:tplc="08090005" w:tentative="1">
+      <w:start w:val="1"/>
+      <w:numFmt w:val="bullet"/>
+      <w:lvlText w:val=""/>
+      <w:lvlJc w:val="left"/>
+      <w:pPr>
+        <w:ind w:left="5040" w:hanging="360"/>
+      </w:pPr>
+      <w:rPr>
+        <w:rFonts w:ascii="Wingdings" w:hAnsi="Wingdings" w:hint="default"/>
+      </w:rPr>
+    </w:lvl>
+    <w:lvl w:ilvl="6" w:tplc="08090001" w:tentative="1">
+      <w:start w:val="1"/>
+      <w:numFmt w:val="bullet"/>
+      <w:lvlText w:val=""/>
+      <w:lvlJc w:val="left"/>
+      <w:pPr>
+        <w:ind w:left="5760" w:hanging="360"/>
+      </w:pPr>
+      <w:rPr>
+        <w:rFonts w:ascii="Symbol" w:hAnsi="Symbol" w:hint="default"/>
+      </w:rPr>
+    </w:lvl>
+    <w:lvl w:ilvl="7" w:tplc="08090003" w:tentative="1">
+      <w:start w:val="1"/>
+      <w:numFmt w:val="bullet"/>
+      <w:lvlText w:val="o"/>
+      <w:lvlJc w:val="left"/>
+      <w:pPr>
+        <w:ind w:left="6480" w:hanging="360"/>
+      </w:pPr>
+      <w:rPr>
+        <w:rFonts w:ascii="Courier New" w:hAnsi="Courier New" w:cs="Courier New" w:hint="default"/>
+      </w:rPr>
+    </w:lvl>
+    <w:lvl w:ilvl="8" w:tplc="08090005" w:tentative="1">
+      <w:start w:val="1"/>
+      <w:numFmt w:val="bullet"/>
+      <w:lvlText w:val=""/>
+      <w:lvlJc w:val="left"/>
+      <w:pPr>
+        <w:ind w:left="7200" w:hanging="360"/>
+      </w:pPr>
+      <w:rPr>
+        <w:rFonts w:ascii="Wingdings" w:hAnsi="Wingdings" w:hint="default"/>
+      </w:rPr>
+    </w:lvl>
+  </w:abstractNum>
+  <w:abstractNum w:abstractNumId="5" w15:restartNumberingAfterBreak="0">
+    <w:nsid w:val="64B25267"/>
+    <w:multiLevelType w:val="hybridMultilevel"/>
+    <w:tmpl w:val="3C18F4D6"/>
+    <w:lvl w:ilvl="0" w:tplc="08090001">
+      <w:start w:val="1"/>
+      <w:numFmt w:val="bullet"/>
+      <w:lvlText w:val=""/>
+      <w:lvlJc w:val="left"/>
+      <w:pPr>
+        <w:ind w:left="1440" w:hanging="360"/>
+      </w:pPr>
+      <w:rPr>
+        <w:rFonts w:ascii="Symbol" w:hAnsi="Symbol" w:hint="default"/>
+      </w:rPr>
+    </w:lvl>
+    <w:lvl w:ilvl="1" w:tplc="08090003" w:tentative="1">
+      <w:start w:val="1"/>
+      <w:numFmt w:val="bullet"/>
+      <w:lvlText w:val="o"/>
+      <w:lvlJc w:val="left"/>
+      <w:pPr>
+        <w:ind w:left="2160" w:hanging="360"/>
+      </w:pPr>
+      <w:rPr>
+        <w:rFonts w:ascii="Courier New" w:hAnsi="Courier New" w:cs="Courier New" w:hint="default"/>
+      </w:rPr>
+    </w:lvl>
+    <w:lvl w:ilvl="2" w:tplc="08090005" w:tentative="1">
+      <w:start w:val="1"/>
+      <w:numFmt w:val="bullet"/>
+      <w:lvlText w:val=""/>
+      <w:lvlJc w:val="left"/>
+      <w:pPr>
+        <w:ind w:left="2880" w:hanging="360"/>
+      </w:pPr>
+      <w:rPr>
+        <w:rFonts w:ascii="Wingdings" w:hAnsi="Wingdings" w:hint="default"/>
+      </w:rPr>
+    </w:lvl>
+    <w:lvl w:ilvl="3" w:tplc="08090001" w:tentative="1">
+      <w:start w:val="1"/>
+      <w:numFmt w:val="bullet"/>
+      <w:lvlText w:val=""/>
+      <w:lvlJc w:val="left"/>
+      <w:pPr>
+        <w:ind w:left="3600" w:hanging="360"/>
+      </w:pPr>
+      <w:rPr>
+        <w:rFonts w:ascii="Symbol" w:hAnsi="Symbol" w:hint="default"/>
+      </w:rPr>
+    </w:lvl>
+    <w:lvl w:ilvl="4" w:tplc="08090003" w:tentative="1">
+      <w:start w:val="1"/>
+      <w:numFmt w:val="bullet"/>
+      <w:lvlText w:val="o"/>
+      <w:lvlJc w:val="left"/>
+      <w:pPr>
+        <w:ind w:left="4320" w:hanging="360"/>
+      </w:pPr>
+      <w:rPr>
+        <w:rFonts w:ascii="Courier New" w:hAnsi="Courier New" w:cs="Courier New" w:hint="default"/>
+      </w:rPr>
+    </w:lvl>
+    <w:lvl w:ilvl="5" w:tplc="08090005" w:tentative="1">
+      <w:start w:val="1"/>
+      <w:numFmt w:val="bullet"/>
+      <w:lvlText w:val=""/>
+      <w:lvlJc w:val="left"/>
+      <w:pPr>
+        <w:ind w:left="5040" w:hanging="360"/>
+      </w:pPr>
+      <w:rPr>
+        <w:rFonts w:ascii="Wingdings" w:hAnsi="Wingdings" w:hint="default"/>
+      </w:rPr>
+    </w:lvl>
+    <w:lvl w:ilvl="6" w:tplc="08090001" w:tentative="1">
+      <w:start w:val="1"/>
+      <w:numFmt w:val="bullet"/>
+      <w:lvlText w:val=""/>
+      <w:lvlJc w:val="left"/>
+      <w:pPr>
+        <w:ind w:left="5760" w:hanging="360"/>
+      </w:pPr>
+      <w:rPr>
+        <w:rFonts w:ascii="Symbol" w:hAnsi="Symbol" w:hint="default"/>
+      </w:rPr>
+    </w:lvl>
+    <w:lvl w:ilvl="7" w:tplc="08090003" w:tentative="1">
+      <w:start w:val="1"/>
+      <w:numFmt w:val="bullet"/>
+      <w:lvlText w:val="o"/>
+      <w:lvlJc w:val="left"/>
+      <w:pPr>
+        <w:ind w:left="6480" w:hanging="360"/>
+      </w:pPr>
+      <w:rPr>
+        <w:rFonts w:ascii="Courier New" w:hAnsi="Courier New" w:cs="Courier New" w:hint="default"/>
+      </w:rPr>
+    </w:lvl>
+    <w:lvl w:ilvl="8" w:tplc="08090005" w:tentative="1">
+      <w:start w:val="1"/>
+      <w:numFmt w:val="bullet"/>
+      <w:lvlText w:val=""/>
+      <w:lvlJc w:val="left"/>
+      <w:pPr>
+        <w:ind w:left="7200" w:hanging="360"/>
+      </w:pPr>
+      <w:rPr>
+        <w:rFonts w:ascii="Wingdings" w:hAnsi="Wingdings" w:hint="default"/>
+      </w:rPr>
+    </w:lvl>
+  </w:abstractNum>
   <w:num w:numId="1">
-    <w:abstractNumId w:val="1"/>
+    <w:abstractNumId w:val="2"/>
   </w:num>
   <w:num w:numId="2">
     <w:abstractNumId w:val="0"/>
+  </w:num>
+  <w:num w:numId="3">
+    <w:abstractNumId w:val="5"/>
+  </w:num>
+  <w:num w:numId="4">
+    <w:abstractNumId w:val="1"/>
+  </w:num>
+  <w:num w:numId="5">
+    <w:abstractNumId w:val="4"/>
+  </w:num>
+  <w:num w:numId="6">
+    <w:abstractNumId w:val="3"/>
   </w:num>
 </w:numbering>
 </file>

</xml_diff>